<commit_message>
Registo de tiempos y creación del Diagrama de paquetes
Se registraron los tiempos empleados en la codificación y realización del Diagrama de paquetes, se modifico el Plan de pruebas, y se agregó la imagen del Diagrama de pruebas dejando pendiente solo la implementación de las pruebas unitarias
</commit_message>
<xml_diff>
--- a/Artefactos/Plan de prueba/PlanDePruebas_IrvinDerebVeraLópez.docx
+++ b/Artefactos/Plan de prueba/PlanDePruebas_IrvinDerebVeraLópez.docx
@@ -209,14 +209,91 @@
               <w:rPr>
                 <w:b/>
               </w:rPr>
-              <w:t>Nombre</w:t>
-            </w:r>
+              <w:t>Nombre:</w:t>
+            </w:r>
+            <w:r>
+              <w:rPr>
+                <w:b/>
+              </w:rPr>
+              <w:t xml:space="preserve"> </w:t>
+            </w:r>
+            <w:r>
+              <w:t>“Juan”</w:t>
+            </w:r>
+          </w:p>
+          <w:p>
+            <w:pPr>
+              <w:cnfStyle w:val="000000000000" w:firstRow="0" w:lastRow="0" w:firstColumn="0" w:lastColumn="0" w:oddVBand="0" w:evenVBand="0" w:oddHBand="0" w:evenHBand="0" w:firstRowFirstColumn="0" w:firstRowLastColumn="0" w:lastRowFirstColumn="0" w:lastRowLastColumn="0"/>
+            </w:pPr>
+            <w:r>
+              <w:rPr>
+                <w:b/>
+              </w:rPr>
+              <w:t>Apellidos:</w:t>
+            </w:r>
+            <w:r>
+              <w:rPr>
+                <w:b/>
+              </w:rPr>
+              <w:t xml:space="preserve"> </w:t>
+            </w:r>
+            <w:r>
+              <w:t>“</w:t>
+            </w:r>
+            <w:proofErr w:type="spellStart"/>
+            <w:r>
+              <w:t>Hernandez</w:t>
+            </w:r>
+            <w:proofErr w:type="spellEnd"/>
+            <w:r>
+              <w:t>”</w:t>
+            </w:r>
+          </w:p>
+          <w:p>
+            <w:pPr>
+              <w:cnfStyle w:val="000000000000" w:firstRow="0" w:lastRow="0" w:firstColumn="0" w:lastColumn="0" w:oddVBand="0" w:evenVBand="0" w:oddHBand="0" w:evenHBand="0" w:firstRowFirstColumn="0" w:firstRowLastColumn="0" w:lastRowFirstColumn="0" w:lastRowLastColumn="0"/>
+            </w:pPr>
+            <w:proofErr w:type="spellStart"/>
+            <w:r>
+              <w:rPr>
+                <w:b/>
+              </w:rPr>
+              <w:t>CorreoElectronico</w:t>
+            </w:r>
+            <w:proofErr w:type="spellEnd"/>
             <w:r>
               <w:rPr>
                 <w:b/>
               </w:rPr>
               <w:t>:</w:t>
             </w:r>
+          </w:p>
+          <w:p>
+            <w:pPr>
+              <w:cnfStyle w:val="000000000000" w:firstRow="0" w:lastRow="0" w:firstColumn="0" w:lastColumn="0" w:oddVBand="0" w:evenVBand="0" w:oddHBand="0" w:evenHBand="0" w:firstRowFirstColumn="0" w:firstRowLastColumn="0" w:lastRowFirstColumn="0" w:lastRowLastColumn="0"/>
+            </w:pPr>
+            <w:r>
+              <w:t>juan87@hotmail.com</w:t>
+            </w:r>
+          </w:p>
+          <w:p>
+            <w:pPr>
+              <w:cnfStyle w:val="000000000000" w:firstRow="0" w:lastRow="0" w:firstColumn="0" w:lastColumn="0" w:oddVBand="0" w:evenVBand="0" w:oddHBand="0" w:evenHBand="0" w:firstRowFirstColumn="0" w:firstRowLastColumn="0" w:lastRowFirstColumn="0" w:lastRowLastColumn="0"/>
+            </w:pPr>
+            <w:proofErr w:type="spellStart"/>
+            <w:r>
+              <w:rPr>
+                <w:b/>
+              </w:rPr>
+              <w:t>Telefono</w:t>
+            </w:r>
+            <w:proofErr w:type="spellEnd"/>
+            <w:r>
+              <w:rPr>
+                <w:b/>
+              </w:rPr>
+              <w:t>:</w:t>
+            </w:r>
             <w:r>
               <w:rPr>
                 <w:b/>
@@ -224,19 +301,21 @@
               <w:t xml:space="preserve"> </w:t>
             </w:r>
             <w:r>
-              <w:t>“Juan”</w:t>
-            </w:r>
-          </w:p>
-          <w:p>
-            <w:pPr>
-              <w:cnfStyle w:val="000000000000" w:firstRow="0" w:lastRow="0" w:firstColumn="0" w:lastColumn="0" w:oddVBand="0" w:evenVBand="0" w:oddHBand="0" w:evenHBand="0" w:firstRowFirstColumn="0" w:firstRowLastColumn="0" w:lastRowFirstColumn="0" w:lastRowLastColumn="0"/>
-            </w:pPr>
-            <w:r>
-              <w:rPr>
-                <w:b/>
-              </w:rPr>
-              <w:t>Apellidos</w:t>
-            </w:r>
+              <w:t>2281762738</w:t>
+            </w:r>
+          </w:p>
+          <w:p>
+            <w:pPr>
+              <w:cnfStyle w:val="000000000000" w:firstRow="0" w:lastRow="0" w:firstColumn="0" w:lastColumn="0" w:oddVBand="0" w:evenVBand="0" w:oddHBand="0" w:evenHBand="0" w:firstRowFirstColumn="0" w:firstRowLastColumn="0" w:lastRowFirstColumn="0" w:lastRowLastColumn="0"/>
+            </w:pPr>
+            <w:proofErr w:type="spellStart"/>
+            <w:r>
+              <w:rPr>
+                <w:b/>
+              </w:rPr>
+              <w:t>CantidadAPagar</w:t>
+            </w:r>
+            <w:proofErr w:type="spellEnd"/>
             <w:r>
               <w:rPr>
                 <w:b/>
@@ -250,103 +329,6 @@
               <w:t xml:space="preserve"> </w:t>
             </w:r>
             <w:r>
-              <w:t>“</w:t>
-            </w:r>
-            <w:proofErr w:type="spellStart"/>
-            <w:r>
-              <w:t>Hernandez</w:t>
-            </w:r>
-            <w:proofErr w:type="spellEnd"/>
-            <w:r>
-              <w:t>”</w:t>
-            </w:r>
-          </w:p>
-          <w:p>
-            <w:pPr>
-              <w:cnfStyle w:val="000000000000" w:firstRow="0" w:lastRow="0" w:firstColumn="0" w:lastColumn="0" w:oddVBand="0" w:evenVBand="0" w:oddHBand="0" w:evenHBand="0" w:firstRowFirstColumn="0" w:firstRowLastColumn="0" w:lastRowFirstColumn="0" w:lastRowLastColumn="0"/>
-            </w:pPr>
-            <w:proofErr w:type="spellStart"/>
-            <w:r>
-              <w:rPr>
-                <w:b/>
-              </w:rPr>
-              <w:t>CorreoElectronico</w:t>
-            </w:r>
-            <w:proofErr w:type="spellEnd"/>
-            <w:r>
-              <w:rPr>
-                <w:b/>
-              </w:rPr>
-              <w:t>:</w:t>
-            </w:r>
-          </w:p>
-          <w:p>
-            <w:pPr>
-              <w:cnfStyle w:val="000000000000" w:firstRow="0" w:lastRow="0" w:firstColumn="0" w:lastColumn="0" w:oddVBand="0" w:evenVBand="0" w:oddHBand="0" w:evenHBand="0" w:firstRowFirstColumn="0" w:firstRowLastColumn="0" w:lastRowFirstColumn="0" w:lastRowLastColumn="0"/>
-            </w:pPr>
-            <w:r>
-              <w:t>juan87</w:t>
-            </w:r>
-            <w:r>
-              <w:t>@</w:t>
-            </w:r>
-            <w:r>
-              <w:t>hotmail.com</w:t>
-            </w:r>
-          </w:p>
-          <w:p>
-            <w:pPr>
-              <w:cnfStyle w:val="000000000000" w:firstRow="0" w:lastRow="0" w:firstColumn="0" w:lastColumn="0" w:oddVBand="0" w:evenVBand="0" w:oddHBand="0" w:evenHBand="0" w:firstRowFirstColumn="0" w:firstRowLastColumn="0" w:lastRowFirstColumn="0" w:lastRowLastColumn="0"/>
-            </w:pPr>
-            <w:proofErr w:type="spellStart"/>
-            <w:r>
-              <w:rPr>
-                <w:b/>
-              </w:rPr>
-              <w:t>Telefono</w:t>
-            </w:r>
-            <w:proofErr w:type="spellEnd"/>
-            <w:r>
-              <w:rPr>
-                <w:b/>
-              </w:rPr>
-              <w:t>:</w:t>
-            </w:r>
-            <w:r>
-              <w:rPr>
-                <w:b/>
-              </w:rPr>
-              <w:t xml:space="preserve"> </w:t>
-            </w:r>
-            <w:r>
-              <w:t>2281762738</w:t>
-            </w:r>
-          </w:p>
-          <w:p>
-            <w:pPr>
-              <w:cnfStyle w:val="000000000000" w:firstRow="0" w:lastRow="0" w:firstColumn="0" w:lastColumn="0" w:oddVBand="0" w:evenVBand="0" w:oddHBand="0" w:evenHBand="0" w:firstRowFirstColumn="0" w:firstRowLastColumn="0" w:lastRowFirstColumn="0" w:lastRowLastColumn="0"/>
-            </w:pPr>
-            <w:proofErr w:type="spellStart"/>
-            <w:r>
-              <w:rPr>
-                <w:b/>
-              </w:rPr>
-              <w:t>CantidadAPagar</w:t>
-            </w:r>
-            <w:proofErr w:type="spellEnd"/>
-            <w:r>
-              <w:rPr>
-                <w:b/>
-              </w:rPr>
-              <w:t>:</w:t>
-            </w:r>
-            <w:r>
-              <w:rPr>
-                <w:b/>
-              </w:rPr>
-              <w:t xml:space="preserve"> </w:t>
-            </w:r>
-            <w:r>
               <w:t>600</w:t>
             </w:r>
           </w:p>
@@ -368,10 +350,7 @@
             </w:r>
             <w:proofErr w:type="spellStart"/>
             <w:r>
-              <w:t>Juan</w:t>
-            </w:r>
-            <w:r>
-              <w:t>Hdz</w:t>
+              <w:t>robert</w:t>
             </w:r>
             <w:proofErr w:type="spellEnd"/>
           </w:p>
@@ -492,19 +471,7 @@
               <w:rPr>
                 <w:b w:val="0"/>
               </w:rPr>
-              <w:t>(</w:t>
-            </w:r>
-            <w:r>
-              <w:rPr>
-                <w:b w:val="0"/>
-              </w:rPr>
-              <w:t>Fallido</w:t>
-            </w:r>
-            <w:r>
-              <w:rPr>
-                <w:b w:val="0"/>
-              </w:rPr>
-              <w:t>)</w:t>
+              <w:t>(Fallido)</w:t>
             </w:r>
           </w:p>
         </w:tc>
@@ -666,13 +633,7 @@
               <w:rPr>
                 <w:b/>
               </w:rPr>
-              <w:t>:</w:t>
-            </w:r>
-            <w:r>
-              <w:rPr>
-                <w:b/>
-              </w:rPr>
-              <w:t xml:space="preserve"> </w:t>
+              <w:t xml:space="preserve">: </w:t>
             </w:r>
             <w:proofErr w:type="spellStart"/>
             <w:r>
@@ -693,7 +654,7 @@
               <w:t xml:space="preserve">Maestro con valores </w:t>
             </w:r>
             <w:r>
-              <w:t>incompletos</w:t>
+              <w:t>nulos</w:t>
             </w:r>
           </w:p>
         </w:tc>
@@ -1009,10 +970,7 @@
               <w:cnfStyle w:val="000000100000" w:firstRow="0" w:lastRow="0" w:firstColumn="0" w:lastColumn="0" w:oddVBand="0" w:evenVBand="0" w:oddHBand="1" w:evenHBand="0" w:firstRowFirstColumn="0" w:firstRowLastColumn="0" w:lastRowFirstColumn="0" w:lastRowLastColumn="0"/>
             </w:pPr>
             <w:r>
-              <w:t xml:space="preserve">Regresa una lista </w:t>
-            </w:r>
-            <w:r>
-              <w:t>sin ningún maestro</w:t>
+              <w:t>Regresa una lista sin ningún maestro</w:t>
             </w:r>
           </w:p>
         </w:tc>
@@ -1025,18 +983,7 @@
               <w:cnfStyle w:val="000000100000" w:firstRow="0" w:lastRow="0" w:firstColumn="0" w:lastColumn="0" w:oddVBand="0" w:evenVBand="0" w:oddHBand="1" w:evenHBand="0" w:firstRowFirstColumn="0" w:firstRowLastColumn="0" w:lastRowFirstColumn="0" w:lastRowLastColumn="0"/>
             </w:pPr>
             <w:r>
-              <w:t xml:space="preserve">Muestra </w:t>
-            </w:r>
-            <w:proofErr w:type="gramStart"/>
-            <w:r>
-              <w:t xml:space="preserve">las </w:t>
-            </w:r>
-            <w:r>
-              <w:t>un mensaje</w:t>
-            </w:r>
-            <w:proofErr w:type="gramEnd"/>
-            <w:r>
-              <w:t xml:space="preserve"> de que no existen coincidencias</w:t>
+              <w:t>Muestra un mensaje de que no existen coincidencias</w:t>
             </w:r>
           </w:p>
         </w:tc>
@@ -1065,12 +1012,12 @@
         <w:tblLook w:val="04A0" w:firstRow="1" w:lastRow="0" w:firstColumn="1" w:lastColumn="0" w:noHBand="0" w:noVBand="1"/>
       </w:tblPr>
       <w:tblGrid>
-        <w:gridCol w:w="4856"/>
-        <w:gridCol w:w="2515"/>
-        <w:gridCol w:w="1443"/>
-        <w:gridCol w:w="2032"/>
-        <w:gridCol w:w="1547"/>
-        <w:gridCol w:w="1920"/>
+        <w:gridCol w:w="4847"/>
+        <w:gridCol w:w="2533"/>
+        <w:gridCol w:w="1442"/>
+        <w:gridCol w:w="2028"/>
+        <w:gridCol w:w="1546"/>
+        <w:gridCol w:w="1917"/>
       </w:tblGrid>
       <w:tr>
         <w:trPr>
@@ -1377,22 +1324,7 @@
               </w:rPr>
             </w:pPr>
             <w:r>
-              <w:t xml:space="preserve">Valor </w:t>
-            </w:r>
-            <w:r>
-              <w:t>“</w:t>
-            </w:r>
-            <w:r>
-              <w:t>true</w:t>
-            </w:r>
-            <w:r>
-              <w:t>”</w:t>
-            </w:r>
-            <w:r>
-              <w:t xml:space="preserve"> al momento de registrar </w:t>
-            </w:r>
-            <w:r>
-              <w:t>la cuenta</w:t>
+              <w:t>Valor “true” al momento de registrar la cuenta</w:t>
             </w:r>
           </w:p>
         </w:tc>
@@ -1427,6 +1359,12 @@
                 <w:b/>
               </w:rPr>
             </w:pPr>
+            <w:r>
+              <w:rPr>
+                <w:b/>
+              </w:rPr>
+              <w:t>True</w:t>
+            </w:r>
           </w:p>
         </w:tc>
       </w:tr>
@@ -1470,19 +1408,7 @@
               <w:rPr>
                 <w:b w:val="0"/>
               </w:rPr>
-              <w:t>(</w:t>
-            </w:r>
-            <w:r>
-              <w:rPr>
-                <w:b w:val="0"/>
-              </w:rPr>
-              <w:t>Fallido</w:t>
-            </w:r>
-            <w:r>
-              <w:rPr>
-                <w:b w:val="0"/>
-              </w:rPr>
-              <w:t>)</w:t>
+              <w:t>(Fallido)</w:t>
             </w:r>
           </w:p>
         </w:tc>
@@ -1586,10 +1512,10 @@
               <w:cnfStyle w:val="000000100000" w:firstRow="0" w:lastRow="0" w:firstColumn="0" w:lastColumn="0" w:oddVBand="0" w:evenVBand="0" w:oddHBand="1" w:evenHBand="0" w:firstRowFirstColumn="0" w:firstRowLastColumn="0" w:lastRowFirstColumn="0" w:lastRowLastColumn="0"/>
             </w:pPr>
             <w:r>
-              <w:t>Cuenta</w:t>
-            </w:r>
-            <w:r>
-              <w:t xml:space="preserve"> con valores incompletos</w:t>
+              <w:t xml:space="preserve">Cuenta con valores </w:t>
+            </w:r>
+            <w:r>
+              <w:t>nulos</w:t>
             </w:r>
           </w:p>
         </w:tc>
@@ -1602,13 +1528,7 @@
               <w:cnfStyle w:val="000000100000" w:firstRow="0" w:lastRow="0" w:firstColumn="0" w:lastColumn="0" w:oddVBand="0" w:evenVBand="0" w:oddHBand="1" w:evenHBand="0" w:firstRowFirstColumn="0" w:firstRowLastColumn="0" w:lastRowFirstColumn="0" w:lastRowLastColumn="0"/>
             </w:pPr>
             <w:r>
-              <w:t xml:space="preserve">Valor </w:t>
-            </w:r>
-            <w:r>
-              <w:t>“false”</w:t>
-            </w:r>
-            <w:r>
-              <w:t xml:space="preserve"> al momento de registrar al maestro</w:t>
+              <w:t>Valor “false” al momento de registrar al maestro</w:t>
             </w:r>
           </w:p>
         </w:tc>
@@ -1631,8 +1551,18 @@
           </w:tcPr>
           <w:p>
             <w:pPr>
-              <w:cnfStyle w:val="000000100000" w:firstRow="0" w:lastRow="0" w:firstColumn="0" w:lastColumn="0" w:oddVBand="0" w:evenVBand="0" w:oddHBand="1" w:evenHBand="0" w:firstRowFirstColumn="0" w:firstRowLastColumn="0" w:lastRowFirstColumn="0" w:lastRowLastColumn="0"/>
-            </w:pPr>
+              <w:jc w:val="center"/>
+              <w:cnfStyle w:val="000000100000" w:firstRow="0" w:lastRow="0" w:firstColumn="0" w:lastColumn="0" w:oddVBand="0" w:evenVBand="0" w:oddHBand="1" w:evenHBand="0" w:firstRowFirstColumn="0" w:firstRowLastColumn="0" w:lastRowFirstColumn="0" w:lastRowLastColumn="0"/>
+              <w:rPr>
+                <w:b/>
+              </w:rPr>
+            </w:pPr>
+            <w:r>
+              <w:rPr>
+                <w:b/>
+              </w:rPr>
+              <w:t>False</w:t>
+            </w:r>
           </w:p>
         </w:tc>
       </w:tr>
@@ -1742,10 +1672,7 @@
               <w:cnfStyle w:val="000000000000" w:firstRow="0" w:lastRow="0" w:firstColumn="0" w:lastColumn="0" w:oddVBand="0" w:evenVBand="0" w:oddHBand="0" w:evenHBand="0" w:firstRowFirstColumn="0" w:firstRowLastColumn="0" w:lastRowFirstColumn="0" w:lastRowLastColumn="0"/>
             </w:pPr>
             <w:r>
-              <w:t xml:space="preserve">Valor “true” si el nombre de usuario </w:t>
-            </w:r>
-            <w:r>
-              <w:t>se encuentra ocupado</w:t>
+              <w:t>Valor “true” si el nombre de usuario se encuentra ocupado</w:t>
             </w:r>
           </w:p>
         </w:tc>
@@ -1760,8 +1687,6 @@
             <w:r>
               <w:t>Mensaje de advertencia que el nombre de usuario ya está en uso</w:t>
             </w:r>
-            <w:bookmarkStart w:id="0" w:name="_GoBack"/>
-            <w:bookmarkEnd w:id="0"/>
           </w:p>
         </w:tc>
         <w:tc>
@@ -1770,8 +1695,15 @@
           </w:tcPr>
           <w:p>
             <w:pPr>
-              <w:cnfStyle w:val="000000000000" w:firstRow="0" w:lastRow="0" w:firstColumn="0" w:lastColumn="0" w:oddVBand="0" w:evenVBand="0" w:oddHBand="0" w:evenHBand="0" w:firstRowFirstColumn="0" w:firstRowLastColumn="0" w:lastRowFirstColumn="0" w:lastRowLastColumn="0"/>
-            </w:pPr>
+              <w:jc w:val="center"/>
+              <w:cnfStyle w:val="000000000000" w:firstRow="0" w:lastRow="0" w:firstColumn="0" w:lastColumn="0" w:oddVBand="0" w:evenVBand="0" w:oddHBand="0" w:evenHBand="0" w:firstRowFirstColumn="0" w:firstRowLastColumn="0" w:lastRowFirstColumn="0" w:lastRowLastColumn="0"/>
+            </w:pPr>
+            <w:r>
+              <w:rPr>
+                <w:b/>
+              </w:rPr>
+              <w:t>True</w:t>
+            </w:r>
           </w:p>
         </w:tc>
       </w:tr>
@@ -1849,7 +1781,7 @@
             </w:r>
             <w:proofErr w:type="spellStart"/>
             <w:r>
-              <w:t>elrevo</w:t>
+              <w:t>LuisMontes</w:t>
             </w:r>
             <w:proofErr w:type="spellEnd"/>
             <w:r>
@@ -1879,22 +1811,2221 @@
               <w:cnfStyle w:val="000000100000" w:firstRow="0" w:lastRow="0" w:firstColumn="0" w:lastColumn="0" w:oddVBand="0" w:evenVBand="0" w:oddHBand="1" w:evenHBand="0" w:firstRowFirstColumn="0" w:firstRowLastColumn="0" w:lastRowFirstColumn="0" w:lastRowLastColumn="0"/>
             </w:pPr>
             <w:r>
+              <w:t>Valor “false” si el nombre de usuario está disponible</w:t>
+            </w:r>
+          </w:p>
+        </w:tc>
+        <w:tc>
+          <w:tcPr>
+            <w:tcW w:w="1547" w:type="dxa"/>
+          </w:tcPr>
+          <w:p>
+            <w:pPr>
+              <w:cnfStyle w:val="000000100000" w:firstRow="0" w:lastRow="0" w:firstColumn="0" w:lastColumn="0" w:oddVBand="0" w:evenVBand="0" w:oddHBand="1" w:evenHBand="0" w:firstRowFirstColumn="0" w:firstRowLastColumn="0" w:lastRowFirstColumn="0" w:lastRowLastColumn="0"/>
+            </w:pPr>
+          </w:p>
+        </w:tc>
+        <w:tc>
+          <w:tcPr>
+            <w:tcW w:w="1920" w:type="dxa"/>
+          </w:tcPr>
+          <w:p>
+            <w:pPr>
+              <w:jc w:val="center"/>
+              <w:cnfStyle w:val="000000100000" w:firstRow="0" w:lastRow="0" w:firstColumn="0" w:lastColumn="0" w:oddVBand="0" w:evenVBand="0" w:oddHBand="1" w:evenHBand="0" w:firstRowFirstColumn="0" w:firstRowLastColumn="0" w:lastRowFirstColumn="0" w:lastRowLastColumn="0"/>
+            </w:pPr>
+            <w:r>
+              <w:rPr>
+                <w:b/>
+              </w:rPr>
+              <w:t>False</w:t>
+            </w:r>
+          </w:p>
+        </w:tc>
+      </w:tr>
+      <w:tr>
+        <w:trPr>
+          <w:trHeight w:val="669"/>
+        </w:trPr>
+        <w:tc>
+          <w:tcPr>
+            <w:cnfStyle w:val="001000000000" w:firstRow="0" w:lastRow="0" w:firstColumn="1" w:lastColumn="0" w:oddVBand="0" w:evenVBand="0" w:oddHBand="0" w:evenHBand="0" w:firstRowFirstColumn="0" w:firstRowLastColumn="0" w:lastRowFirstColumn="0" w:lastRowLastColumn="0"/>
+            <w:tcW w:w="4856" w:type="dxa"/>
+          </w:tcPr>
+          <w:p>
+            <w:pPr>
+              <w:jc w:val="center"/>
+              <w:rPr>
+                <w:b w:val="0"/>
+                <w:bCs w:val="0"/>
+              </w:rPr>
+            </w:pPr>
+            <w:proofErr w:type="spellStart"/>
+            <w:proofErr w:type="gramStart"/>
+            <w:r>
+              <w:t>editarMaestro</w:t>
+            </w:r>
+            <w:proofErr w:type="spellEnd"/>
+            <w:r>
+              <w:t>(</w:t>
+            </w:r>
+            <w:proofErr w:type="gramEnd"/>
+            <w:r>
+              <w:t>)</w:t>
+            </w:r>
+          </w:p>
+          <w:p>
+            <w:pPr>
+              <w:jc w:val="center"/>
+              <w:rPr>
+                <w:b w:val="0"/>
+              </w:rPr>
+            </w:pPr>
+            <w:r>
+              <w:rPr>
+                <w:b w:val="0"/>
+              </w:rPr>
+              <w:t>(</w:t>
+            </w:r>
+            <w:r>
+              <w:rPr>
+                <w:b w:val="0"/>
+              </w:rPr>
+              <w:t>Exitoso</w:t>
+            </w:r>
+            <w:r>
+              <w:rPr>
+                <w:b w:val="0"/>
+              </w:rPr>
+              <w:t>)</w:t>
+            </w:r>
+          </w:p>
+        </w:tc>
+        <w:tc>
+          <w:tcPr>
+            <w:tcW w:w="2515" w:type="dxa"/>
+          </w:tcPr>
+          <w:p>
+            <w:pPr>
+              <w:cnfStyle w:val="000000000000" w:firstRow="0" w:lastRow="0" w:firstColumn="0" w:lastColumn="0" w:oddVBand="0" w:evenVBand="0" w:oddHBand="0" w:evenHBand="0" w:firstRowFirstColumn="0" w:firstRowLastColumn="0" w:lastRowFirstColumn="0" w:lastRowLastColumn="0"/>
+              <w:rPr>
+                <w:b/>
+              </w:rPr>
+            </w:pPr>
+            <w:r>
+              <w:rPr>
+                <w:b/>
+              </w:rPr>
+              <w:t>Nombre:</w:t>
+            </w:r>
+            <w:r>
+              <w:rPr>
+                <w:b/>
+              </w:rPr>
+              <w:t xml:space="preserve"> </w:t>
+            </w:r>
+            <w:r>
+              <w:t>“</w:t>
+            </w:r>
+            <w:r>
+              <w:t>Alberto</w:t>
+            </w:r>
+            <w:r>
+              <w:t>”</w:t>
+            </w:r>
+          </w:p>
+          <w:p>
+            <w:pPr>
+              <w:cnfStyle w:val="000000000000" w:firstRow="0" w:lastRow="0" w:firstColumn="0" w:lastColumn="0" w:oddVBand="0" w:evenVBand="0" w:oddHBand="0" w:evenHBand="0" w:firstRowFirstColumn="0" w:firstRowLastColumn="0" w:lastRowFirstColumn="0" w:lastRowLastColumn="0"/>
+            </w:pPr>
+            <w:r>
+              <w:rPr>
+                <w:b/>
+              </w:rPr>
+              <w:t>Apellidos:</w:t>
+            </w:r>
+            <w:r>
+              <w:rPr>
+                <w:b/>
+              </w:rPr>
+              <w:t xml:space="preserve"> </w:t>
+            </w:r>
+            <w:r>
+              <w:t>“</w:t>
+            </w:r>
+            <w:proofErr w:type="spellStart"/>
+            <w:r>
+              <w:t>Perez</w:t>
+            </w:r>
+            <w:proofErr w:type="spellEnd"/>
+            <w:r>
+              <w:t>”</w:t>
+            </w:r>
+          </w:p>
+          <w:p>
+            <w:pPr>
+              <w:cnfStyle w:val="000000000000" w:firstRow="0" w:lastRow="0" w:firstColumn="0" w:lastColumn="0" w:oddVBand="0" w:evenVBand="0" w:oddHBand="0" w:evenHBand="0" w:firstRowFirstColumn="0" w:firstRowLastColumn="0" w:lastRowFirstColumn="0" w:lastRowLastColumn="0"/>
+            </w:pPr>
+            <w:proofErr w:type="spellStart"/>
+            <w:r>
+              <w:rPr>
+                <w:b/>
+              </w:rPr>
+              <w:t>CorreoElectronico</w:t>
+            </w:r>
+            <w:proofErr w:type="spellEnd"/>
+            <w:r>
+              <w:rPr>
+                <w:b/>
+              </w:rPr>
+              <w:t>:</w:t>
+            </w:r>
+          </w:p>
+          <w:p>
+            <w:pPr>
+              <w:cnfStyle w:val="000000000000" w:firstRow="0" w:lastRow="0" w:firstColumn="0" w:lastColumn="0" w:oddVBand="0" w:evenVBand="0" w:oddHBand="0" w:evenHBand="0" w:firstRowFirstColumn="0" w:firstRowLastColumn="0" w:lastRowFirstColumn="0" w:lastRowLastColumn="0"/>
+            </w:pPr>
+            <w:r>
+              <w:t>blueteam</w:t>
+            </w:r>
+            <w:r>
+              <w:t>@</w:t>
+            </w:r>
+            <w:r>
+              <w:t>hotmail.com</w:t>
+            </w:r>
+          </w:p>
+          <w:p>
+            <w:pPr>
+              <w:cnfStyle w:val="000000000000" w:firstRow="0" w:lastRow="0" w:firstColumn="0" w:lastColumn="0" w:oddVBand="0" w:evenVBand="0" w:oddHBand="0" w:evenHBand="0" w:firstRowFirstColumn="0" w:firstRowLastColumn="0" w:lastRowFirstColumn="0" w:lastRowLastColumn="0"/>
+            </w:pPr>
+            <w:proofErr w:type="spellStart"/>
+            <w:r>
+              <w:rPr>
+                <w:b/>
+              </w:rPr>
+              <w:t>Telefono</w:t>
+            </w:r>
+            <w:proofErr w:type="spellEnd"/>
+            <w:r>
+              <w:rPr>
+                <w:b/>
+              </w:rPr>
+              <w:t xml:space="preserve">: </w:t>
+            </w:r>
+            <w:r>
+              <w:t>2281762738</w:t>
+            </w:r>
+          </w:p>
+          <w:p>
+            <w:pPr>
+              <w:cnfStyle w:val="000000000000" w:firstRow="0" w:lastRow="0" w:firstColumn="0" w:lastColumn="0" w:oddVBand="0" w:evenVBand="0" w:oddHBand="0" w:evenHBand="0" w:firstRowFirstColumn="0" w:firstRowLastColumn="0" w:lastRowFirstColumn="0" w:lastRowLastColumn="0"/>
+            </w:pPr>
+            <w:proofErr w:type="spellStart"/>
+            <w:r>
+              <w:rPr>
+                <w:b/>
+              </w:rPr>
+              <w:t>CantidadAPagar</w:t>
+            </w:r>
+            <w:proofErr w:type="spellEnd"/>
+            <w:r>
+              <w:rPr>
+                <w:b/>
+              </w:rPr>
+              <w:t>:</w:t>
+            </w:r>
+            <w:r>
+              <w:rPr>
+                <w:b/>
+              </w:rPr>
+              <w:t xml:space="preserve"> </w:t>
+            </w:r>
+            <w:r>
+              <w:t>600</w:t>
+            </w:r>
+          </w:p>
+          <w:p>
+            <w:pPr>
+              <w:cnfStyle w:val="000000000000" w:firstRow="0" w:lastRow="0" w:firstColumn="0" w:lastColumn="0" w:oddVBand="0" w:evenVBand="0" w:oddHBand="0" w:evenHBand="0" w:firstRowFirstColumn="0" w:firstRowLastColumn="0" w:lastRowFirstColumn="0" w:lastRowLastColumn="0"/>
+            </w:pPr>
+            <w:r>
+              <w:rPr>
+                <w:b/>
+              </w:rPr>
+              <w:t>Usuario</w:t>
+            </w:r>
+            <w:r>
+              <w:rPr>
+                <w:b/>
+              </w:rPr>
+              <w:t xml:space="preserve">: </w:t>
+            </w:r>
+            <w:proofErr w:type="spellStart"/>
+            <w:r>
+              <w:t>robert</w:t>
+            </w:r>
+            <w:proofErr w:type="spellEnd"/>
+          </w:p>
+        </w:tc>
+        <w:tc>
+          <w:tcPr>
+            <w:tcW w:w="1443" w:type="dxa"/>
+          </w:tcPr>
+          <w:p>
+            <w:pPr>
+              <w:cnfStyle w:val="000000000000" w:firstRow="0" w:lastRow="0" w:firstColumn="0" w:lastColumn="0" w:oddVBand="0" w:evenVBand="0" w:oddHBand="0" w:evenHBand="0" w:firstRowFirstColumn="0" w:firstRowLastColumn="0" w:lastRowFirstColumn="0" w:lastRowLastColumn="0"/>
+            </w:pPr>
+            <w:r>
+              <w:t>Cuenta</w:t>
+            </w:r>
+            <w:r>
+              <w:t xml:space="preserve"> con valores completos y correctos</w:t>
+            </w:r>
+          </w:p>
+        </w:tc>
+        <w:tc>
+          <w:tcPr>
+            <w:tcW w:w="2032" w:type="dxa"/>
+          </w:tcPr>
+          <w:p>
+            <w:pPr>
+              <w:cnfStyle w:val="000000000000" w:firstRow="0" w:lastRow="0" w:firstColumn="0" w:lastColumn="0" w:oddVBand="0" w:evenVBand="0" w:oddHBand="0" w:evenHBand="0" w:firstRowFirstColumn="0" w:firstRowLastColumn="0" w:lastRowFirstColumn="0" w:lastRowLastColumn="0"/>
+            </w:pPr>
+            <w:r>
+              <w:t xml:space="preserve">Valor “true” al momento de </w:t>
+            </w:r>
+            <w:r>
+              <w:t>cambiar</w:t>
+            </w:r>
+            <w:r>
+              <w:t xml:space="preserve"> l</w:t>
+            </w:r>
+            <w:r>
+              <w:t>os datos del maestro</w:t>
+            </w:r>
+          </w:p>
+        </w:tc>
+        <w:tc>
+          <w:tcPr>
+            <w:tcW w:w="1547" w:type="dxa"/>
+          </w:tcPr>
+          <w:p>
+            <w:pPr>
+              <w:cnfStyle w:val="000000000000" w:firstRow="0" w:lastRow="0" w:firstColumn="0" w:lastColumn="0" w:oddVBand="0" w:evenVBand="0" w:oddHBand="0" w:evenHBand="0" w:firstRowFirstColumn="0" w:firstRowLastColumn="0" w:lastRowFirstColumn="0" w:lastRowLastColumn="0"/>
+            </w:pPr>
+            <w:r>
+              <w:t>Mensaje de c</w:t>
+            </w:r>
+            <w:r>
+              <w:t xml:space="preserve">onfirmación de </w:t>
+            </w:r>
+            <w:r>
+              <w:t>cambios realizados con</w:t>
+            </w:r>
+            <w:r>
+              <w:t xml:space="preserve"> </w:t>
+            </w:r>
+            <w:r>
+              <w:t>éxito</w:t>
+            </w:r>
+          </w:p>
+        </w:tc>
+        <w:tc>
+          <w:tcPr>
+            <w:tcW w:w="1920" w:type="dxa"/>
+          </w:tcPr>
+          <w:p>
+            <w:pPr>
+              <w:jc w:val="center"/>
+              <w:cnfStyle w:val="000000000000" w:firstRow="0" w:lastRow="0" w:firstColumn="0" w:lastColumn="0" w:oddVBand="0" w:evenVBand="0" w:oddHBand="0" w:evenHBand="0" w:firstRowFirstColumn="0" w:firstRowLastColumn="0" w:lastRowFirstColumn="0" w:lastRowLastColumn="0"/>
+            </w:pPr>
+            <w:r>
+              <w:rPr>
+                <w:b/>
+              </w:rPr>
+              <w:t>True</w:t>
+            </w:r>
+          </w:p>
+        </w:tc>
+      </w:tr>
+      <w:tr>
+        <w:trPr>
+          <w:cnfStyle w:val="000000100000" w:firstRow="0" w:lastRow="0" w:firstColumn="0" w:lastColumn="0" w:oddVBand="0" w:evenVBand="0" w:oddHBand="1" w:evenHBand="0" w:firstRowFirstColumn="0" w:firstRowLastColumn="0" w:lastRowFirstColumn="0" w:lastRowLastColumn="0"/>
+          <w:trHeight w:val="669"/>
+        </w:trPr>
+        <w:tc>
+          <w:tcPr>
+            <w:cnfStyle w:val="001000000000" w:firstRow="0" w:lastRow="0" w:firstColumn="1" w:lastColumn="0" w:oddVBand="0" w:evenVBand="0" w:oddHBand="0" w:evenHBand="0" w:firstRowFirstColumn="0" w:firstRowLastColumn="0" w:lastRowFirstColumn="0" w:lastRowLastColumn="0"/>
+            <w:tcW w:w="4856" w:type="dxa"/>
+          </w:tcPr>
+          <w:p>
+            <w:pPr>
+              <w:jc w:val="center"/>
+              <w:rPr>
+                <w:b w:val="0"/>
+                <w:bCs w:val="0"/>
+              </w:rPr>
+            </w:pPr>
+            <w:proofErr w:type="spellStart"/>
+            <w:proofErr w:type="gramStart"/>
+            <w:r>
+              <w:t>editarMaestro</w:t>
+            </w:r>
+            <w:proofErr w:type="spellEnd"/>
+            <w:r>
+              <w:t>(</w:t>
+            </w:r>
+            <w:proofErr w:type="gramEnd"/>
+            <w:r>
+              <w:t>)</w:t>
+            </w:r>
+          </w:p>
+          <w:p>
+            <w:pPr>
+              <w:jc w:val="center"/>
+            </w:pPr>
+            <w:r>
+              <w:rPr>
+                <w:b w:val="0"/>
+              </w:rPr>
+              <w:t>(</w:t>
+            </w:r>
+            <w:r>
+              <w:rPr>
+                <w:b w:val="0"/>
+              </w:rPr>
+              <w:t>Fallido</w:t>
+            </w:r>
+            <w:r>
+              <w:rPr>
+                <w:b w:val="0"/>
+              </w:rPr>
+              <w:t>)</w:t>
+            </w:r>
+          </w:p>
+        </w:tc>
+        <w:tc>
+          <w:tcPr>
+            <w:tcW w:w="2515" w:type="dxa"/>
+          </w:tcPr>
+          <w:p>
+            <w:pPr>
+              <w:cnfStyle w:val="000000100000" w:firstRow="0" w:lastRow="0" w:firstColumn="0" w:lastColumn="0" w:oddVBand="0" w:evenVBand="0" w:oddHBand="1" w:evenHBand="0" w:firstRowFirstColumn="0" w:firstRowLastColumn="0" w:lastRowFirstColumn="0" w:lastRowLastColumn="0"/>
+            </w:pPr>
+            <w:r>
+              <w:rPr>
+                <w:b/>
+              </w:rPr>
+              <w:t>Nombre:</w:t>
+            </w:r>
+            <w:r>
+              <w:rPr>
+                <w:b/>
+              </w:rPr>
+              <w:t xml:space="preserve"> </w:t>
+            </w:r>
+            <w:proofErr w:type="spellStart"/>
+            <w:r>
+              <w:t>null</w:t>
+            </w:r>
+            <w:proofErr w:type="spellEnd"/>
+          </w:p>
+          <w:p>
+            <w:pPr>
+              <w:cnfStyle w:val="000000100000" w:firstRow="0" w:lastRow="0" w:firstColumn="0" w:lastColumn="0" w:oddVBand="0" w:evenVBand="0" w:oddHBand="1" w:evenHBand="0" w:firstRowFirstColumn="0" w:firstRowLastColumn="0" w:lastRowFirstColumn="0" w:lastRowLastColumn="0"/>
+            </w:pPr>
+            <w:r>
+              <w:rPr>
+                <w:b/>
+              </w:rPr>
+              <w:t>Apellidos:</w:t>
+            </w:r>
+            <w:r>
+              <w:rPr>
+                <w:b/>
+              </w:rPr>
+              <w:t xml:space="preserve"> </w:t>
+            </w:r>
+            <w:r>
+              <w:t xml:space="preserve"> </w:t>
+            </w:r>
+            <w:proofErr w:type="spellStart"/>
+            <w:r>
+              <w:t>null</w:t>
+            </w:r>
+            <w:proofErr w:type="spellEnd"/>
+          </w:p>
+          <w:p>
+            <w:pPr>
+              <w:cnfStyle w:val="000000100000" w:firstRow="0" w:lastRow="0" w:firstColumn="0" w:lastColumn="0" w:oddVBand="0" w:evenVBand="0" w:oddHBand="1" w:evenHBand="0" w:firstRowFirstColumn="0" w:firstRowLastColumn="0" w:lastRowFirstColumn="0" w:lastRowLastColumn="0"/>
+            </w:pPr>
+            <w:proofErr w:type="spellStart"/>
+            <w:r>
+              <w:rPr>
+                <w:b/>
+              </w:rPr>
+              <w:t>CorreoElectronico</w:t>
+            </w:r>
+            <w:proofErr w:type="spellEnd"/>
+            <w:r>
+              <w:rPr>
+                <w:b/>
+              </w:rPr>
+              <w:t>:</w:t>
+            </w:r>
+            <w:r>
+              <w:rPr>
+                <w:b/>
+              </w:rPr>
+              <w:t xml:space="preserve"> </w:t>
+            </w:r>
+            <w:proofErr w:type="spellStart"/>
+            <w:r>
+              <w:t>null</w:t>
+            </w:r>
+            <w:proofErr w:type="spellEnd"/>
+          </w:p>
+          <w:p>
+            <w:pPr>
+              <w:cnfStyle w:val="000000100000" w:firstRow="0" w:lastRow="0" w:firstColumn="0" w:lastColumn="0" w:oddVBand="0" w:evenVBand="0" w:oddHBand="1" w:evenHBand="0" w:firstRowFirstColumn="0" w:firstRowLastColumn="0" w:lastRowFirstColumn="0" w:lastRowLastColumn="0"/>
+            </w:pPr>
+            <w:proofErr w:type="spellStart"/>
+            <w:r>
+              <w:rPr>
+                <w:b/>
+              </w:rPr>
+              <w:t>Telefono</w:t>
+            </w:r>
+            <w:proofErr w:type="spellEnd"/>
+            <w:r>
+              <w:rPr>
+                <w:b/>
+              </w:rPr>
+              <w:t xml:space="preserve">: </w:t>
+            </w:r>
+            <w:proofErr w:type="spellStart"/>
+            <w:r>
+              <w:t>null</w:t>
+            </w:r>
+            <w:proofErr w:type="spellEnd"/>
+          </w:p>
+          <w:p>
+            <w:pPr>
+              <w:cnfStyle w:val="000000100000" w:firstRow="0" w:lastRow="0" w:firstColumn="0" w:lastColumn="0" w:oddVBand="0" w:evenVBand="0" w:oddHBand="1" w:evenHBand="0" w:firstRowFirstColumn="0" w:firstRowLastColumn="0" w:lastRowFirstColumn="0" w:lastRowLastColumn="0"/>
+            </w:pPr>
+            <w:proofErr w:type="spellStart"/>
+            <w:r>
+              <w:rPr>
+                <w:b/>
+              </w:rPr>
+              <w:t>CantidadAPagar</w:t>
+            </w:r>
+            <w:proofErr w:type="spellEnd"/>
+            <w:r>
+              <w:rPr>
+                <w:b/>
+              </w:rPr>
+              <w:t>:</w:t>
+            </w:r>
+            <w:r>
+              <w:rPr>
+                <w:b/>
+              </w:rPr>
+              <w:t xml:space="preserve"> </w:t>
+            </w:r>
+            <w:proofErr w:type="spellStart"/>
+            <w:r>
+              <w:t>null</w:t>
+            </w:r>
+            <w:proofErr w:type="spellEnd"/>
+          </w:p>
+          <w:p>
+            <w:pPr>
+              <w:cnfStyle w:val="000000100000" w:firstRow="0" w:lastRow="0" w:firstColumn="0" w:lastColumn="0" w:oddVBand="0" w:evenVBand="0" w:oddHBand="1" w:evenHBand="0" w:firstRowFirstColumn="0" w:firstRowLastColumn="0" w:lastRowFirstColumn="0" w:lastRowLastColumn="0"/>
+            </w:pPr>
+            <w:r>
+              <w:rPr>
+                <w:b/>
+              </w:rPr>
+              <w:lastRenderedPageBreak/>
+              <w:t>Usuario</w:t>
+            </w:r>
+            <w:r>
+              <w:rPr>
+                <w:b/>
+              </w:rPr>
+              <w:t xml:space="preserve">: </w:t>
+            </w:r>
+            <w:proofErr w:type="spellStart"/>
+            <w:r>
+              <w:t>null</w:t>
+            </w:r>
+            <w:proofErr w:type="spellEnd"/>
+          </w:p>
+        </w:tc>
+        <w:tc>
+          <w:tcPr>
+            <w:tcW w:w="1443" w:type="dxa"/>
+          </w:tcPr>
+          <w:p>
+            <w:pPr>
+              <w:cnfStyle w:val="000000100000" w:firstRow="0" w:lastRow="0" w:firstColumn="0" w:lastColumn="0" w:oddVBand="0" w:evenVBand="0" w:oddHBand="1" w:evenHBand="0" w:firstRowFirstColumn="0" w:firstRowLastColumn="0" w:lastRowFirstColumn="0" w:lastRowLastColumn="0"/>
+            </w:pPr>
+            <w:r>
+              <w:lastRenderedPageBreak/>
+              <w:t xml:space="preserve">Maestro con valores </w:t>
+            </w:r>
+            <w:r>
+              <w:t>nulos</w:t>
+            </w:r>
+          </w:p>
+        </w:tc>
+        <w:tc>
+          <w:tcPr>
+            <w:tcW w:w="2032" w:type="dxa"/>
+          </w:tcPr>
+          <w:p>
+            <w:pPr>
+              <w:cnfStyle w:val="000000100000" w:firstRow="0" w:lastRow="0" w:firstColumn="0" w:lastColumn="0" w:oddVBand="0" w:evenVBand="0" w:oddHBand="1" w:evenHBand="0" w:firstRowFirstColumn="0" w:firstRowLastColumn="0" w:lastRowFirstColumn="0" w:lastRowLastColumn="0"/>
+            </w:pPr>
+            <w:r>
+              <w:t xml:space="preserve">Valor “false” al momento de </w:t>
+            </w:r>
+            <w:r>
+              <w:t>cambiar los datos del</w:t>
+            </w:r>
+            <w:r>
+              <w:t xml:space="preserve"> maestro</w:t>
+            </w:r>
+          </w:p>
+        </w:tc>
+        <w:tc>
+          <w:tcPr>
+            <w:tcW w:w="1547" w:type="dxa"/>
+          </w:tcPr>
+          <w:p>
+            <w:pPr>
+              <w:cnfStyle w:val="000000100000" w:firstRow="0" w:lastRow="0" w:firstColumn="0" w:lastColumn="0" w:oddVBand="0" w:evenVBand="0" w:oddHBand="1" w:evenHBand="0" w:firstRowFirstColumn="0" w:firstRowLastColumn="0" w:lastRowFirstColumn="0" w:lastRowLastColumn="0"/>
+            </w:pPr>
+            <w:r>
+              <w:t xml:space="preserve">Mensaje de advertencia de </w:t>
+            </w:r>
+            <w:r>
+              <w:t xml:space="preserve">operación </w:t>
+            </w:r>
+            <w:r>
+              <w:t>fallid</w:t>
+            </w:r>
+            <w:r>
+              <w:t>a</w:t>
+            </w:r>
+          </w:p>
+        </w:tc>
+        <w:tc>
+          <w:tcPr>
+            <w:tcW w:w="1920" w:type="dxa"/>
+          </w:tcPr>
+          <w:p>
+            <w:pPr>
+              <w:ind w:firstLine="708"/>
+              <w:cnfStyle w:val="000000100000" w:firstRow="0" w:lastRow="0" w:firstColumn="0" w:lastColumn="0" w:oddVBand="0" w:evenVBand="0" w:oddHBand="1" w:evenHBand="0" w:firstRowFirstColumn="0" w:firstRowLastColumn="0" w:lastRowFirstColumn="0" w:lastRowLastColumn="0"/>
+            </w:pPr>
+            <w:r>
+              <w:rPr>
+                <w:b/>
+              </w:rPr>
+              <w:t>False</w:t>
+            </w:r>
+          </w:p>
+        </w:tc>
+      </w:tr>
+      <w:tr>
+        <w:trPr>
+          <w:trHeight w:val="669"/>
+        </w:trPr>
+        <w:tc>
+          <w:tcPr>
+            <w:cnfStyle w:val="001000000000" w:firstRow="0" w:lastRow="0" w:firstColumn="1" w:lastColumn="0" w:oddVBand="0" w:evenVBand="0" w:oddHBand="0" w:evenHBand="0" w:firstRowFirstColumn="0" w:firstRowLastColumn="0" w:lastRowFirstColumn="0" w:lastRowLastColumn="0"/>
+            <w:tcW w:w="4856" w:type="dxa"/>
+          </w:tcPr>
+          <w:p>
+            <w:pPr>
+              <w:jc w:val="center"/>
+              <w:rPr>
+                <w:b w:val="0"/>
+                <w:bCs w:val="0"/>
+              </w:rPr>
+            </w:pPr>
+            <w:proofErr w:type="spellStart"/>
+            <w:r>
+              <w:t>registrarPagoMaestro</w:t>
+            </w:r>
+            <w:proofErr w:type="spellEnd"/>
+          </w:p>
+          <w:p>
+            <w:pPr>
+              <w:jc w:val="center"/>
+              <w:rPr>
+                <w:b w:val="0"/>
+              </w:rPr>
+            </w:pPr>
+            <w:r>
+              <w:rPr>
+                <w:b w:val="0"/>
+              </w:rPr>
+              <w:t>(</w:t>
+            </w:r>
+            <w:r>
+              <w:rPr>
+                <w:b w:val="0"/>
+              </w:rPr>
+              <w:t>Exitoso</w:t>
+            </w:r>
+            <w:r>
+              <w:rPr>
+                <w:b w:val="0"/>
+              </w:rPr>
+              <w:t>)</w:t>
+            </w:r>
+          </w:p>
+        </w:tc>
+        <w:tc>
+          <w:tcPr>
+            <w:tcW w:w="2515" w:type="dxa"/>
+          </w:tcPr>
+          <w:p>
+            <w:pPr>
+              <w:cnfStyle w:val="000000000000" w:firstRow="0" w:lastRow="0" w:firstColumn="0" w:lastColumn="0" w:oddVBand="0" w:evenVBand="0" w:oddHBand="0" w:evenHBand="0" w:firstRowFirstColumn="0" w:firstRowLastColumn="0" w:lastRowFirstColumn="0" w:lastRowLastColumn="0"/>
+            </w:pPr>
+            <w:r>
+              <w:rPr>
+                <w:b/>
+              </w:rPr>
+              <w:t>Usuario</w:t>
+            </w:r>
+            <w:r>
+              <w:rPr>
+                <w:b/>
+              </w:rPr>
+              <w:t xml:space="preserve">:  </w:t>
+            </w:r>
+            <w:proofErr w:type="spellStart"/>
+            <w:r>
+              <w:t>ramonCastillo</w:t>
+            </w:r>
+            <w:proofErr w:type="spellEnd"/>
+          </w:p>
+          <w:p>
+            <w:pPr>
+              <w:cnfStyle w:val="000000000000" w:firstRow="0" w:lastRow="0" w:firstColumn="0" w:lastColumn="0" w:oddVBand="0" w:evenVBand="0" w:oddHBand="0" w:evenHBand="0" w:firstRowFirstColumn="0" w:firstRowLastColumn="0" w:lastRowFirstColumn="0" w:lastRowLastColumn="0"/>
+              <w:rPr>
+                <w:b/>
+              </w:rPr>
+            </w:pPr>
+            <w:r>
+              <w:rPr>
+                <w:b/>
+              </w:rPr>
+              <w:t xml:space="preserve">Fecha: </w:t>
+            </w:r>
+            <w:r>
+              <w:t>2018-03-03</w:t>
+            </w:r>
+          </w:p>
+          <w:p>
+            <w:pPr>
+              <w:cnfStyle w:val="000000000000" w:firstRow="0" w:lastRow="0" w:firstColumn="0" w:lastColumn="0" w:oddVBand="0" w:evenVBand="0" w:oddHBand="0" w:evenHBand="0" w:firstRowFirstColumn="0" w:firstRowLastColumn="0" w:lastRowFirstColumn="0" w:lastRowLastColumn="0"/>
+            </w:pPr>
+            <w:r>
+              <w:rPr>
+                <w:b/>
+              </w:rPr>
+              <w:t xml:space="preserve">Cantidad: </w:t>
+            </w:r>
+            <w:r>
+              <w:t>400</w:t>
+            </w:r>
+          </w:p>
+        </w:tc>
+        <w:tc>
+          <w:tcPr>
+            <w:tcW w:w="1443" w:type="dxa"/>
+          </w:tcPr>
+          <w:p>
+            <w:pPr>
+              <w:cnfStyle w:val="000000000000" w:firstRow="0" w:lastRow="0" w:firstColumn="0" w:lastColumn="0" w:oddVBand="0" w:evenVBand="0" w:oddHBand="0" w:evenHBand="0" w:firstRowFirstColumn="0" w:firstRowLastColumn="0" w:lastRowFirstColumn="0" w:lastRowLastColumn="0"/>
+            </w:pPr>
+            <w:r>
+              <w:t>Pago</w:t>
+            </w:r>
+            <w:r>
+              <w:t xml:space="preserve"> con valores completos y correctos</w:t>
+            </w:r>
+          </w:p>
+        </w:tc>
+        <w:tc>
+          <w:tcPr>
+            <w:tcW w:w="2032" w:type="dxa"/>
+          </w:tcPr>
+          <w:p>
+            <w:pPr>
+              <w:cnfStyle w:val="000000000000" w:firstRow="0" w:lastRow="0" w:firstColumn="0" w:lastColumn="0" w:oddVBand="0" w:evenVBand="0" w:oddHBand="0" w:evenHBand="0" w:firstRowFirstColumn="0" w:firstRowLastColumn="0" w:lastRowFirstColumn="0" w:lastRowLastColumn="0"/>
+            </w:pPr>
+            <w:r>
               <w:t>Valor “</w:t>
             </w:r>
             <w:r>
+              <w:t>true</w:t>
+            </w:r>
+            <w:r>
+              <w:t>” al momento de registrar el pago</w:t>
+            </w:r>
+          </w:p>
+        </w:tc>
+        <w:tc>
+          <w:tcPr>
+            <w:tcW w:w="1547" w:type="dxa"/>
+          </w:tcPr>
+          <w:p>
+            <w:pPr>
+              <w:cnfStyle w:val="000000000000" w:firstRow="0" w:lastRow="0" w:firstColumn="0" w:lastColumn="0" w:oddVBand="0" w:evenVBand="0" w:oddHBand="0" w:evenHBand="0" w:firstRowFirstColumn="0" w:firstRowLastColumn="0" w:lastRowFirstColumn="0" w:lastRowLastColumn="0"/>
+            </w:pPr>
+            <w:r>
+              <w:t>Mensaje de c</w:t>
+            </w:r>
+            <w:r>
+              <w:t xml:space="preserve">onfirmación de </w:t>
+            </w:r>
+            <w:r>
+              <w:t>pago registrado</w:t>
+            </w:r>
+            <w:r>
+              <w:t xml:space="preserve"> con éxito</w:t>
+            </w:r>
+          </w:p>
+        </w:tc>
+        <w:tc>
+          <w:tcPr>
+            <w:tcW w:w="1920" w:type="dxa"/>
+          </w:tcPr>
+          <w:p>
+            <w:pPr>
+              <w:jc w:val="center"/>
+              <w:cnfStyle w:val="000000000000" w:firstRow="0" w:lastRow="0" w:firstColumn="0" w:lastColumn="0" w:oddVBand="0" w:evenVBand="0" w:oddHBand="0" w:evenHBand="0" w:firstRowFirstColumn="0" w:firstRowLastColumn="0" w:lastRowFirstColumn="0" w:lastRowLastColumn="0"/>
+            </w:pPr>
+            <w:r>
+              <w:rPr>
+                <w:b/>
+              </w:rPr>
+              <w:t>True</w:t>
+            </w:r>
+          </w:p>
+        </w:tc>
+      </w:tr>
+      <w:tr>
+        <w:trPr>
+          <w:cnfStyle w:val="000000100000" w:firstRow="0" w:lastRow="0" w:firstColumn="0" w:lastColumn="0" w:oddVBand="0" w:evenVBand="0" w:oddHBand="1" w:evenHBand="0" w:firstRowFirstColumn="0" w:firstRowLastColumn="0" w:lastRowFirstColumn="0" w:lastRowLastColumn="0"/>
+          <w:trHeight w:val="669"/>
+        </w:trPr>
+        <w:tc>
+          <w:tcPr>
+            <w:cnfStyle w:val="001000000000" w:firstRow="0" w:lastRow="0" w:firstColumn="1" w:lastColumn="0" w:oddVBand="0" w:evenVBand="0" w:oddHBand="0" w:evenHBand="0" w:firstRowFirstColumn="0" w:firstRowLastColumn="0" w:lastRowFirstColumn="0" w:lastRowLastColumn="0"/>
+            <w:tcW w:w="4856" w:type="dxa"/>
+          </w:tcPr>
+          <w:p>
+            <w:pPr>
+              <w:jc w:val="center"/>
+              <w:rPr>
+                <w:b w:val="0"/>
+                <w:bCs w:val="0"/>
+              </w:rPr>
+            </w:pPr>
+            <w:proofErr w:type="spellStart"/>
+            <w:r>
+              <w:t>registrarPagoMaestro</w:t>
+            </w:r>
+            <w:proofErr w:type="spellEnd"/>
+          </w:p>
+          <w:p>
+            <w:pPr>
+              <w:jc w:val="center"/>
+            </w:pPr>
+            <w:r>
+              <w:rPr>
+                <w:b w:val="0"/>
+              </w:rPr>
+              <w:t>(</w:t>
+            </w:r>
+            <w:r>
+              <w:rPr>
+                <w:b w:val="0"/>
+              </w:rPr>
+              <w:t>Fallido</w:t>
+            </w:r>
+            <w:r>
+              <w:rPr>
+                <w:b w:val="0"/>
+              </w:rPr>
+              <w:t>)</w:t>
+            </w:r>
+          </w:p>
+        </w:tc>
+        <w:tc>
+          <w:tcPr>
+            <w:tcW w:w="2515" w:type="dxa"/>
+          </w:tcPr>
+          <w:p>
+            <w:pPr>
+              <w:cnfStyle w:val="000000100000" w:firstRow="0" w:lastRow="0" w:firstColumn="0" w:lastColumn="0" w:oddVBand="0" w:evenVBand="0" w:oddHBand="1" w:evenHBand="0" w:firstRowFirstColumn="0" w:firstRowLastColumn="0" w:lastRowFirstColumn="0" w:lastRowLastColumn="0"/>
+            </w:pPr>
+            <w:r>
+              <w:rPr>
+                <w:b/>
+              </w:rPr>
+              <w:t>Usuario</w:t>
+            </w:r>
+            <w:r>
+              <w:rPr>
+                <w:b/>
+              </w:rPr>
+              <w:t xml:space="preserve">:  </w:t>
+            </w:r>
+            <w:proofErr w:type="spellStart"/>
+            <w:r>
+              <w:t>null</w:t>
+            </w:r>
+            <w:proofErr w:type="spellEnd"/>
+          </w:p>
+          <w:p>
+            <w:pPr>
+              <w:cnfStyle w:val="000000100000" w:firstRow="0" w:lastRow="0" w:firstColumn="0" w:lastColumn="0" w:oddVBand="0" w:evenVBand="0" w:oddHBand="1" w:evenHBand="0" w:firstRowFirstColumn="0" w:firstRowLastColumn="0" w:lastRowFirstColumn="0" w:lastRowLastColumn="0"/>
+              <w:rPr>
+                <w:b/>
+              </w:rPr>
+            </w:pPr>
+            <w:r>
+              <w:rPr>
+                <w:b/>
+              </w:rPr>
+              <w:t xml:space="preserve">Fecha: </w:t>
+            </w:r>
+            <w:proofErr w:type="spellStart"/>
+            <w:r>
+              <w:t>null</w:t>
+            </w:r>
+            <w:proofErr w:type="spellEnd"/>
+          </w:p>
+          <w:p>
+            <w:pPr>
+              <w:cnfStyle w:val="000000100000" w:firstRow="0" w:lastRow="0" w:firstColumn="0" w:lastColumn="0" w:oddVBand="0" w:evenVBand="0" w:oddHBand="1" w:evenHBand="0" w:firstRowFirstColumn="0" w:firstRowLastColumn="0" w:lastRowFirstColumn="0" w:lastRowLastColumn="0"/>
+              <w:rPr>
+                <w:b/>
+              </w:rPr>
+            </w:pPr>
+            <w:r>
+              <w:rPr>
+                <w:b/>
+              </w:rPr>
+              <w:t xml:space="preserve">Cantidad: </w:t>
+            </w:r>
+            <w:proofErr w:type="spellStart"/>
+            <w:r>
+              <w:t>null</w:t>
+            </w:r>
+            <w:proofErr w:type="spellEnd"/>
+          </w:p>
+        </w:tc>
+        <w:tc>
+          <w:tcPr>
+            <w:tcW w:w="1443" w:type="dxa"/>
+          </w:tcPr>
+          <w:p>
+            <w:pPr>
+              <w:cnfStyle w:val="000000100000" w:firstRow="0" w:lastRow="0" w:firstColumn="0" w:lastColumn="0" w:oddVBand="0" w:evenVBand="0" w:oddHBand="1" w:evenHBand="0" w:firstRowFirstColumn="0" w:firstRowLastColumn="0" w:lastRowFirstColumn="0" w:lastRowLastColumn="0"/>
+            </w:pPr>
+            <w:r>
+              <w:t>Pago</w:t>
+            </w:r>
+            <w:r>
+              <w:t xml:space="preserve"> con valores </w:t>
+            </w:r>
+            <w:r>
+              <w:t>nulos</w:t>
+            </w:r>
+          </w:p>
+        </w:tc>
+        <w:tc>
+          <w:tcPr>
+            <w:tcW w:w="2032" w:type="dxa"/>
+          </w:tcPr>
+          <w:p>
+            <w:pPr>
+              <w:cnfStyle w:val="000000100000" w:firstRow="0" w:lastRow="0" w:firstColumn="0" w:lastColumn="0" w:oddVBand="0" w:evenVBand="0" w:oddHBand="1" w:evenHBand="0" w:firstRowFirstColumn="0" w:firstRowLastColumn="0" w:lastRowFirstColumn="0" w:lastRowLastColumn="0"/>
+            </w:pPr>
+            <w:r>
+              <w:t xml:space="preserve">Valor “false” al momento de </w:t>
+            </w:r>
+            <w:r>
+              <w:t>registrar el pago</w:t>
+            </w:r>
+          </w:p>
+        </w:tc>
+        <w:tc>
+          <w:tcPr>
+            <w:tcW w:w="1547" w:type="dxa"/>
+          </w:tcPr>
+          <w:p>
+            <w:pPr>
+              <w:cnfStyle w:val="000000100000" w:firstRow="0" w:lastRow="0" w:firstColumn="0" w:lastColumn="0" w:oddVBand="0" w:evenVBand="0" w:oddHBand="1" w:evenHBand="0" w:firstRowFirstColumn="0" w:firstRowLastColumn="0" w:lastRowFirstColumn="0" w:lastRowLastColumn="0"/>
+            </w:pPr>
+            <w:r>
+              <w:t>Mensaje de advertencia de operación fallida</w:t>
+            </w:r>
+          </w:p>
+        </w:tc>
+        <w:tc>
+          <w:tcPr>
+            <w:tcW w:w="1920" w:type="dxa"/>
+          </w:tcPr>
+          <w:p>
+            <w:pPr>
+              <w:jc w:val="center"/>
+              <w:cnfStyle w:val="000000100000" w:firstRow="0" w:lastRow="0" w:firstColumn="0" w:lastColumn="0" w:oddVBand="0" w:evenVBand="0" w:oddHBand="1" w:evenHBand="0" w:firstRowFirstColumn="0" w:firstRowLastColumn="0" w:lastRowFirstColumn="0" w:lastRowLastColumn="0"/>
+            </w:pPr>
+            <w:r>
+              <w:rPr>
+                <w:b/>
+              </w:rPr>
+              <w:t>False</w:t>
+            </w:r>
+          </w:p>
+        </w:tc>
+      </w:tr>
+      <w:tr>
+        <w:trPr>
+          <w:trHeight w:val="669"/>
+        </w:trPr>
+        <w:tc>
+          <w:tcPr>
+            <w:cnfStyle w:val="001000000000" w:firstRow="0" w:lastRow="0" w:firstColumn="1" w:lastColumn="0" w:oddVBand="0" w:evenVBand="0" w:oddHBand="0" w:evenHBand="0" w:firstRowFirstColumn="0" w:firstRowLastColumn="0" w:lastRowFirstColumn="0" w:lastRowLastColumn="0"/>
+            <w:tcW w:w="4856" w:type="dxa"/>
+          </w:tcPr>
+          <w:p>
+            <w:pPr>
+              <w:jc w:val="center"/>
+              <w:rPr>
+                <w:b w:val="0"/>
+                <w:bCs w:val="0"/>
+              </w:rPr>
+            </w:pPr>
+            <w:proofErr w:type="spellStart"/>
+            <w:r>
+              <w:t>verificarCamposVacios</w:t>
+            </w:r>
+            <w:proofErr w:type="spellEnd"/>
+          </w:p>
+          <w:p>
+            <w:pPr>
+              <w:jc w:val="center"/>
+              <w:rPr>
+                <w:b w:val="0"/>
+              </w:rPr>
+            </w:pPr>
+            <w:r>
+              <w:rPr>
+                <w:b w:val="0"/>
+              </w:rPr>
+              <w:t>(</w:t>
+            </w:r>
+            <w:r>
+              <w:rPr>
+                <w:b w:val="0"/>
+              </w:rPr>
+              <w:t>Exitoso</w:t>
+            </w:r>
+            <w:r>
+              <w:rPr>
+                <w:b w:val="0"/>
+              </w:rPr>
+              <w:t>)</w:t>
+            </w:r>
+          </w:p>
+        </w:tc>
+        <w:tc>
+          <w:tcPr>
+            <w:tcW w:w="2515" w:type="dxa"/>
+          </w:tcPr>
+          <w:p>
+            <w:pPr>
+              <w:cnfStyle w:val="000000000000" w:firstRow="0" w:lastRow="0" w:firstColumn="0" w:lastColumn="0" w:oddVBand="0" w:evenVBand="0" w:oddHBand="0" w:evenHBand="0" w:firstRowFirstColumn="0" w:firstRowLastColumn="0" w:lastRowFirstColumn="0" w:lastRowLastColumn="0"/>
+              <w:rPr>
+                <w:b/>
+              </w:rPr>
+            </w:pPr>
+            <w:proofErr w:type="spellStart"/>
+            <w:r>
+              <w:rPr>
+                <w:b/>
+              </w:rPr>
+              <w:t>campoNombre</w:t>
+            </w:r>
+            <w:proofErr w:type="spellEnd"/>
+            <w:r>
+              <w:rPr>
+                <w:b/>
+              </w:rPr>
+              <w:t>:</w:t>
+            </w:r>
+            <w:r>
+              <w:rPr>
+                <w:b/>
+              </w:rPr>
+              <w:t xml:space="preserve"> “</w:t>
+            </w:r>
+            <w:r>
+              <w:t>Jorge</w:t>
+            </w:r>
+            <w:r>
+              <w:t>”</w:t>
+            </w:r>
+          </w:p>
+          <w:p>
+            <w:pPr>
+              <w:cnfStyle w:val="000000000000" w:firstRow="0" w:lastRow="0" w:firstColumn="0" w:lastColumn="0" w:oddVBand="0" w:evenVBand="0" w:oddHBand="0" w:evenHBand="0" w:firstRowFirstColumn="0" w:firstRowLastColumn="0" w:lastRowFirstColumn="0" w:lastRowLastColumn="0"/>
+              <w:rPr>
+                <w:b/>
+              </w:rPr>
+            </w:pPr>
+            <w:proofErr w:type="spellStart"/>
+            <w:r>
+              <w:rPr>
+                <w:b/>
+              </w:rPr>
+              <w:t>campoApellidos</w:t>
+            </w:r>
+            <w:proofErr w:type="spellEnd"/>
+            <w:r>
+              <w:rPr>
+                <w:b/>
+              </w:rPr>
+              <w:t>:</w:t>
+            </w:r>
+            <w:r>
+              <w:rPr>
+                <w:b/>
+              </w:rPr>
+              <w:t xml:space="preserve"> </w:t>
+            </w:r>
+            <w:r>
+              <w:t>“Campos”</w:t>
+            </w:r>
+          </w:p>
+          <w:p>
+            <w:pPr>
+              <w:cnfStyle w:val="000000000000" w:firstRow="0" w:lastRow="0" w:firstColumn="0" w:lastColumn="0" w:oddVBand="0" w:evenVBand="0" w:oddHBand="0" w:evenHBand="0" w:firstRowFirstColumn="0" w:firstRowLastColumn="0" w:lastRowFirstColumn="0" w:lastRowLastColumn="0"/>
+              <w:rPr>
+                <w:b/>
+              </w:rPr>
+            </w:pPr>
+            <w:proofErr w:type="spellStart"/>
+            <w:r>
+              <w:rPr>
+                <w:b/>
+              </w:rPr>
+              <w:t>campoCorreoElectronico</w:t>
+            </w:r>
+            <w:proofErr w:type="spellEnd"/>
+            <w:proofErr w:type="gramStart"/>
+            <w:r>
+              <w:rPr>
+                <w:b/>
+              </w:rPr>
+              <w:t>:</w:t>
+            </w:r>
+            <w:r>
+              <w:rPr>
+                <w:b/>
+              </w:rPr>
+              <w:t xml:space="preserve"> </w:t>
+            </w:r>
+            <w:r>
+              <w:t>”</w:t>
+            </w:r>
+            <w:proofErr w:type="gramEnd"/>
+            <w:r>
+              <w:t>jorge</w:t>
+            </w:r>
+            <w:r>
+              <w:t>@</w:t>
+            </w:r>
+            <w:r>
+              <w:t>hotmail.com”</w:t>
+            </w:r>
+          </w:p>
+          <w:p>
+            <w:pPr>
+              <w:cnfStyle w:val="000000000000" w:firstRow="0" w:lastRow="0" w:firstColumn="0" w:lastColumn="0" w:oddVBand="0" w:evenVBand="0" w:oddHBand="0" w:evenHBand="0" w:firstRowFirstColumn="0" w:firstRowLastColumn="0" w:lastRowFirstColumn="0" w:lastRowLastColumn="0"/>
+              <w:rPr>
+                <w:b/>
+              </w:rPr>
+            </w:pPr>
+            <w:proofErr w:type="spellStart"/>
+            <w:r>
+              <w:rPr>
+                <w:b/>
+              </w:rPr>
+              <w:t>campoTelefono</w:t>
+            </w:r>
+            <w:proofErr w:type="spellEnd"/>
+            <w:r>
+              <w:rPr>
+                <w:b/>
+              </w:rPr>
+              <w:t>:</w:t>
+            </w:r>
+            <w:r>
+              <w:rPr>
+                <w:b/>
+              </w:rPr>
+              <w:t xml:space="preserve"> </w:t>
+            </w:r>
+            <w:r>
+              <w:t>“”</w:t>
+            </w:r>
+          </w:p>
+          <w:p>
+            <w:pPr>
+              <w:cnfStyle w:val="000000000000" w:firstRow="0" w:lastRow="0" w:firstColumn="0" w:lastColumn="0" w:oddVBand="0" w:evenVBand="0" w:oddHBand="0" w:evenHBand="0" w:firstRowFirstColumn="0" w:firstRowLastColumn="0" w:lastRowFirstColumn="0" w:lastRowLastColumn="0"/>
+              <w:rPr>
+                <w:b/>
+              </w:rPr>
+            </w:pPr>
+            <w:proofErr w:type="spellStart"/>
+            <w:r>
+              <w:rPr>
+                <w:b/>
+              </w:rPr>
+              <w:t>campoCantidadAPagar</w:t>
+            </w:r>
+            <w:proofErr w:type="spellEnd"/>
+            <w:r>
+              <w:rPr>
+                <w:b/>
+              </w:rPr>
+              <w:t>:</w:t>
+            </w:r>
+            <w:r>
+              <w:rPr>
+                <w:b/>
+              </w:rPr>
+              <w:t xml:space="preserve"> </w:t>
+            </w:r>
+            <w:r>
+              <w:t>600</w:t>
+            </w:r>
+          </w:p>
+          <w:p>
+            <w:pPr>
+              <w:cnfStyle w:val="000000000000" w:firstRow="0" w:lastRow="0" w:firstColumn="0" w:lastColumn="0" w:oddVBand="0" w:evenVBand="0" w:oddHBand="0" w:evenHBand="0" w:firstRowFirstColumn="0" w:firstRowLastColumn="0" w:lastRowFirstColumn="0" w:lastRowLastColumn="0"/>
+              <w:rPr>
+                <w:b/>
+              </w:rPr>
+            </w:pPr>
+            <w:proofErr w:type="spellStart"/>
+            <w:r>
+              <w:rPr>
+                <w:b/>
+              </w:rPr>
+              <w:t>campoUsuario</w:t>
+            </w:r>
+            <w:proofErr w:type="spellEnd"/>
+            <w:r>
+              <w:rPr>
+                <w:b/>
+              </w:rPr>
+              <w:t>:</w:t>
+            </w:r>
+            <w:r>
+              <w:rPr>
+                <w:b/>
+              </w:rPr>
+              <w:t xml:space="preserve"> </w:t>
+            </w:r>
+            <w:r>
+              <w:t>“</w:t>
+            </w:r>
+            <w:proofErr w:type="spellStart"/>
+            <w:r>
+              <w:t>jorge</w:t>
+            </w:r>
+            <w:proofErr w:type="spellEnd"/>
+            <w:r>
+              <w:t>”</w:t>
+            </w:r>
+          </w:p>
+          <w:p>
+            <w:pPr>
+              <w:cnfStyle w:val="000000000000" w:firstRow="0" w:lastRow="0" w:firstColumn="0" w:lastColumn="0" w:oddVBand="0" w:evenVBand="0" w:oddHBand="0" w:evenHBand="0" w:firstRowFirstColumn="0" w:firstRowLastColumn="0" w:lastRowFirstColumn="0" w:lastRowLastColumn="0"/>
+              <w:rPr>
+                <w:b/>
+              </w:rPr>
+            </w:pPr>
+            <w:proofErr w:type="spellStart"/>
+            <w:r>
+              <w:rPr>
+                <w:b/>
+              </w:rPr>
+              <w:t>campoContraseña</w:t>
+            </w:r>
+            <w:proofErr w:type="spellEnd"/>
+            <w:r>
+              <w:rPr>
+                <w:b/>
+              </w:rPr>
+              <w:t>:</w:t>
+            </w:r>
+            <w:r>
+              <w:rPr>
+                <w:b/>
+              </w:rPr>
+              <w:t xml:space="preserve"> </w:t>
+            </w:r>
+            <w:r>
+              <w:t>“jorge123”</w:t>
+            </w:r>
+          </w:p>
+        </w:tc>
+        <w:tc>
+          <w:tcPr>
+            <w:tcW w:w="1443" w:type="dxa"/>
+          </w:tcPr>
+          <w:p>
+            <w:pPr>
+              <w:cnfStyle w:val="000000000000" w:firstRow="0" w:lastRow="0" w:firstColumn="0" w:lastColumn="0" w:oddVBand="0" w:evenVBand="0" w:oddHBand="0" w:evenHBand="0" w:firstRowFirstColumn="0" w:firstRowLastColumn="0" w:lastRowFirstColumn="0" w:lastRowLastColumn="0"/>
+            </w:pPr>
+            <w:r>
+              <w:t>Algunos campos con incompletos</w:t>
+            </w:r>
+          </w:p>
+        </w:tc>
+        <w:tc>
+          <w:tcPr>
+            <w:tcW w:w="2032" w:type="dxa"/>
+          </w:tcPr>
+          <w:p>
+            <w:pPr>
+              <w:cnfStyle w:val="000000000000" w:firstRow="0" w:lastRow="0" w:firstColumn="0" w:lastColumn="0" w:oddVBand="0" w:evenVBand="0" w:oddHBand="0" w:evenHBand="0" w:firstRowFirstColumn="0" w:firstRowLastColumn="0" w:lastRowFirstColumn="0" w:lastRowLastColumn="0"/>
+            </w:pPr>
+            <w:r>
+              <w:t xml:space="preserve">Valor “true” al </w:t>
+            </w:r>
+            <w:r>
+              <w:t>haber campos incompletos</w:t>
+            </w:r>
+          </w:p>
+        </w:tc>
+        <w:tc>
+          <w:tcPr>
+            <w:tcW w:w="1547" w:type="dxa"/>
+          </w:tcPr>
+          <w:p>
+            <w:pPr>
+              <w:cnfStyle w:val="000000000000" w:firstRow="0" w:lastRow="0" w:firstColumn="0" w:lastColumn="0" w:oddVBand="0" w:evenVBand="0" w:oddHBand="0" w:evenHBand="0" w:firstRowFirstColumn="0" w:firstRowLastColumn="0" w:lastRowFirstColumn="0" w:lastRowLastColumn="0"/>
+            </w:pPr>
+            <w:r>
+              <w:t xml:space="preserve">Mensaje de </w:t>
+            </w:r>
+            <w:r>
+              <w:t>que algunos campos están vacíos y necesitan ser llenados</w:t>
+            </w:r>
+          </w:p>
+        </w:tc>
+        <w:tc>
+          <w:tcPr>
+            <w:tcW w:w="1920" w:type="dxa"/>
+          </w:tcPr>
+          <w:p>
+            <w:pPr>
+              <w:jc w:val="center"/>
+              <w:cnfStyle w:val="000000000000" w:firstRow="0" w:lastRow="0" w:firstColumn="0" w:lastColumn="0" w:oddVBand="0" w:evenVBand="0" w:oddHBand="0" w:evenHBand="0" w:firstRowFirstColumn="0" w:firstRowLastColumn="0" w:lastRowFirstColumn="0" w:lastRowLastColumn="0"/>
+              <w:rPr>
+                <w:b/>
+              </w:rPr>
+            </w:pPr>
+            <w:r>
+              <w:rPr>
+                <w:b/>
+              </w:rPr>
+              <w:t>True</w:t>
+            </w:r>
+          </w:p>
+        </w:tc>
+      </w:tr>
+      <w:tr>
+        <w:trPr>
+          <w:cnfStyle w:val="000000100000" w:firstRow="0" w:lastRow="0" w:firstColumn="0" w:lastColumn="0" w:oddVBand="0" w:evenVBand="0" w:oddHBand="1" w:evenHBand="0" w:firstRowFirstColumn="0" w:firstRowLastColumn="0" w:lastRowFirstColumn="0" w:lastRowLastColumn="0"/>
+          <w:trHeight w:val="669"/>
+        </w:trPr>
+        <w:tc>
+          <w:tcPr>
+            <w:cnfStyle w:val="001000000000" w:firstRow="0" w:lastRow="0" w:firstColumn="1" w:lastColumn="0" w:oddVBand="0" w:evenVBand="0" w:oddHBand="0" w:evenHBand="0" w:firstRowFirstColumn="0" w:firstRowLastColumn="0" w:lastRowFirstColumn="0" w:lastRowLastColumn="0"/>
+            <w:tcW w:w="4856" w:type="dxa"/>
+          </w:tcPr>
+          <w:p>
+            <w:pPr>
+              <w:jc w:val="center"/>
+              <w:rPr>
+                <w:b w:val="0"/>
+                <w:bCs w:val="0"/>
+              </w:rPr>
+            </w:pPr>
+            <w:proofErr w:type="spellStart"/>
+            <w:r>
+              <w:t>verificarCamposVacios</w:t>
+            </w:r>
+            <w:proofErr w:type="spellEnd"/>
+          </w:p>
+          <w:p>
+            <w:pPr>
+              <w:jc w:val="center"/>
+            </w:pPr>
+            <w:r>
+              <w:rPr>
+                <w:b w:val="0"/>
+              </w:rPr>
+              <w:t>(</w:t>
+            </w:r>
+            <w:r>
+              <w:rPr>
+                <w:b w:val="0"/>
+              </w:rPr>
+              <w:t>Fallido</w:t>
+            </w:r>
+            <w:r>
+              <w:rPr>
+                <w:b w:val="0"/>
+              </w:rPr>
+              <w:t>)</w:t>
+            </w:r>
+          </w:p>
+        </w:tc>
+        <w:tc>
+          <w:tcPr>
+            <w:tcW w:w="2515" w:type="dxa"/>
+          </w:tcPr>
+          <w:p>
+            <w:pPr>
+              <w:cnfStyle w:val="000000100000" w:firstRow="0" w:lastRow="0" w:firstColumn="0" w:lastColumn="0" w:oddVBand="0" w:evenVBand="0" w:oddHBand="1" w:evenHBand="0" w:firstRowFirstColumn="0" w:firstRowLastColumn="0" w:lastRowFirstColumn="0" w:lastRowLastColumn="0"/>
+              <w:rPr>
+                <w:b/>
+              </w:rPr>
+            </w:pPr>
+            <w:proofErr w:type="spellStart"/>
+            <w:r>
+              <w:rPr>
+                <w:b/>
+              </w:rPr>
+              <w:t>campoNombre</w:t>
+            </w:r>
+            <w:proofErr w:type="spellEnd"/>
+            <w:r>
+              <w:rPr>
+                <w:b/>
+              </w:rPr>
+              <w:t>: “</w:t>
+            </w:r>
+            <w:r>
+              <w:t>Jorge</w:t>
+            </w:r>
+            <w:r>
+              <w:t>”</w:t>
+            </w:r>
+          </w:p>
+          <w:p>
+            <w:pPr>
+              <w:cnfStyle w:val="000000100000" w:firstRow="0" w:lastRow="0" w:firstColumn="0" w:lastColumn="0" w:oddVBand="0" w:evenVBand="0" w:oddHBand="1" w:evenHBand="0" w:firstRowFirstColumn="0" w:firstRowLastColumn="0" w:lastRowFirstColumn="0" w:lastRowLastColumn="0"/>
+              <w:rPr>
+                <w:b/>
+              </w:rPr>
+            </w:pPr>
+            <w:proofErr w:type="spellStart"/>
+            <w:r>
+              <w:rPr>
+                <w:b/>
+              </w:rPr>
+              <w:t>campoApellidos</w:t>
+            </w:r>
+            <w:proofErr w:type="spellEnd"/>
+            <w:r>
+              <w:rPr>
+                <w:b/>
+              </w:rPr>
+              <w:t xml:space="preserve">: </w:t>
+            </w:r>
+            <w:r>
+              <w:t>“Campos”</w:t>
+            </w:r>
+          </w:p>
+          <w:p>
+            <w:pPr>
+              <w:cnfStyle w:val="000000100000" w:firstRow="0" w:lastRow="0" w:firstColumn="0" w:lastColumn="0" w:oddVBand="0" w:evenVBand="0" w:oddHBand="1" w:evenHBand="0" w:firstRowFirstColumn="0" w:firstRowLastColumn="0" w:lastRowFirstColumn="0" w:lastRowLastColumn="0"/>
+              <w:rPr>
+                <w:b/>
+              </w:rPr>
+            </w:pPr>
+            <w:proofErr w:type="spellStart"/>
+            <w:r>
+              <w:rPr>
+                <w:b/>
+              </w:rPr>
+              <w:t>campoCorreoElectronico</w:t>
+            </w:r>
+            <w:proofErr w:type="spellEnd"/>
+            <w:proofErr w:type="gramStart"/>
+            <w:r>
+              <w:rPr>
+                <w:b/>
+              </w:rPr>
+              <w:t xml:space="preserve">: </w:t>
+            </w:r>
+            <w:r>
+              <w:t>”</w:t>
+            </w:r>
+            <w:proofErr w:type="gramEnd"/>
+            <w:r>
+              <w:t>jorge@hotmail.com”</w:t>
+            </w:r>
+          </w:p>
+          <w:p>
+            <w:pPr>
+              <w:cnfStyle w:val="000000100000" w:firstRow="0" w:lastRow="0" w:firstColumn="0" w:lastColumn="0" w:oddVBand="0" w:evenVBand="0" w:oddHBand="1" w:evenHBand="0" w:firstRowFirstColumn="0" w:firstRowLastColumn="0" w:lastRowFirstColumn="0" w:lastRowLastColumn="0"/>
+              <w:rPr>
+                <w:b/>
+              </w:rPr>
+            </w:pPr>
+            <w:proofErr w:type="spellStart"/>
+            <w:r>
+              <w:rPr>
+                <w:b/>
+              </w:rPr>
+              <w:t>campoTelefono</w:t>
+            </w:r>
+            <w:proofErr w:type="spellEnd"/>
+            <w:r>
+              <w:rPr>
+                <w:b/>
+              </w:rPr>
+              <w:t xml:space="preserve">: </w:t>
+            </w:r>
+            <w:r>
+              <w:t>“</w:t>
+            </w:r>
+            <w:r>
+              <w:t>228172839</w:t>
+            </w:r>
+            <w:r>
+              <w:t>”</w:t>
+            </w:r>
+          </w:p>
+          <w:p>
+            <w:pPr>
+              <w:cnfStyle w:val="000000100000" w:firstRow="0" w:lastRow="0" w:firstColumn="0" w:lastColumn="0" w:oddVBand="0" w:evenVBand="0" w:oddHBand="1" w:evenHBand="0" w:firstRowFirstColumn="0" w:firstRowLastColumn="0" w:lastRowFirstColumn="0" w:lastRowLastColumn="0"/>
+              <w:rPr>
+                <w:b/>
+              </w:rPr>
+            </w:pPr>
+            <w:proofErr w:type="spellStart"/>
+            <w:r>
+              <w:rPr>
+                <w:b/>
+              </w:rPr>
+              <w:t>campoCantidadAPagar</w:t>
+            </w:r>
+            <w:proofErr w:type="spellEnd"/>
+            <w:r>
+              <w:rPr>
+                <w:b/>
+              </w:rPr>
+              <w:t xml:space="preserve">: </w:t>
+            </w:r>
+            <w:r>
+              <w:t>600</w:t>
+            </w:r>
+          </w:p>
+          <w:p>
+            <w:pPr>
+              <w:cnfStyle w:val="000000100000" w:firstRow="0" w:lastRow="0" w:firstColumn="0" w:lastColumn="0" w:oddVBand="0" w:evenVBand="0" w:oddHBand="1" w:evenHBand="0" w:firstRowFirstColumn="0" w:firstRowLastColumn="0" w:lastRowFirstColumn="0" w:lastRowLastColumn="0"/>
+              <w:rPr>
+                <w:b/>
+              </w:rPr>
+            </w:pPr>
+            <w:proofErr w:type="spellStart"/>
+            <w:r>
+              <w:rPr>
+                <w:b/>
+              </w:rPr>
+              <w:t>campoUsuario</w:t>
+            </w:r>
+            <w:proofErr w:type="spellEnd"/>
+            <w:r>
+              <w:rPr>
+                <w:b/>
+              </w:rPr>
+              <w:t xml:space="preserve">: </w:t>
+            </w:r>
+            <w:r>
+              <w:t>“</w:t>
+            </w:r>
+            <w:proofErr w:type="spellStart"/>
+            <w:r>
+              <w:t>jorge</w:t>
+            </w:r>
+            <w:proofErr w:type="spellEnd"/>
+            <w:r>
+              <w:t>”</w:t>
+            </w:r>
+          </w:p>
+          <w:p>
+            <w:pPr>
+              <w:cnfStyle w:val="000000100000" w:firstRow="0" w:lastRow="0" w:firstColumn="0" w:lastColumn="0" w:oddVBand="0" w:evenVBand="0" w:oddHBand="1" w:evenHBand="0" w:firstRowFirstColumn="0" w:firstRowLastColumn="0" w:lastRowFirstColumn="0" w:lastRowLastColumn="0"/>
+              <w:rPr>
+                <w:b/>
+              </w:rPr>
+            </w:pPr>
+            <w:proofErr w:type="spellStart"/>
+            <w:r>
+              <w:rPr>
+                <w:b/>
+              </w:rPr>
+              <w:lastRenderedPageBreak/>
+              <w:t>campoContraseña</w:t>
+            </w:r>
+            <w:proofErr w:type="spellEnd"/>
+            <w:r>
+              <w:rPr>
+                <w:b/>
+              </w:rPr>
+              <w:t xml:space="preserve">: </w:t>
+            </w:r>
+            <w:r>
+              <w:t>“jorge123”</w:t>
+            </w:r>
+          </w:p>
+        </w:tc>
+        <w:tc>
+          <w:tcPr>
+            <w:tcW w:w="1443" w:type="dxa"/>
+          </w:tcPr>
+          <w:p>
+            <w:pPr>
+              <w:cnfStyle w:val="000000100000" w:firstRow="0" w:lastRow="0" w:firstColumn="0" w:lastColumn="0" w:oddVBand="0" w:evenVBand="0" w:oddHBand="1" w:evenHBand="0" w:firstRowFirstColumn="0" w:firstRowLastColumn="0" w:lastRowFirstColumn="0" w:lastRowLastColumn="0"/>
+            </w:pPr>
+            <w:r>
+              <w:lastRenderedPageBreak/>
+              <w:t>Campos completos</w:t>
+            </w:r>
+          </w:p>
+        </w:tc>
+        <w:tc>
+          <w:tcPr>
+            <w:tcW w:w="2032" w:type="dxa"/>
+          </w:tcPr>
+          <w:p>
+            <w:pPr>
+              <w:cnfStyle w:val="000000100000" w:firstRow="0" w:lastRow="0" w:firstColumn="0" w:lastColumn="0" w:oddVBand="0" w:evenVBand="0" w:oddHBand="1" w:evenHBand="0" w:firstRowFirstColumn="0" w:firstRowLastColumn="0" w:lastRowFirstColumn="0" w:lastRowLastColumn="0"/>
+            </w:pPr>
+            <w:r>
+              <w:t>Valor “</w:t>
+            </w:r>
+            <w:r>
               <w:t>false</w:t>
             </w:r>
             <w:r>
-              <w:t xml:space="preserve">” si se </w:t>
-            </w:r>
-            <w:r>
-              <w:t>el</w:t>
+              <w:t xml:space="preserve">” al </w:t>
+            </w:r>
+            <w:r>
+              <w:t>estar todos los</w:t>
+            </w:r>
+            <w:r>
+              <w:t xml:space="preserve"> campos completos</w:t>
+            </w:r>
+          </w:p>
+        </w:tc>
+        <w:tc>
+          <w:tcPr>
+            <w:tcW w:w="1547" w:type="dxa"/>
+          </w:tcPr>
+          <w:p>
+            <w:pPr>
+              <w:cnfStyle w:val="000000100000" w:firstRow="0" w:lastRow="0" w:firstColumn="0" w:lastColumn="0" w:oddVBand="0" w:evenVBand="0" w:oddHBand="1" w:evenHBand="0" w:firstRowFirstColumn="0" w:firstRowLastColumn="0" w:lastRowFirstColumn="0" w:lastRowLastColumn="0"/>
+            </w:pPr>
+          </w:p>
+        </w:tc>
+        <w:tc>
+          <w:tcPr>
+            <w:tcW w:w="1920" w:type="dxa"/>
+          </w:tcPr>
+          <w:p>
+            <w:pPr>
+              <w:jc w:val="center"/>
+              <w:cnfStyle w:val="000000100000" w:firstRow="0" w:lastRow="0" w:firstColumn="0" w:lastColumn="0" w:oddVBand="0" w:evenVBand="0" w:oddHBand="1" w:evenHBand="0" w:firstRowFirstColumn="0" w:firstRowLastColumn="0" w:lastRowFirstColumn="0" w:lastRowLastColumn="0"/>
+              <w:rPr>
+                <w:b/>
+              </w:rPr>
+            </w:pPr>
+            <w:r>
+              <w:rPr>
+                <w:b/>
+              </w:rPr>
+              <w:t>False</w:t>
+            </w:r>
+          </w:p>
+        </w:tc>
+      </w:tr>
+      <w:tr>
+        <w:trPr>
+          <w:trHeight w:val="669"/>
+        </w:trPr>
+        <w:tc>
+          <w:tcPr>
+            <w:cnfStyle w:val="001000000000" w:firstRow="0" w:lastRow="0" w:firstColumn="1" w:lastColumn="0" w:oddVBand="0" w:evenVBand="0" w:oddHBand="0" w:evenHBand="0" w:firstRowFirstColumn="0" w:firstRowLastColumn="0" w:lastRowFirstColumn="0" w:lastRowLastColumn="0"/>
+            <w:tcW w:w="4856" w:type="dxa"/>
+          </w:tcPr>
+          <w:p>
+            <w:pPr>
+              <w:jc w:val="center"/>
+              <w:rPr>
+                <w:b w:val="0"/>
+                <w:bCs w:val="0"/>
+              </w:rPr>
+            </w:pPr>
+            <w:proofErr w:type="spellStart"/>
+            <w:r>
+              <w:t>verificarLongitudExcedida</w:t>
+            </w:r>
+            <w:proofErr w:type="spellEnd"/>
+          </w:p>
+          <w:p>
+            <w:pPr>
+              <w:jc w:val="center"/>
+              <w:rPr>
+                <w:b w:val="0"/>
+              </w:rPr>
+            </w:pPr>
+            <w:r>
+              <w:rPr>
+                <w:b w:val="0"/>
+              </w:rPr>
+              <w:t>(</w:t>
+            </w:r>
+            <w:r>
+              <w:rPr>
+                <w:b w:val="0"/>
+              </w:rPr>
+              <w:t>Exitoso</w:t>
+            </w:r>
+            <w:r>
+              <w:rPr>
+                <w:b w:val="0"/>
+              </w:rPr>
+              <w:t>)</w:t>
+            </w:r>
+          </w:p>
+        </w:tc>
+        <w:tc>
+          <w:tcPr>
+            <w:tcW w:w="2515" w:type="dxa"/>
+          </w:tcPr>
+          <w:p>
+            <w:pPr>
+              <w:cnfStyle w:val="000000000000" w:firstRow="0" w:lastRow="0" w:firstColumn="0" w:lastColumn="0" w:oddVBand="0" w:evenVBand="0" w:oddHBand="0" w:evenHBand="0" w:firstRowFirstColumn="0" w:firstRowLastColumn="0" w:lastRowFirstColumn="0" w:lastRowLastColumn="0"/>
+              <w:rPr>
+                <w:b/>
+              </w:rPr>
+            </w:pPr>
+            <w:proofErr w:type="spellStart"/>
+            <w:r>
+              <w:rPr>
+                <w:b/>
+              </w:rPr>
+              <w:t>campoNombre</w:t>
+            </w:r>
+            <w:proofErr w:type="spellEnd"/>
+            <w:r>
+              <w:rPr>
+                <w:b/>
+              </w:rPr>
+              <w:t xml:space="preserve">: </w:t>
+            </w:r>
+            <w:r>
+              <w:t>Numero</w:t>
+            </w:r>
+            <w:r>
+              <w:t>Caracteres:80</w:t>
+            </w:r>
+          </w:p>
+          <w:p>
+            <w:pPr>
+              <w:cnfStyle w:val="000000000000" w:firstRow="0" w:lastRow="0" w:firstColumn="0" w:lastColumn="0" w:oddVBand="0" w:evenVBand="0" w:oddHBand="0" w:evenHBand="0" w:firstRowFirstColumn="0" w:firstRowLastColumn="0" w:lastRowFirstColumn="0" w:lastRowLastColumn="0"/>
+              <w:rPr>
+                <w:b/>
+              </w:rPr>
+            </w:pPr>
+            <w:proofErr w:type="spellStart"/>
+            <w:r>
+              <w:rPr>
+                <w:b/>
+              </w:rPr>
+              <w:t>campoApellidos</w:t>
+            </w:r>
+            <w:proofErr w:type="spellEnd"/>
+            <w:r>
+              <w:rPr>
+                <w:b/>
+              </w:rPr>
+              <w:t xml:space="preserve">: </w:t>
+            </w:r>
+            <w:r>
+              <w:t>Numero</w:t>
+            </w:r>
+            <w:r>
+              <w:t>Caracteres:80</w:t>
+            </w:r>
+          </w:p>
+          <w:p>
+            <w:pPr>
+              <w:cnfStyle w:val="000000000000" w:firstRow="0" w:lastRow="0" w:firstColumn="0" w:lastColumn="0" w:oddVBand="0" w:evenVBand="0" w:oddHBand="0" w:evenHBand="0" w:firstRowFirstColumn="0" w:firstRowLastColumn="0" w:lastRowFirstColumn="0" w:lastRowLastColumn="0"/>
+              <w:rPr>
+                <w:b/>
+              </w:rPr>
+            </w:pPr>
+            <w:proofErr w:type="spellStart"/>
+            <w:r>
+              <w:rPr>
+                <w:b/>
+              </w:rPr>
+              <w:t>campoCorreoElectronico</w:t>
+            </w:r>
+            <w:proofErr w:type="spellEnd"/>
+            <w:r>
+              <w:rPr>
+                <w:b/>
+              </w:rPr>
+              <w:t xml:space="preserve">: </w:t>
+            </w:r>
+            <w:r>
+              <w:t>Numero</w:t>
+            </w:r>
+            <w:r>
+              <w:t>Caracteres:</w:t>
+            </w:r>
+            <w:r>
+              <w:t>20</w:t>
+            </w:r>
+          </w:p>
+          <w:p>
+            <w:pPr>
+              <w:cnfStyle w:val="000000000000" w:firstRow="0" w:lastRow="0" w:firstColumn="0" w:lastColumn="0" w:oddVBand="0" w:evenVBand="0" w:oddHBand="0" w:evenHBand="0" w:firstRowFirstColumn="0" w:firstRowLastColumn="0" w:lastRowFirstColumn="0" w:lastRowLastColumn="0"/>
+              <w:rPr>
+                <w:b/>
+              </w:rPr>
+            </w:pPr>
+            <w:proofErr w:type="spellStart"/>
+            <w:r>
+              <w:rPr>
+                <w:b/>
+              </w:rPr>
+              <w:t>campoTelefono</w:t>
+            </w:r>
+            <w:proofErr w:type="spellEnd"/>
+            <w:r>
+              <w:rPr>
+                <w:b/>
+              </w:rPr>
+              <w:t xml:space="preserve">: </w:t>
+            </w:r>
+            <w:r>
+              <w:t>Numero</w:t>
+            </w:r>
+            <w:r>
+              <w:t>Caracteres:</w:t>
+            </w:r>
+            <w:r>
+              <w:t>7</w:t>
+            </w:r>
+          </w:p>
+          <w:p>
+            <w:pPr>
+              <w:cnfStyle w:val="000000000000" w:firstRow="0" w:lastRow="0" w:firstColumn="0" w:lastColumn="0" w:oddVBand="0" w:evenVBand="0" w:oddHBand="0" w:evenHBand="0" w:firstRowFirstColumn="0" w:firstRowLastColumn="0" w:lastRowFirstColumn="0" w:lastRowLastColumn="0"/>
+              <w:rPr>
+                <w:b/>
+              </w:rPr>
+            </w:pPr>
+            <w:proofErr w:type="spellStart"/>
+            <w:r>
+              <w:rPr>
+                <w:b/>
+              </w:rPr>
+              <w:t>campoUsuario</w:t>
+            </w:r>
+            <w:proofErr w:type="spellEnd"/>
+            <w:r>
+              <w:rPr>
+                <w:b/>
+              </w:rPr>
+              <w:t xml:space="preserve">: </w:t>
+            </w:r>
+          </w:p>
+          <w:p>
+            <w:pPr>
+              <w:cnfStyle w:val="000000000000" w:firstRow="0" w:lastRow="0" w:firstColumn="0" w:lastColumn="0" w:oddVBand="0" w:evenVBand="0" w:oddHBand="0" w:evenHBand="0" w:firstRowFirstColumn="0" w:firstRowLastColumn="0" w:lastRowFirstColumn="0" w:lastRowLastColumn="0"/>
+              <w:rPr>
+                <w:b/>
+              </w:rPr>
+            </w:pPr>
+            <w:r>
+              <w:t>Numero</w:t>
+            </w:r>
+            <w:r>
+              <w:t>Caracteres:</w:t>
+            </w:r>
+            <w:r>
+              <w:t>10</w:t>
+            </w:r>
+          </w:p>
+        </w:tc>
+        <w:tc>
+          <w:tcPr>
+            <w:tcW w:w="1443" w:type="dxa"/>
+          </w:tcPr>
+          <w:p>
+            <w:pPr>
+              <w:cnfStyle w:val="000000000000" w:firstRow="0" w:lastRow="0" w:firstColumn="0" w:lastColumn="0" w:oddVBand="0" w:evenVBand="0" w:oddHBand="0" w:evenHBand="0" w:firstRowFirstColumn="0" w:firstRowLastColumn="0" w:lastRowFirstColumn="0" w:lastRowLastColumn="0"/>
+            </w:pPr>
+            <w:r>
+              <w:t xml:space="preserve">Algunos campos </w:t>
+            </w:r>
+            <w:r>
+              <w:t>exceden el límite de caracteres permitidos</w:t>
+            </w:r>
+          </w:p>
+        </w:tc>
+        <w:tc>
+          <w:tcPr>
+            <w:tcW w:w="2032" w:type="dxa"/>
+          </w:tcPr>
+          <w:p>
+            <w:pPr>
+              <w:cnfStyle w:val="000000000000" w:firstRow="0" w:lastRow="0" w:firstColumn="0" w:lastColumn="0" w:oddVBand="0" w:evenVBand="0" w:oddHBand="0" w:evenHBand="0" w:firstRowFirstColumn="0" w:firstRowLastColumn="0" w:lastRowFirstColumn="0" w:lastRowLastColumn="0"/>
+            </w:pPr>
+            <w:r>
+              <w:t xml:space="preserve">Valor “true” al </w:t>
+            </w:r>
+            <w:r>
+              <w:t>existir campos excediendo el límite de caracteres</w:t>
+            </w:r>
+          </w:p>
+        </w:tc>
+        <w:tc>
+          <w:tcPr>
+            <w:tcW w:w="1547" w:type="dxa"/>
+          </w:tcPr>
+          <w:p>
+            <w:pPr>
+              <w:cnfStyle w:val="000000000000" w:firstRow="0" w:lastRow="0" w:firstColumn="0" w:lastColumn="0" w:oddVBand="0" w:evenVBand="0" w:oddHBand="0" w:evenHBand="0" w:firstRowFirstColumn="0" w:firstRowLastColumn="0" w:lastRowFirstColumn="0" w:lastRowLastColumn="0"/>
+            </w:pPr>
+            <w:r>
+              <w:t xml:space="preserve">Mensaje de que algunos campos están </w:t>
+            </w:r>
+            <w:r>
+              <w:t>exceden el límite de caracteres</w:t>
+            </w:r>
+          </w:p>
+        </w:tc>
+        <w:tc>
+          <w:tcPr>
+            <w:tcW w:w="1920" w:type="dxa"/>
+          </w:tcPr>
+          <w:p>
+            <w:pPr>
+              <w:jc w:val="center"/>
+              <w:cnfStyle w:val="000000000000" w:firstRow="0" w:lastRow="0" w:firstColumn="0" w:lastColumn="0" w:oddVBand="0" w:evenVBand="0" w:oddHBand="0" w:evenHBand="0" w:firstRowFirstColumn="0" w:firstRowLastColumn="0" w:lastRowFirstColumn="0" w:lastRowLastColumn="0"/>
+              <w:rPr>
+                <w:b/>
+              </w:rPr>
+            </w:pPr>
+            <w:r>
+              <w:rPr>
+                <w:b/>
+              </w:rPr>
+              <w:t>True</w:t>
+            </w:r>
+          </w:p>
+        </w:tc>
+      </w:tr>
+      <w:tr>
+        <w:trPr>
+          <w:cnfStyle w:val="000000100000" w:firstRow="0" w:lastRow="0" w:firstColumn="0" w:lastColumn="0" w:oddVBand="0" w:evenVBand="0" w:oddHBand="1" w:evenHBand="0" w:firstRowFirstColumn="0" w:firstRowLastColumn="0" w:lastRowFirstColumn="0" w:lastRowLastColumn="0"/>
+          <w:trHeight w:val="669"/>
+        </w:trPr>
+        <w:tc>
+          <w:tcPr>
+            <w:cnfStyle w:val="001000000000" w:firstRow="0" w:lastRow="0" w:firstColumn="1" w:lastColumn="0" w:oddVBand="0" w:evenVBand="0" w:oddHBand="0" w:evenHBand="0" w:firstRowFirstColumn="0" w:firstRowLastColumn="0" w:lastRowFirstColumn="0" w:lastRowLastColumn="0"/>
+            <w:tcW w:w="4856" w:type="dxa"/>
+          </w:tcPr>
+          <w:p>
+            <w:pPr>
+              <w:jc w:val="center"/>
+              <w:rPr>
+                <w:b w:val="0"/>
+                <w:bCs w:val="0"/>
+              </w:rPr>
+            </w:pPr>
+            <w:proofErr w:type="spellStart"/>
+            <w:r>
+              <w:t>verificarLongitudExcedida</w:t>
+            </w:r>
+            <w:proofErr w:type="spellEnd"/>
+          </w:p>
+          <w:p>
+            <w:pPr>
+              <w:jc w:val="center"/>
+              <w:rPr>
+                <w:b w:val="0"/>
+              </w:rPr>
+            </w:pPr>
+            <w:r>
+              <w:rPr>
+                <w:b w:val="0"/>
+              </w:rPr>
+              <w:t>(</w:t>
+            </w:r>
+            <w:r>
+              <w:rPr>
+                <w:b w:val="0"/>
+              </w:rPr>
+              <w:t>Fallido</w:t>
+            </w:r>
+            <w:r>
+              <w:rPr>
+                <w:b w:val="0"/>
+              </w:rPr>
+              <w:t>)</w:t>
+            </w:r>
+          </w:p>
+        </w:tc>
+        <w:tc>
+          <w:tcPr>
+            <w:tcW w:w="2515" w:type="dxa"/>
+          </w:tcPr>
+          <w:p>
+            <w:pPr>
+              <w:cnfStyle w:val="000000100000" w:firstRow="0" w:lastRow="0" w:firstColumn="0" w:lastColumn="0" w:oddVBand="0" w:evenVBand="0" w:oddHBand="1" w:evenHBand="0" w:firstRowFirstColumn="0" w:firstRowLastColumn="0" w:lastRowFirstColumn="0" w:lastRowLastColumn="0"/>
+              <w:rPr>
+                <w:b/>
+              </w:rPr>
+            </w:pPr>
+            <w:proofErr w:type="spellStart"/>
+            <w:r>
+              <w:rPr>
+                <w:b/>
+              </w:rPr>
+              <w:t>campoNombre</w:t>
+            </w:r>
+            <w:proofErr w:type="spellEnd"/>
+            <w:r>
+              <w:rPr>
+                <w:b/>
+              </w:rPr>
+              <w:t xml:space="preserve">: </w:t>
+            </w:r>
+            <w:r>
+              <w:t>Numero</w:t>
+            </w:r>
+            <w:r>
+              <w:t>Caracteres:</w:t>
+            </w:r>
+            <w:r>
+              <w:t>2</w:t>
+            </w:r>
+            <w:r>
+              <w:t>0</w:t>
+            </w:r>
+          </w:p>
+          <w:p>
+            <w:pPr>
+              <w:cnfStyle w:val="000000100000" w:firstRow="0" w:lastRow="0" w:firstColumn="0" w:lastColumn="0" w:oddVBand="0" w:evenVBand="0" w:oddHBand="1" w:evenHBand="0" w:firstRowFirstColumn="0" w:firstRowLastColumn="0" w:lastRowFirstColumn="0" w:lastRowLastColumn="0"/>
+              <w:rPr>
+                <w:b/>
+              </w:rPr>
+            </w:pPr>
+            <w:proofErr w:type="spellStart"/>
+            <w:r>
+              <w:rPr>
+                <w:b/>
+              </w:rPr>
+              <w:t>campoApellidos</w:t>
+            </w:r>
+            <w:proofErr w:type="spellEnd"/>
+            <w:r>
+              <w:rPr>
+                <w:b/>
+              </w:rPr>
+              <w:t xml:space="preserve">: </w:t>
+            </w:r>
+            <w:r>
+              <w:t>Numero</w:t>
+            </w:r>
+            <w:r>
+              <w:t>Caracteres:</w:t>
+            </w:r>
+            <w:r>
+              <w:t>2</w:t>
+            </w:r>
+            <w:r>
+              <w:t>0</w:t>
+            </w:r>
+          </w:p>
+          <w:p>
+            <w:pPr>
+              <w:cnfStyle w:val="000000100000" w:firstRow="0" w:lastRow="0" w:firstColumn="0" w:lastColumn="0" w:oddVBand="0" w:evenVBand="0" w:oddHBand="1" w:evenHBand="0" w:firstRowFirstColumn="0" w:firstRowLastColumn="0" w:lastRowFirstColumn="0" w:lastRowLastColumn="0"/>
+              <w:rPr>
+                <w:b/>
+              </w:rPr>
+            </w:pPr>
+            <w:proofErr w:type="spellStart"/>
+            <w:r>
+              <w:rPr>
+                <w:b/>
+              </w:rPr>
+              <w:t>campoCorreoElectronico</w:t>
+            </w:r>
+            <w:proofErr w:type="spellEnd"/>
+            <w:r>
+              <w:rPr>
+                <w:b/>
+              </w:rPr>
+              <w:t xml:space="preserve">: </w:t>
+            </w:r>
+            <w:r>
+              <w:t>Numero</w:t>
+            </w:r>
+            <w:r>
+              <w:t>Caracteres:20</w:t>
+            </w:r>
+          </w:p>
+          <w:p>
+            <w:pPr>
+              <w:cnfStyle w:val="000000100000" w:firstRow="0" w:lastRow="0" w:firstColumn="0" w:lastColumn="0" w:oddVBand="0" w:evenVBand="0" w:oddHBand="1" w:evenHBand="0" w:firstRowFirstColumn="0" w:firstRowLastColumn="0" w:lastRowFirstColumn="0" w:lastRowLastColumn="0"/>
+              <w:rPr>
+                <w:b/>
+              </w:rPr>
+            </w:pPr>
+            <w:proofErr w:type="spellStart"/>
+            <w:r>
+              <w:rPr>
+                <w:b/>
+              </w:rPr>
+              <w:t>campoTelefono</w:t>
+            </w:r>
+            <w:proofErr w:type="spellEnd"/>
+            <w:r>
+              <w:rPr>
+                <w:b/>
+              </w:rPr>
+              <w:t xml:space="preserve">: </w:t>
+            </w:r>
+            <w:r>
+              <w:t>Numero</w:t>
+            </w:r>
+            <w:r>
+              <w:t>Caracteres:7</w:t>
+            </w:r>
+          </w:p>
+          <w:p>
+            <w:pPr>
+              <w:cnfStyle w:val="000000100000" w:firstRow="0" w:lastRow="0" w:firstColumn="0" w:lastColumn="0" w:oddVBand="0" w:evenVBand="0" w:oddHBand="1" w:evenHBand="0" w:firstRowFirstColumn="0" w:firstRowLastColumn="0" w:lastRowFirstColumn="0" w:lastRowLastColumn="0"/>
+              <w:rPr>
+                <w:b/>
+              </w:rPr>
+            </w:pPr>
+            <w:proofErr w:type="spellStart"/>
+            <w:r>
+              <w:rPr>
+                <w:b/>
+              </w:rPr>
+              <w:t>campoUsuario</w:t>
+            </w:r>
+            <w:proofErr w:type="spellEnd"/>
+            <w:r>
+              <w:rPr>
+                <w:b/>
+              </w:rPr>
+              <w:t xml:space="preserve">: </w:t>
+            </w:r>
+          </w:p>
+          <w:p>
+            <w:pPr>
+              <w:cnfStyle w:val="000000100000" w:firstRow="0" w:lastRow="0" w:firstColumn="0" w:lastColumn="0" w:oddVBand="0" w:evenVBand="0" w:oddHBand="1" w:evenHBand="0" w:firstRowFirstColumn="0" w:firstRowLastColumn="0" w:lastRowFirstColumn="0" w:lastRowLastColumn="0"/>
+              <w:rPr>
+                <w:b/>
+              </w:rPr>
+            </w:pPr>
+            <w:r>
+              <w:t>Numero</w:t>
+            </w:r>
+            <w:r>
+              <w:t>Caracteres:10</w:t>
+            </w:r>
+          </w:p>
+        </w:tc>
+        <w:tc>
+          <w:tcPr>
+            <w:tcW w:w="1443" w:type="dxa"/>
+          </w:tcPr>
+          <w:p>
+            <w:pPr>
+              <w:cnfStyle w:val="000000100000" w:firstRow="0" w:lastRow="0" w:firstColumn="0" w:lastColumn="0" w:oddVBand="0" w:evenVBand="0" w:oddHBand="1" w:evenHBand="0" w:firstRowFirstColumn="0" w:firstRowLastColumn="0" w:lastRowFirstColumn="0" w:lastRowLastColumn="0"/>
+            </w:pPr>
+            <w:r>
+              <w:t>ningún</w:t>
+            </w:r>
+            <w:r>
+              <w:t xml:space="preserve"> campo</w:t>
             </w:r>
             <w:r>
               <w:t xml:space="preserve"> </w:t>
             </w:r>
             <w:r>
-              <w:t>nombre de usuario está disponible</w:t>
+              <w:t>excede el límite de caracteres permitidos</w:t>
+            </w:r>
+          </w:p>
+        </w:tc>
+        <w:tc>
+          <w:tcPr>
+            <w:tcW w:w="2032" w:type="dxa"/>
+          </w:tcPr>
+          <w:p>
+            <w:pPr>
+              <w:cnfStyle w:val="000000100000" w:firstRow="0" w:lastRow="0" w:firstColumn="0" w:lastColumn="0" w:oddVBand="0" w:evenVBand="0" w:oddHBand="1" w:evenHBand="0" w:firstRowFirstColumn="0" w:firstRowLastColumn="0" w:lastRowFirstColumn="0" w:lastRowLastColumn="0"/>
+            </w:pPr>
+            <w:r>
+              <w:t>Valor “</w:t>
+            </w:r>
+            <w:r>
+              <w:t>false</w:t>
+            </w:r>
+            <w:r>
+              <w:t>” al</w:t>
+            </w:r>
+            <w:r>
+              <w:t xml:space="preserve"> no</w:t>
+            </w:r>
+            <w:bookmarkStart w:id="0" w:name="_GoBack"/>
+            <w:bookmarkEnd w:id="0"/>
+            <w:r>
+              <w:t xml:space="preserve"> existir campos excediendo el límite de caracteres</w:t>
             </w:r>
           </w:p>
         </w:tc>
@@ -1914,8 +4045,18 @@
           </w:tcPr>
           <w:p>
             <w:pPr>
-              <w:cnfStyle w:val="000000100000" w:firstRow="0" w:lastRow="0" w:firstColumn="0" w:lastColumn="0" w:oddVBand="0" w:evenVBand="0" w:oddHBand="1" w:evenHBand="0" w:firstRowFirstColumn="0" w:firstRowLastColumn="0" w:lastRowFirstColumn="0" w:lastRowLastColumn="0"/>
-            </w:pPr>
+              <w:jc w:val="center"/>
+              <w:cnfStyle w:val="000000100000" w:firstRow="0" w:lastRow="0" w:firstColumn="0" w:lastColumn="0" w:oddVBand="0" w:evenVBand="0" w:oddHBand="1" w:evenHBand="0" w:firstRowFirstColumn="0" w:firstRowLastColumn="0" w:lastRowFirstColumn="0" w:lastRowLastColumn="0"/>
+              <w:rPr>
+                <w:b/>
+              </w:rPr>
+            </w:pPr>
+            <w:r>
+              <w:rPr>
+                <w:b/>
+              </w:rPr>
+              <w:t>False</w:t>
+            </w:r>
           </w:p>
         </w:tc>
       </w:tr>

</xml_diff>

<commit_message>
Cambios en el plan de pruebas
Se hizo una separación de los métodos en el plan de pruebas
</commit_message>
<xml_diff>
--- a/Artefactos/Plan de prueba/PlanDePruebas_IrvinDerebVeraLópez.docx
+++ b/Artefactos/Plan de prueba/PlanDePruebas_IrvinDerebVeraLópez.docx
@@ -1012,12 +1012,12 @@
         <w:tblLook w:val="04A0" w:firstRow="1" w:lastRow="0" w:firstColumn="1" w:lastColumn="0" w:noHBand="0" w:noVBand="1"/>
       </w:tblPr>
       <w:tblGrid>
-        <w:gridCol w:w="4847"/>
-        <w:gridCol w:w="2533"/>
-        <w:gridCol w:w="1442"/>
-        <w:gridCol w:w="2028"/>
-        <w:gridCol w:w="1546"/>
-        <w:gridCol w:w="1917"/>
+        <w:gridCol w:w="4856"/>
+        <w:gridCol w:w="2515"/>
+        <w:gridCol w:w="1443"/>
+        <w:gridCol w:w="2032"/>
+        <w:gridCol w:w="1547"/>
+        <w:gridCol w:w="1920"/>
       </w:tblGrid>
       <w:tr>
         <w:trPr>
@@ -1925,11 +1925,33 @@
               <w:t xml:space="preserve"> </w:t>
             </w:r>
             <w:r>
+              <w:t>“Alberto”</w:t>
+            </w:r>
+          </w:p>
+          <w:p>
+            <w:pPr>
+              <w:cnfStyle w:val="000000000000" w:firstRow="0" w:lastRow="0" w:firstColumn="0" w:lastColumn="0" w:oddVBand="0" w:evenVBand="0" w:oddHBand="0" w:evenHBand="0" w:firstRowFirstColumn="0" w:firstRowLastColumn="0" w:lastRowFirstColumn="0" w:lastRowLastColumn="0"/>
+            </w:pPr>
+            <w:r>
+              <w:rPr>
+                <w:b/>
+              </w:rPr>
+              <w:t>Apellidos:</w:t>
+            </w:r>
+            <w:r>
+              <w:rPr>
+                <w:b/>
+              </w:rPr>
+              <w:t xml:space="preserve"> </w:t>
+            </w:r>
+            <w:r>
               <w:t>“</w:t>
             </w:r>
-            <w:r>
-              <w:t>Alberto</w:t>
-            </w:r>
+            <w:proofErr w:type="spellStart"/>
+            <w:r>
+              <w:t>Perez</w:t>
+            </w:r>
+            <w:proofErr w:type="spellEnd"/>
             <w:r>
               <w:t>”</w:t>
             </w:r>
@@ -1938,11 +1960,74 @@
             <w:pPr>
               <w:cnfStyle w:val="000000000000" w:firstRow="0" w:lastRow="0" w:firstColumn="0" w:lastColumn="0" w:oddVBand="0" w:evenVBand="0" w:oddHBand="0" w:evenHBand="0" w:firstRowFirstColumn="0" w:firstRowLastColumn="0" w:lastRowFirstColumn="0" w:lastRowLastColumn="0"/>
             </w:pPr>
-            <w:r>
-              <w:rPr>
-                <w:b/>
-              </w:rPr>
-              <w:t>Apellidos:</w:t>
+            <w:proofErr w:type="spellStart"/>
+            <w:r>
+              <w:rPr>
+                <w:b/>
+              </w:rPr>
+              <w:t>CorreoElectronico</w:t>
+            </w:r>
+            <w:proofErr w:type="spellEnd"/>
+            <w:r>
+              <w:rPr>
+                <w:b/>
+              </w:rPr>
+              <w:t>:</w:t>
+            </w:r>
+          </w:p>
+          <w:p>
+            <w:pPr>
+              <w:cnfStyle w:val="000000000000" w:firstRow="0" w:lastRow="0" w:firstColumn="0" w:lastColumn="0" w:oddVBand="0" w:evenVBand="0" w:oddHBand="0" w:evenHBand="0" w:firstRowFirstColumn="0" w:firstRowLastColumn="0" w:lastRowFirstColumn="0" w:lastRowLastColumn="0"/>
+            </w:pPr>
+            <w:r>
+              <w:t>blueteam</w:t>
+            </w:r>
+            <w:r>
+              <w:t>@</w:t>
+            </w:r>
+            <w:r>
+              <w:t>hotmail.com</w:t>
+            </w:r>
+          </w:p>
+          <w:p>
+            <w:pPr>
+              <w:cnfStyle w:val="000000000000" w:firstRow="0" w:lastRow="0" w:firstColumn="0" w:lastColumn="0" w:oddVBand="0" w:evenVBand="0" w:oddHBand="0" w:evenHBand="0" w:firstRowFirstColumn="0" w:firstRowLastColumn="0" w:lastRowFirstColumn="0" w:lastRowLastColumn="0"/>
+            </w:pPr>
+            <w:proofErr w:type="spellStart"/>
+            <w:r>
+              <w:rPr>
+                <w:b/>
+              </w:rPr>
+              <w:t>Telefono</w:t>
+            </w:r>
+            <w:proofErr w:type="spellEnd"/>
+            <w:r>
+              <w:rPr>
+                <w:b/>
+              </w:rPr>
+              <w:t xml:space="preserve">: </w:t>
+            </w:r>
+            <w:r>
+              <w:t>2281762738</w:t>
+            </w:r>
+          </w:p>
+          <w:p>
+            <w:pPr>
+              <w:cnfStyle w:val="000000000000" w:firstRow="0" w:lastRow="0" w:firstColumn="0" w:lastColumn="0" w:oddVBand="0" w:evenVBand="0" w:oddHBand="0" w:evenHBand="0" w:firstRowFirstColumn="0" w:firstRowLastColumn="0" w:lastRowFirstColumn="0" w:lastRowLastColumn="0"/>
+            </w:pPr>
+            <w:proofErr w:type="spellStart"/>
+            <w:r>
+              <w:rPr>
+                <w:b/>
+              </w:rPr>
+              <w:t>CantidadAPagar</w:t>
+            </w:r>
+            <w:proofErr w:type="spellEnd"/>
+            <w:r>
+              <w:rPr>
+                <w:b/>
+              </w:rPr>
+              <w:t>:</w:t>
             </w:r>
             <w:r>
               <w:rPr>
@@ -1951,116 +2036,25 @@
               <w:t xml:space="preserve"> </w:t>
             </w:r>
             <w:r>
-              <w:t>“</w:t>
-            </w:r>
-            <w:proofErr w:type="spellStart"/>
-            <w:r>
-              <w:t>Perez</w:t>
-            </w:r>
-            <w:proofErr w:type="spellEnd"/>
-            <w:r>
-              <w:t>”</w:t>
-            </w:r>
-          </w:p>
-          <w:p>
-            <w:pPr>
-              <w:cnfStyle w:val="000000000000" w:firstRow="0" w:lastRow="0" w:firstColumn="0" w:lastColumn="0" w:oddVBand="0" w:evenVBand="0" w:oddHBand="0" w:evenHBand="0" w:firstRowFirstColumn="0" w:firstRowLastColumn="0" w:lastRowFirstColumn="0" w:lastRowLastColumn="0"/>
-            </w:pPr>
-            <w:proofErr w:type="spellStart"/>
-            <w:r>
-              <w:rPr>
-                <w:b/>
-              </w:rPr>
-              <w:t>CorreoElectronico</w:t>
-            </w:r>
-            <w:proofErr w:type="spellEnd"/>
-            <w:r>
-              <w:rPr>
-                <w:b/>
-              </w:rPr>
-              <w:t>:</w:t>
-            </w:r>
-          </w:p>
-          <w:p>
-            <w:pPr>
-              <w:cnfStyle w:val="000000000000" w:firstRow="0" w:lastRow="0" w:firstColumn="0" w:lastColumn="0" w:oddVBand="0" w:evenVBand="0" w:oddHBand="0" w:evenHBand="0" w:firstRowFirstColumn="0" w:firstRowLastColumn="0" w:lastRowFirstColumn="0" w:lastRowLastColumn="0"/>
-            </w:pPr>
-            <w:r>
-              <w:t>blueteam</w:t>
-            </w:r>
-            <w:r>
-              <w:t>@</w:t>
-            </w:r>
-            <w:r>
-              <w:t>hotmail.com</w:t>
-            </w:r>
-          </w:p>
-          <w:p>
-            <w:pPr>
-              <w:cnfStyle w:val="000000000000" w:firstRow="0" w:lastRow="0" w:firstColumn="0" w:lastColumn="0" w:oddVBand="0" w:evenVBand="0" w:oddHBand="0" w:evenHBand="0" w:firstRowFirstColumn="0" w:firstRowLastColumn="0" w:lastRowFirstColumn="0" w:lastRowLastColumn="0"/>
-            </w:pPr>
-            <w:proofErr w:type="spellStart"/>
-            <w:r>
-              <w:rPr>
-                <w:b/>
-              </w:rPr>
-              <w:t>Telefono</w:t>
-            </w:r>
-            <w:proofErr w:type="spellEnd"/>
+              <w:t>600</w:t>
+            </w:r>
+          </w:p>
+          <w:p>
+            <w:pPr>
+              <w:cnfStyle w:val="000000000000" w:firstRow="0" w:lastRow="0" w:firstColumn="0" w:lastColumn="0" w:oddVBand="0" w:evenVBand="0" w:oddHBand="0" w:evenHBand="0" w:firstRowFirstColumn="0" w:firstRowLastColumn="0" w:lastRowFirstColumn="0" w:lastRowLastColumn="0"/>
+            </w:pPr>
+            <w:r>
+              <w:rPr>
+                <w:b/>
+              </w:rPr>
+              <w:t>Usuario</w:t>
+            </w:r>
             <w:r>
               <w:rPr>
                 <w:b/>
               </w:rPr>
               <w:t xml:space="preserve">: </w:t>
             </w:r>
-            <w:r>
-              <w:t>2281762738</w:t>
-            </w:r>
-          </w:p>
-          <w:p>
-            <w:pPr>
-              <w:cnfStyle w:val="000000000000" w:firstRow="0" w:lastRow="0" w:firstColumn="0" w:lastColumn="0" w:oddVBand="0" w:evenVBand="0" w:oddHBand="0" w:evenHBand="0" w:firstRowFirstColumn="0" w:firstRowLastColumn="0" w:lastRowFirstColumn="0" w:lastRowLastColumn="0"/>
-            </w:pPr>
-            <w:proofErr w:type="spellStart"/>
-            <w:r>
-              <w:rPr>
-                <w:b/>
-              </w:rPr>
-              <w:t>CantidadAPagar</w:t>
-            </w:r>
-            <w:proofErr w:type="spellEnd"/>
-            <w:r>
-              <w:rPr>
-                <w:b/>
-              </w:rPr>
-              <w:t>:</w:t>
-            </w:r>
-            <w:r>
-              <w:rPr>
-                <w:b/>
-              </w:rPr>
-              <w:t xml:space="preserve"> </w:t>
-            </w:r>
-            <w:r>
-              <w:t>600</w:t>
-            </w:r>
-          </w:p>
-          <w:p>
-            <w:pPr>
-              <w:cnfStyle w:val="000000000000" w:firstRow="0" w:lastRow="0" w:firstColumn="0" w:lastColumn="0" w:oddVBand="0" w:evenVBand="0" w:oddHBand="0" w:evenHBand="0" w:firstRowFirstColumn="0" w:firstRowLastColumn="0" w:lastRowFirstColumn="0" w:lastRowLastColumn="0"/>
-            </w:pPr>
-            <w:r>
-              <w:rPr>
-                <w:b/>
-              </w:rPr>
-              <w:t>Usuario</w:t>
-            </w:r>
-            <w:r>
-              <w:rPr>
-                <w:b/>
-              </w:rPr>
-              <w:t xml:space="preserve">: </w:t>
-            </w:r>
             <w:proofErr w:type="spellStart"/>
             <w:r>
               <w:t>robert</w:t>
@@ -2093,16 +2087,7 @@
               <w:cnfStyle w:val="000000000000" w:firstRow="0" w:lastRow="0" w:firstColumn="0" w:lastColumn="0" w:oddVBand="0" w:evenVBand="0" w:oddHBand="0" w:evenHBand="0" w:firstRowFirstColumn="0" w:firstRowLastColumn="0" w:lastRowFirstColumn="0" w:lastRowLastColumn="0"/>
             </w:pPr>
             <w:r>
-              <w:t xml:space="preserve">Valor “true” al momento de </w:t>
-            </w:r>
-            <w:r>
-              <w:t>cambiar</w:t>
-            </w:r>
-            <w:r>
-              <w:t xml:space="preserve"> l</w:t>
-            </w:r>
-            <w:r>
-              <w:t>os datos del maestro</w:t>
+              <w:t>Valor “true” al momento de cambiar los datos del maestro</w:t>
             </w:r>
           </w:p>
         </w:tc>
@@ -2118,16 +2103,7 @@
               <w:t>Mensaje de c</w:t>
             </w:r>
             <w:r>
-              <w:t xml:space="preserve">onfirmación de </w:t>
-            </w:r>
-            <w:r>
-              <w:t>cambios realizados con</w:t>
-            </w:r>
-            <w:r>
-              <w:t xml:space="preserve"> </w:t>
-            </w:r>
-            <w:r>
-              <w:t>éxito</w:t>
+              <w:t>onfirmación de cambios realizados con éxito</w:t>
             </w:r>
           </w:p>
         </w:tc>
@@ -2189,19 +2165,7 @@
               <w:rPr>
                 <w:b w:val="0"/>
               </w:rPr>
-              <w:t>(</w:t>
-            </w:r>
-            <w:r>
-              <w:rPr>
-                <w:b w:val="0"/>
-              </w:rPr>
-              <w:t>Fallido</w:t>
-            </w:r>
-            <w:r>
-              <w:rPr>
-                <w:b w:val="0"/>
-              </w:rPr>
-              <w:t>)</w:t>
+              <w:t>(Fallido)</w:t>
             </w:r>
           </w:p>
         </w:tc>
@@ -2390,13 +2354,7 @@
               <w:cnfStyle w:val="000000100000" w:firstRow="0" w:lastRow="0" w:firstColumn="0" w:lastColumn="0" w:oddVBand="0" w:evenVBand="0" w:oddHBand="1" w:evenHBand="0" w:firstRowFirstColumn="0" w:firstRowLastColumn="0" w:lastRowFirstColumn="0" w:lastRowLastColumn="0"/>
             </w:pPr>
             <w:r>
-              <w:t xml:space="preserve">Valor “false” al momento de </w:t>
-            </w:r>
-            <w:r>
-              <w:t>cambiar los datos del</w:t>
-            </w:r>
-            <w:r>
-              <w:t xml:space="preserve"> maestro</w:t>
+              <w:t>Valor “false” al momento de cambiar los datos del maestro</w:t>
             </w:r>
           </w:p>
         </w:tc>
@@ -2409,16 +2367,7 @@
               <w:cnfStyle w:val="000000100000" w:firstRow="0" w:lastRow="0" w:firstColumn="0" w:lastColumn="0" w:oddVBand="0" w:evenVBand="0" w:oddHBand="1" w:evenHBand="0" w:firstRowFirstColumn="0" w:firstRowLastColumn="0" w:lastRowFirstColumn="0" w:lastRowLastColumn="0"/>
             </w:pPr>
             <w:r>
-              <w:t xml:space="preserve">Mensaje de advertencia de </w:t>
-            </w:r>
-            <w:r>
-              <w:t xml:space="preserve">operación </w:t>
-            </w:r>
-            <w:r>
-              <w:t>fallid</w:t>
-            </w:r>
-            <w:r>
-              <w:t>a</w:t>
+              <w:t>Mensaje de advertencia de operación fallida</w:t>
             </w:r>
           </w:p>
         </w:tc>
@@ -2573,13 +2522,7 @@
               <w:cnfStyle w:val="000000000000" w:firstRow="0" w:lastRow="0" w:firstColumn="0" w:lastColumn="0" w:oddVBand="0" w:evenVBand="0" w:oddHBand="0" w:evenHBand="0" w:firstRowFirstColumn="0" w:firstRowLastColumn="0" w:lastRowFirstColumn="0" w:lastRowLastColumn="0"/>
             </w:pPr>
             <w:r>
-              <w:t>Valor “</w:t>
-            </w:r>
-            <w:r>
-              <w:t>true</w:t>
-            </w:r>
-            <w:r>
-              <w:t>” al momento de registrar el pago</w:t>
+              <w:t>Valor “true” al momento de registrar el pago</w:t>
             </w:r>
           </w:p>
         </w:tc>
@@ -2595,13 +2538,7 @@
               <w:t>Mensaje de c</w:t>
             </w:r>
             <w:r>
-              <w:t xml:space="preserve">onfirmación de </w:t>
-            </w:r>
-            <w:r>
-              <w:t>pago registrado</w:t>
-            </w:r>
-            <w:r>
-              <w:t xml:space="preserve"> con éxito</w:t>
+              <w:t>onfirmación de pago registrado con éxito</w:t>
             </w:r>
           </w:p>
         </w:tc>
@@ -2745,13 +2682,7 @@
               <w:cnfStyle w:val="000000100000" w:firstRow="0" w:lastRow="0" w:firstColumn="0" w:lastColumn="0" w:oddVBand="0" w:evenVBand="0" w:oddHBand="1" w:evenHBand="0" w:firstRowFirstColumn="0" w:firstRowLastColumn="0" w:lastRowFirstColumn="0" w:lastRowLastColumn="0"/>
             </w:pPr>
             <w:r>
-              <w:t>Pago</w:t>
-            </w:r>
-            <w:r>
-              <w:t xml:space="preserve"> con valores </w:t>
-            </w:r>
-            <w:r>
-              <w:t>nulos</w:t>
+              <w:t>Pago con valores nulos</w:t>
             </w:r>
           </w:p>
         </w:tc>
@@ -2764,10 +2695,7 @@
               <w:cnfStyle w:val="000000100000" w:firstRow="0" w:lastRow="0" w:firstColumn="0" w:lastColumn="0" w:oddVBand="0" w:evenVBand="0" w:oddHBand="1" w:evenHBand="0" w:firstRowFirstColumn="0" w:firstRowLastColumn="0" w:lastRowFirstColumn="0" w:lastRowLastColumn="0"/>
             </w:pPr>
             <w:r>
-              <w:t xml:space="preserve">Valor “false” al momento de </w:t>
-            </w:r>
-            <w:r>
-              <w:t>registrar el pago</w:t>
+              <w:t>Valor “false” al momento de registrar el pago</w:t>
             </w:r>
           </w:p>
         </w:tc>
@@ -2802,375 +2730,99 @@
           </w:p>
         </w:tc>
       </w:tr>
+    </w:tbl>
+    <w:p/>
+    <w:tbl>
+      <w:tblPr>
+        <w:tblStyle w:val="Tabladecuadrcula4-nfasis1"/>
+        <w:tblW w:w="14317" w:type="dxa"/>
+        <w:tblInd w:w="-572" w:type="dxa"/>
+        <w:tblLook w:val="04A0" w:firstRow="1" w:lastRow="0" w:firstColumn="1" w:lastColumn="0" w:noHBand="0" w:noVBand="1"/>
+      </w:tblPr>
+      <w:tblGrid>
+        <w:gridCol w:w="3149"/>
+        <w:gridCol w:w="2533"/>
+        <w:gridCol w:w="2009"/>
+        <w:gridCol w:w="2009"/>
+        <w:gridCol w:w="1977"/>
+        <w:gridCol w:w="2640"/>
+      </w:tblGrid>
       <w:tr>
         <w:trPr>
-          <w:trHeight w:val="669"/>
+          <w:cnfStyle w:val="100000000000" w:firstRow="1" w:lastRow="0" w:firstColumn="0" w:lastColumn="0" w:oddVBand="0" w:evenVBand="0" w:oddHBand="0" w:evenHBand="0" w:firstRowFirstColumn="0" w:firstRowLastColumn="0" w:lastRowFirstColumn="0" w:lastRowLastColumn="0"/>
         </w:trPr>
         <w:tc>
           <w:tcPr>
             <w:cnfStyle w:val="001000000000" w:firstRow="0" w:lastRow="0" w:firstColumn="1" w:lastColumn="0" w:oddVBand="0" w:evenVBand="0" w:oddHBand="0" w:evenHBand="0" w:firstRowFirstColumn="0" w:firstRowLastColumn="0" w:lastRowFirstColumn="0" w:lastRowLastColumn="0"/>
-            <w:tcW w:w="4856" w:type="dxa"/>
-          </w:tcPr>
-          <w:p>
-            <w:pPr>
-              <w:jc w:val="center"/>
-              <w:rPr>
-                <w:b w:val="0"/>
-                <w:bCs w:val="0"/>
-              </w:rPr>
-            </w:pPr>
-            <w:proofErr w:type="spellStart"/>
-            <w:r>
-              <w:t>verificarCamposVacios</w:t>
-            </w:r>
-            <w:proofErr w:type="spellEnd"/>
-          </w:p>
-          <w:p>
-            <w:pPr>
-              <w:jc w:val="center"/>
-              <w:rPr>
-                <w:b w:val="0"/>
-              </w:rPr>
-            </w:pPr>
-            <w:r>
-              <w:rPr>
-                <w:b w:val="0"/>
-              </w:rPr>
-              <w:t>(</w:t>
-            </w:r>
-            <w:r>
-              <w:rPr>
-                <w:b w:val="0"/>
-              </w:rPr>
-              <w:t>Exitoso</w:t>
-            </w:r>
-            <w:r>
-              <w:rPr>
-                <w:b w:val="0"/>
-              </w:rPr>
-              <w:t>)</w:t>
-            </w:r>
-          </w:p>
-        </w:tc>
-        <w:tc>
-          <w:tcPr>
-            <w:tcW w:w="2515" w:type="dxa"/>
-          </w:tcPr>
-          <w:p>
-            <w:pPr>
-              <w:cnfStyle w:val="000000000000" w:firstRow="0" w:lastRow="0" w:firstColumn="0" w:lastColumn="0" w:oddVBand="0" w:evenVBand="0" w:oddHBand="0" w:evenHBand="0" w:firstRowFirstColumn="0" w:firstRowLastColumn="0" w:lastRowFirstColumn="0" w:lastRowLastColumn="0"/>
-              <w:rPr>
-                <w:b/>
-              </w:rPr>
-            </w:pPr>
-            <w:proofErr w:type="spellStart"/>
-            <w:r>
-              <w:rPr>
-                <w:b/>
-              </w:rPr>
-              <w:t>campoNombre</w:t>
-            </w:r>
-            <w:proofErr w:type="spellEnd"/>
-            <w:r>
-              <w:rPr>
-                <w:b/>
-              </w:rPr>
-              <w:t>:</w:t>
-            </w:r>
-            <w:r>
-              <w:rPr>
-                <w:b/>
-              </w:rPr>
-              <w:t xml:space="preserve"> “</w:t>
-            </w:r>
-            <w:r>
-              <w:t>Jorge</w:t>
-            </w:r>
-            <w:r>
-              <w:t>”</w:t>
-            </w:r>
-          </w:p>
-          <w:p>
-            <w:pPr>
-              <w:cnfStyle w:val="000000000000" w:firstRow="0" w:lastRow="0" w:firstColumn="0" w:lastColumn="0" w:oddVBand="0" w:evenVBand="0" w:oddHBand="0" w:evenHBand="0" w:firstRowFirstColumn="0" w:firstRowLastColumn="0" w:lastRowFirstColumn="0" w:lastRowLastColumn="0"/>
-              <w:rPr>
-                <w:b/>
-              </w:rPr>
-            </w:pPr>
-            <w:proofErr w:type="spellStart"/>
-            <w:r>
-              <w:rPr>
-                <w:b/>
-              </w:rPr>
-              <w:t>campoApellidos</w:t>
-            </w:r>
-            <w:proofErr w:type="spellEnd"/>
-            <w:r>
-              <w:rPr>
-                <w:b/>
-              </w:rPr>
-              <w:t>:</w:t>
-            </w:r>
-            <w:r>
-              <w:rPr>
-                <w:b/>
-              </w:rPr>
-              <w:t xml:space="preserve"> </w:t>
-            </w:r>
-            <w:r>
-              <w:t>“Campos”</w:t>
-            </w:r>
-          </w:p>
-          <w:p>
-            <w:pPr>
-              <w:cnfStyle w:val="000000000000" w:firstRow="0" w:lastRow="0" w:firstColumn="0" w:lastColumn="0" w:oddVBand="0" w:evenVBand="0" w:oddHBand="0" w:evenHBand="0" w:firstRowFirstColumn="0" w:firstRowLastColumn="0" w:lastRowFirstColumn="0" w:lastRowLastColumn="0"/>
-              <w:rPr>
-                <w:b/>
-              </w:rPr>
-            </w:pPr>
-            <w:proofErr w:type="spellStart"/>
-            <w:r>
-              <w:rPr>
-                <w:b/>
-              </w:rPr>
-              <w:t>campoCorreoElectronico</w:t>
-            </w:r>
-            <w:proofErr w:type="spellEnd"/>
-            <w:proofErr w:type="gramStart"/>
-            <w:r>
-              <w:rPr>
-                <w:b/>
-              </w:rPr>
-              <w:t>:</w:t>
-            </w:r>
-            <w:r>
-              <w:rPr>
-                <w:b/>
-              </w:rPr>
-              <w:t xml:space="preserve"> </w:t>
-            </w:r>
-            <w:r>
-              <w:t>”</w:t>
-            </w:r>
-            <w:proofErr w:type="gramEnd"/>
-            <w:r>
-              <w:t>jorge</w:t>
-            </w:r>
-            <w:r>
-              <w:t>@</w:t>
-            </w:r>
-            <w:r>
-              <w:t>hotmail.com”</w:t>
-            </w:r>
-          </w:p>
-          <w:p>
-            <w:pPr>
-              <w:cnfStyle w:val="000000000000" w:firstRow="0" w:lastRow="0" w:firstColumn="0" w:lastColumn="0" w:oddVBand="0" w:evenVBand="0" w:oddHBand="0" w:evenHBand="0" w:firstRowFirstColumn="0" w:firstRowLastColumn="0" w:lastRowFirstColumn="0" w:lastRowLastColumn="0"/>
-              <w:rPr>
-                <w:b/>
-              </w:rPr>
-            </w:pPr>
-            <w:proofErr w:type="spellStart"/>
-            <w:r>
-              <w:rPr>
-                <w:b/>
-              </w:rPr>
-              <w:t>campoTelefono</w:t>
-            </w:r>
-            <w:proofErr w:type="spellEnd"/>
-            <w:r>
-              <w:rPr>
-                <w:b/>
-              </w:rPr>
-              <w:t>:</w:t>
-            </w:r>
-            <w:r>
-              <w:rPr>
-                <w:b/>
-              </w:rPr>
-              <w:t xml:space="preserve"> </w:t>
-            </w:r>
-            <w:r>
-              <w:t>“”</w:t>
-            </w:r>
-          </w:p>
-          <w:p>
-            <w:pPr>
-              <w:cnfStyle w:val="000000000000" w:firstRow="0" w:lastRow="0" w:firstColumn="0" w:lastColumn="0" w:oddVBand="0" w:evenVBand="0" w:oddHBand="0" w:evenHBand="0" w:firstRowFirstColumn="0" w:firstRowLastColumn="0" w:lastRowFirstColumn="0" w:lastRowLastColumn="0"/>
-              <w:rPr>
-                <w:b/>
-              </w:rPr>
-            </w:pPr>
-            <w:proofErr w:type="spellStart"/>
-            <w:r>
-              <w:rPr>
-                <w:b/>
-              </w:rPr>
-              <w:t>campoCantidadAPagar</w:t>
-            </w:r>
-            <w:proofErr w:type="spellEnd"/>
-            <w:r>
-              <w:rPr>
-                <w:b/>
-              </w:rPr>
-              <w:t>:</w:t>
-            </w:r>
-            <w:r>
-              <w:rPr>
-                <w:b/>
-              </w:rPr>
-              <w:t xml:space="preserve"> </w:t>
-            </w:r>
-            <w:r>
-              <w:t>600</w:t>
-            </w:r>
-          </w:p>
-          <w:p>
-            <w:pPr>
-              <w:cnfStyle w:val="000000000000" w:firstRow="0" w:lastRow="0" w:firstColumn="0" w:lastColumn="0" w:oddVBand="0" w:evenVBand="0" w:oddHBand="0" w:evenHBand="0" w:firstRowFirstColumn="0" w:firstRowLastColumn="0" w:lastRowFirstColumn="0" w:lastRowLastColumn="0"/>
-              <w:rPr>
-                <w:b/>
-              </w:rPr>
-            </w:pPr>
-            <w:proofErr w:type="spellStart"/>
-            <w:r>
-              <w:rPr>
-                <w:b/>
-              </w:rPr>
-              <w:t>campoUsuario</w:t>
-            </w:r>
-            <w:proofErr w:type="spellEnd"/>
-            <w:r>
-              <w:rPr>
-                <w:b/>
-              </w:rPr>
-              <w:t>:</w:t>
-            </w:r>
-            <w:r>
-              <w:rPr>
-                <w:b/>
-              </w:rPr>
-              <w:t xml:space="preserve"> </w:t>
-            </w:r>
-            <w:r>
-              <w:t>“</w:t>
-            </w:r>
-            <w:proofErr w:type="spellStart"/>
-            <w:r>
-              <w:t>jorge</w:t>
-            </w:r>
-            <w:proofErr w:type="spellEnd"/>
-            <w:r>
-              <w:t>”</w:t>
-            </w:r>
-          </w:p>
-          <w:p>
-            <w:pPr>
-              <w:cnfStyle w:val="000000000000" w:firstRow="0" w:lastRow="0" w:firstColumn="0" w:lastColumn="0" w:oddVBand="0" w:evenVBand="0" w:oddHBand="0" w:evenHBand="0" w:firstRowFirstColumn="0" w:firstRowLastColumn="0" w:lastRowFirstColumn="0" w:lastRowLastColumn="0"/>
-              <w:rPr>
-                <w:b/>
-              </w:rPr>
-            </w:pPr>
-            <w:proofErr w:type="spellStart"/>
-            <w:r>
-              <w:rPr>
-                <w:b/>
-              </w:rPr>
-              <w:t>campoContraseña</w:t>
-            </w:r>
-            <w:proofErr w:type="spellEnd"/>
-            <w:r>
-              <w:rPr>
-                <w:b/>
-              </w:rPr>
-              <w:t>:</w:t>
-            </w:r>
-            <w:r>
-              <w:rPr>
-                <w:b/>
-              </w:rPr>
-              <w:t xml:space="preserve"> </w:t>
-            </w:r>
-            <w:r>
-              <w:t>“jorge123”</w:t>
-            </w:r>
-          </w:p>
-        </w:tc>
-        <w:tc>
-          <w:tcPr>
-            <w:tcW w:w="1443" w:type="dxa"/>
-          </w:tcPr>
-          <w:p>
-            <w:pPr>
-              <w:cnfStyle w:val="000000000000" w:firstRow="0" w:lastRow="0" w:firstColumn="0" w:lastColumn="0" w:oddVBand="0" w:evenVBand="0" w:oddHBand="0" w:evenHBand="0" w:firstRowFirstColumn="0" w:firstRowLastColumn="0" w:lastRowFirstColumn="0" w:lastRowLastColumn="0"/>
-            </w:pPr>
-            <w:r>
-              <w:t>Algunos campos con incompletos</w:t>
-            </w:r>
-          </w:p>
-        </w:tc>
-        <w:tc>
-          <w:tcPr>
-            <w:tcW w:w="2032" w:type="dxa"/>
-          </w:tcPr>
-          <w:p>
-            <w:pPr>
-              <w:cnfStyle w:val="000000000000" w:firstRow="0" w:lastRow="0" w:firstColumn="0" w:lastColumn="0" w:oddVBand="0" w:evenVBand="0" w:oddHBand="0" w:evenHBand="0" w:firstRowFirstColumn="0" w:firstRowLastColumn="0" w:lastRowFirstColumn="0" w:lastRowLastColumn="0"/>
-            </w:pPr>
-            <w:r>
-              <w:t xml:space="preserve">Valor “true” al </w:t>
-            </w:r>
-            <w:r>
-              <w:t>haber campos incompletos</w:t>
-            </w:r>
-          </w:p>
-        </w:tc>
-        <w:tc>
-          <w:tcPr>
-            <w:tcW w:w="1547" w:type="dxa"/>
-          </w:tcPr>
-          <w:p>
-            <w:pPr>
-              <w:cnfStyle w:val="000000000000" w:firstRow="0" w:lastRow="0" w:firstColumn="0" w:lastColumn="0" w:oddVBand="0" w:evenVBand="0" w:oddHBand="0" w:evenHBand="0" w:firstRowFirstColumn="0" w:firstRowLastColumn="0" w:lastRowFirstColumn="0" w:lastRowLastColumn="0"/>
-            </w:pPr>
-            <w:r>
-              <w:t xml:space="preserve">Mensaje de </w:t>
-            </w:r>
-            <w:r>
-              <w:t>que algunos campos están vacíos y necesitan ser llenados</w:t>
-            </w:r>
-          </w:p>
-        </w:tc>
-        <w:tc>
-          <w:tcPr>
-            <w:tcW w:w="1920" w:type="dxa"/>
-          </w:tcPr>
-          <w:p>
-            <w:pPr>
-              <w:jc w:val="center"/>
-              <w:cnfStyle w:val="000000000000" w:firstRow="0" w:lastRow="0" w:firstColumn="0" w:lastColumn="0" w:oddVBand="0" w:evenVBand="0" w:oddHBand="0" w:evenHBand="0" w:firstRowFirstColumn="0" w:firstRowLastColumn="0" w:lastRowFirstColumn="0" w:lastRowLastColumn="0"/>
-              <w:rPr>
-                <w:b/>
-              </w:rPr>
-            </w:pPr>
-            <w:r>
-              <w:rPr>
-                <w:b/>
-              </w:rPr>
-              <w:t>True</w:t>
-            </w:r>
+            <w:tcW w:w="3149" w:type="dxa"/>
+          </w:tcPr>
+          <w:p>
+            <w:r>
+              <w:t>Interfaz</w:t>
+            </w:r>
+            <w:bookmarkStart w:id="0" w:name="_GoBack"/>
+            <w:bookmarkEnd w:id="0"/>
+          </w:p>
+        </w:tc>
+        <w:tc>
+          <w:tcPr>
+            <w:tcW w:w="2533" w:type="dxa"/>
+          </w:tcPr>
+          <w:p>
+            <w:pPr>
+              <w:cnfStyle w:val="100000000000" w:firstRow="1" w:lastRow="0" w:firstColumn="0" w:lastColumn="0" w:oddVBand="0" w:evenVBand="0" w:oddHBand="0" w:evenHBand="0" w:firstRowFirstColumn="0" w:firstRowLastColumn="0" w:lastRowFirstColumn="0" w:lastRowLastColumn="0"/>
+            </w:pPr>
+          </w:p>
+        </w:tc>
+        <w:tc>
+          <w:tcPr>
+            <w:tcW w:w="2009" w:type="dxa"/>
+          </w:tcPr>
+          <w:p>
+            <w:pPr>
+              <w:cnfStyle w:val="100000000000" w:firstRow="1" w:lastRow="0" w:firstColumn="0" w:lastColumn="0" w:oddVBand="0" w:evenVBand="0" w:oddHBand="0" w:evenHBand="0" w:firstRowFirstColumn="0" w:firstRowLastColumn="0" w:lastRowFirstColumn="0" w:lastRowLastColumn="0"/>
+            </w:pPr>
+          </w:p>
+        </w:tc>
+        <w:tc>
+          <w:tcPr>
+            <w:tcW w:w="2009" w:type="dxa"/>
+          </w:tcPr>
+          <w:p>
+            <w:pPr>
+              <w:cnfStyle w:val="100000000000" w:firstRow="1" w:lastRow="0" w:firstColumn="0" w:lastColumn="0" w:oddVBand="0" w:evenVBand="0" w:oddHBand="0" w:evenHBand="0" w:firstRowFirstColumn="0" w:firstRowLastColumn="0" w:lastRowFirstColumn="0" w:lastRowLastColumn="0"/>
+            </w:pPr>
+          </w:p>
+        </w:tc>
+        <w:tc>
+          <w:tcPr>
+            <w:tcW w:w="1977" w:type="dxa"/>
+          </w:tcPr>
+          <w:p>
+            <w:pPr>
+              <w:cnfStyle w:val="100000000000" w:firstRow="1" w:lastRow="0" w:firstColumn="0" w:lastColumn="0" w:oddVBand="0" w:evenVBand="0" w:oddHBand="0" w:evenHBand="0" w:firstRowFirstColumn="0" w:firstRowLastColumn="0" w:lastRowFirstColumn="0" w:lastRowLastColumn="0"/>
+            </w:pPr>
+          </w:p>
+        </w:tc>
+        <w:tc>
+          <w:tcPr>
+            <w:tcW w:w="2640" w:type="dxa"/>
+          </w:tcPr>
+          <w:p>
+            <w:pPr>
+              <w:cnfStyle w:val="100000000000" w:firstRow="1" w:lastRow="0" w:firstColumn="0" w:lastColumn="0" w:oddVBand="0" w:evenVBand="0" w:oddHBand="0" w:evenHBand="0" w:firstRowFirstColumn="0" w:firstRowLastColumn="0" w:lastRowFirstColumn="0" w:lastRowLastColumn="0"/>
+            </w:pPr>
           </w:p>
         </w:tc>
       </w:tr>
       <w:tr>
         <w:trPr>
           <w:cnfStyle w:val="000000100000" w:firstRow="0" w:lastRow="0" w:firstColumn="0" w:lastColumn="0" w:oddVBand="0" w:evenVBand="0" w:oddHBand="1" w:evenHBand="0" w:firstRowFirstColumn="0" w:firstRowLastColumn="0" w:lastRowFirstColumn="0" w:lastRowLastColumn="0"/>
-          <w:trHeight w:val="669"/>
         </w:trPr>
         <w:tc>
           <w:tcPr>
             <w:cnfStyle w:val="001000000000" w:firstRow="0" w:lastRow="0" w:firstColumn="1" w:lastColumn="0" w:oddVBand="0" w:evenVBand="0" w:oddHBand="0" w:evenHBand="0" w:firstRowFirstColumn="0" w:firstRowLastColumn="0" w:lastRowFirstColumn="0" w:lastRowLastColumn="0"/>
-            <w:tcW w:w="4856" w:type="dxa"/>
+            <w:tcW w:w="3149" w:type="dxa"/>
           </w:tcPr>
           <w:p>
             <w:pPr>
@@ -3189,6 +2841,9 @@
           <w:p>
             <w:pPr>
               <w:jc w:val="center"/>
+              <w:rPr>
+                <w:b w:val="0"/>
+              </w:rPr>
             </w:pPr>
             <w:r>
               <w:rPr>
@@ -3200,6 +2855,306 @@
               <w:rPr>
                 <w:b w:val="0"/>
               </w:rPr>
+              <w:t>Exitoso</w:t>
+            </w:r>
+            <w:r>
+              <w:rPr>
+                <w:b w:val="0"/>
+              </w:rPr>
+              <w:t>)</w:t>
+            </w:r>
+          </w:p>
+        </w:tc>
+        <w:tc>
+          <w:tcPr>
+            <w:tcW w:w="2533" w:type="dxa"/>
+          </w:tcPr>
+          <w:p>
+            <w:pPr>
+              <w:cnfStyle w:val="000000100000" w:firstRow="0" w:lastRow="0" w:firstColumn="0" w:lastColumn="0" w:oddVBand="0" w:evenVBand="0" w:oddHBand="1" w:evenHBand="0" w:firstRowFirstColumn="0" w:firstRowLastColumn="0" w:lastRowFirstColumn="0" w:lastRowLastColumn="0"/>
+              <w:rPr>
+                <w:b/>
+              </w:rPr>
+            </w:pPr>
+            <w:proofErr w:type="spellStart"/>
+            <w:r>
+              <w:rPr>
+                <w:b/>
+              </w:rPr>
+              <w:t>campoNombre</w:t>
+            </w:r>
+            <w:proofErr w:type="spellEnd"/>
+            <w:r>
+              <w:rPr>
+                <w:b/>
+              </w:rPr>
+              <w:t>: “</w:t>
+            </w:r>
+            <w:r>
+              <w:t>Jorge</w:t>
+            </w:r>
+            <w:r>
+              <w:t>”</w:t>
+            </w:r>
+          </w:p>
+          <w:p>
+            <w:pPr>
+              <w:cnfStyle w:val="000000100000" w:firstRow="0" w:lastRow="0" w:firstColumn="0" w:lastColumn="0" w:oddVBand="0" w:evenVBand="0" w:oddHBand="1" w:evenHBand="0" w:firstRowFirstColumn="0" w:firstRowLastColumn="0" w:lastRowFirstColumn="0" w:lastRowLastColumn="0"/>
+              <w:rPr>
+                <w:b/>
+              </w:rPr>
+            </w:pPr>
+            <w:proofErr w:type="spellStart"/>
+            <w:r>
+              <w:rPr>
+                <w:b/>
+              </w:rPr>
+              <w:t>campoApellidos</w:t>
+            </w:r>
+            <w:proofErr w:type="spellEnd"/>
+            <w:r>
+              <w:rPr>
+                <w:b/>
+              </w:rPr>
+              <w:t xml:space="preserve">: </w:t>
+            </w:r>
+            <w:r>
+              <w:t>“Campos”</w:t>
+            </w:r>
+          </w:p>
+          <w:p>
+            <w:pPr>
+              <w:cnfStyle w:val="000000100000" w:firstRow="0" w:lastRow="0" w:firstColumn="0" w:lastColumn="0" w:oddVBand="0" w:evenVBand="0" w:oddHBand="1" w:evenHBand="0" w:firstRowFirstColumn="0" w:firstRowLastColumn="0" w:lastRowFirstColumn="0" w:lastRowLastColumn="0"/>
+              <w:rPr>
+                <w:b/>
+              </w:rPr>
+            </w:pPr>
+            <w:proofErr w:type="spellStart"/>
+            <w:r>
+              <w:rPr>
+                <w:b/>
+              </w:rPr>
+              <w:t>campoCorreoElectronico</w:t>
+            </w:r>
+            <w:proofErr w:type="spellEnd"/>
+            <w:proofErr w:type="gramStart"/>
+            <w:r>
+              <w:rPr>
+                <w:b/>
+              </w:rPr>
+              <w:t xml:space="preserve">: </w:t>
+            </w:r>
+            <w:r>
+              <w:t>”</w:t>
+            </w:r>
+            <w:proofErr w:type="gramEnd"/>
+            <w:r>
+              <w:t>jorge@hotmail.com”</w:t>
+            </w:r>
+          </w:p>
+          <w:p>
+            <w:pPr>
+              <w:cnfStyle w:val="000000100000" w:firstRow="0" w:lastRow="0" w:firstColumn="0" w:lastColumn="0" w:oddVBand="0" w:evenVBand="0" w:oddHBand="1" w:evenHBand="0" w:firstRowFirstColumn="0" w:firstRowLastColumn="0" w:lastRowFirstColumn="0" w:lastRowLastColumn="0"/>
+              <w:rPr>
+                <w:b/>
+              </w:rPr>
+            </w:pPr>
+            <w:proofErr w:type="spellStart"/>
+            <w:r>
+              <w:rPr>
+                <w:b/>
+              </w:rPr>
+              <w:t>campoTelefono</w:t>
+            </w:r>
+            <w:proofErr w:type="spellEnd"/>
+            <w:r>
+              <w:rPr>
+                <w:b/>
+              </w:rPr>
+              <w:t xml:space="preserve">: </w:t>
+            </w:r>
+            <w:r>
+              <w:t>“”</w:t>
+            </w:r>
+          </w:p>
+          <w:p>
+            <w:pPr>
+              <w:cnfStyle w:val="000000100000" w:firstRow="0" w:lastRow="0" w:firstColumn="0" w:lastColumn="0" w:oddVBand="0" w:evenVBand="0" w:oddHBand="1" w:evenHBand="0" w:firstRowFirstColumn="0" w:firstRowLastColumn="0" w:lastRowFirstColumn="0" w:lastRowLastColumn="0"/>
+              <w:rPr>
+                <w:b/>
+              </w:rPr>
+            </w:pPr>
+            <w:proofErr w:type="spellStart"/>
+            <w:r>
+              <w:rPr>
+                <w:b/>
+              </w:rPr>
+              <w:t>campoCantidadAPagar</w:t>
+            </w:r>
+            <w:proofErr w:type="spellEnd"/>
+            <w:r>
+              <w:rPr>
+                <w:b/>
+              </w:rPr>
+              <w:t xml:space="preserve">: </w:t>
+            </w:r>
+            <w:r>
+              <w:t>600</w:t>
+            </w:r>
+          </w:p>
+          <w:p>
+            <w:pPr>
+              <w:cnfStyle w:val="000000100000" w:firstRow="0" w:lastRow="0" w:firstColumn="0" w:lastColumn="0" w:oddVBand="0" w:evenVBand="0" w:oddHBand="1" w:evenHBand="0" w:firstRowFirstColumn="0" w:firstRowLastColumn="0" w:lastRowFirstColumn="0" w:lastRowLastColumn="0"/>
+              <w:rPr>
+                <w:b/>
+              </w:rPr>
+            </w:pPr>
+            <w:proofErr w:type="spellStart"/>
+            <w:r>
+              <w:rPr>
+                <w:b/>
+              </w:rPr>
+              <w:t>campoUsuario</w:t>
+            </w:r>
+            <w:proofErr w:type="spellEnd"/>
+            <w:r>
+              <w:rPr>
+                <w:b/>
+              </w:rPr>
+              <w:t xml:space="preserve">: </w:t>
+            </w:r>
+            <w:r>
+              <w:t>“</w:t>
+            </w:r>
+            <w:proofErr w:type="spellStart"/>
+            <w:r>
+              <w:t>jorge</w:t>
+            </w:r>
+            <w:proofErr w:type="spellEnd"/>
+            <w:r>
+              <w:t>”</w:t>
+            </w:r>
+          </w:p>
+          <w:p>
+            <w:pPr>
+              <w:cnfStyle w:val="000000100000" w:firstRow="0" w:lastRow="0" w:firstColumn="0" w:lastColumn="0" w:oddVBand="0" w:evenVBand="0" w:oddHBand="1" w:evenHBand="0" w:firstRowFirstColumn="0" w:firstRowLastColumn="0" w:lastRowFirstColumn="0" w:lastRowLastColumn="0"/>
+              <w:rPr>
+                <w:b/>
+              </w:rPr>
+            </w:pPr>
+            <w:proofErr w:type="spellStart"/>
+            <w:r>
+              <w:rPr>
+                <w:b/>
+              </w:rPr>
+              <w:t>campoContraseña</w:t>
+            </w:r>
+            <w:proofErr w:type="spellEnd"/>
+            <w:r>
+              <w:rPr>
+                <w:b/>
+              </w:rPr>
+              <w:t xml:space="preserve">: </w:t>
+            </w:r>
+            <w:r>
+              <w:t>“jorge123”</w:t>
+            </w:r>
+          </w:p>
+        </w:tc>
+        <w:tc>
+          <w:tcPr>
+            <w:tcW w:w="2009" w:type="dxa"/>
+          </w:tcPr>
+          <w:p>
+            <w:pPr>
+              <w:cnfStyle w:val="000000100000" w:firstRow="0" w:lastRow="0" w:firstColumn="0" w:lastColumn="0" w:oddVBand="0" w:evenVBand="0" w:oddHBand="1" w:evenHBand="0" w:firstRowFirstColumn="0" w:firstRowLastColumn="0" w:lastRowFirstColumn="0" w:lastRowLastColumn="0"/>
+            </w:pPr>
+            <w:r>
+              <w:t>Algunos campos con incompletos</w:t>
+            </w:r>
+          </w:p>
+        </w:tc>
+        <w:tc>
+          <w:tcPr>
+            <w:tcW w:w="2009" w:type="dxa"/>
+          </w:tcPr>
+          <w:p>
+            <w:pPr>
+              <w:cnfStyle w:val="000000100000" w:firstRow="0" w:lastRow="0" w:firstColumn="0" w:lastColumn="0" w:oddVBand="0" w:evenVBand="0" w:oddHBand="1" w:evenHBand="0" w:firstRowFirstColumn="0" w:firstRowLastColumn="0" w:lastRowFirstColumn="0" w:lastRowLastColumn="0"/>
+            </w:pPr>
+            <w:r>
+              <w:t>Valor “true” al haber campos incompletos</w:t>
+            </w:r>
+          </w:p>
+        </w:tc>
+        <w:tc>
+          <w:tcPr>
+            <w:tcW w:w="1977" w:type="dxa"/>
+          </w:tcPr>
+          <w:p>
+            <w:pPr>
+              <w:cnfStyle w:val="000000100000" w:firstRow="0" w:lastRow="0" w:firstColumn="0" w:lastColumn="0" w:oddVBand="0" w:evenVBand="0" w:oddHBand="1" w:evenHBand="0" w:firstRowFirstColumn="0" w:firstRowLastColumn="0" w:lastRowFirstColumn="0" w:lastRowLastColumn="0"/>
+            </w:pPr>
+            <w:r>
+              <w:t>Mensaje de que algunos campos están vacíos y necesitan ser llenados</w:t>
+            </w:r>
+          </w:p>
+        </w:tc>
+        <w:tc>
+          <w:tcPr>
+            <w:tcW w:w="2640" w:type="dxa"/>
+          </w:tcPr>
+          <w:p>
+            <w:pPr>
+              <w:jc w:val="center"/>
+              <w:cnfStyle w:val="000000100000" w:firstRow="0" w:lastRow="0" w:firstColumn="0" w:lastColumn="0" w:oddVBand="0" w:evenVBand="0" w:oddHBand="1" w:evenHBand="0" w:firstRowFirstColumn="0" w:firstRowLastColumn="0" w:lastRowFirstColumn="0" w:lastRowLastColumn="0"/>
+              <w:rPr>
+                <w:b/>
+              </w:rPr>
+            </w:pPr>
+            <w:r>
+              <w:rPr>
+                <w:b/>
+              </w:rPr>
+              <w:t>True</w:t>
+            </w:r>
+          </w:p>
+        </w:tc>
+      </w:tr>
+      <w:tr>
+        <w:tc>
+          <w:tcPr>
+            <w:cnfStyle w:val="001000000000" w:firstRow="0" w:lastRow="0" w:firstColumn="1" w:lastColumn="0" w:oddVBand="0" w:evenVBand="0" w:oddHBand="0" w:evenHBand="0" w:firstRowFirstColumn="0" w:firstRowLastColumn="0" w:lastRowFirstColumn="0" w:lastRowLastColumn="0"/>
+            <w:tcW w:w="3149" w:type="dxa"/>
+          </w:tcPr>
+          <w:p>
+            <w:pPr>
+              <w:jc w:val="center"/>
+              <w:rPr>
+                <w:b w:val="0"/>
+                <w:bCs w:val="0"/>
+              </w:rPr>
+            </w:pPr>
+            <w:proofErr w:type="spellStart"/>
+            <w:r>
+              <w:t>verificarCamposVacios</w:t>
+            </w:r>
+            <w:proofErr w:type="spellEnd"/>
+          </w:p>
+          <w:p>
+            <w:pPr>
+              <w:jc w:val="center"/>
+            </w:pPr>
+            <w:r>
+              <w:rPr>
+                <w:b w:val="0"/>
+              </w:rPr>
+              <w:t>(</w:t>
+            </w:r>
+            <w:r>
+              <w:rPr>
+                <w:b w:val="0"/>
+              </w:rPr>
               <w:t>Fallido</w:t>
             </w:r>
             <w:r>
@@ -3212,11 +3167,11 @@
         </w:tc>
         <w:tc>
           <w:tcPr>
-            <w:tcW w:w="2515" w:type="dxa"/>
-          </w:tcPr>
-          <w:p>
-            <w:pPr>
-              <w:cnfStyle w:val="000000100000" w:firstRow="0" w:lastRow="0" w:firstColumn="0" w:lastColumn="0" w:oddVBand="0" w:evenVBand="0" w:oddHBand="1" w:evenHBand="0" w:firstRowFirstColumn="0" w:firstRowLastColumn="0" w:lastRowFirstColumn="0" w:lastRowLastColumn="0"/>
+            <w:tcW w:w="2533" w:type="dxa"/>
+          </w:tcPr>
+          <w:p>
+            <w:pPr>
+              <w:cnfStyle w:val="000000000000" w:firstRow="0" w:lastRow="0" w:firstColumn="0" w:lastColumn="0" w:oddVBand="0" w:evenVBand="0" w:oddHBand="0" w:evenHBand="0" w:firstRowFirstColumn="0" w:firstRowLastColumn="0" w:lastRowFirstColumn="0" w:lastRowLastColumn="0"/>
               <w:rPr>
                 <w:b/>
               </w:rPr>
@@ -3244,7 +3199,7 @@
           </w:p>
           <w:p>
             <w:pPr>
-              <w:cnfStyle w:val="000000100000" w:firstRow="0" w:lastRow="0" w:firstColumn="0" w:lastColumn="0" w:oddVBand="0" w:evenVBand="0" w:oddHBand="1" w:evenHBand="0" w:firstRowFirstColumn="0" w:firstRowLastColumn="0" w:lastRowFirstColumn="0" w:lastRowLastColumn="0"/>
+              <w:cnfStyle w:val="000000000000" w:firstRow="0" w:lastRow="0" w:firstColumn="0" w:lastColumn="0" w:oddVBand="0" w:evenVBand="0" w:oddHBand="0" w:evenHBand="0" w:firstRowFirstColumn="0" w:firstRowLastColumn="0" w:lastRowFirstColumn="0" w:lastRowLastColumn="0"/>
               <w:rPr>
                 <w:b/>
               </w:rPr>
@@ -3269,7 +3224,7 @@
           </w:p>
           <w:p>
             <w:pPr>
-              <w:cnfStyle w:val="000000100000" w:firstRow="0" w:lastRow="0" w:firstColumn="0" w:lastColumn="0" w:oddVBand="0" w:evenVBand="0" w:oddHBand="1" w:evenHBand="0" w:firstRowFirstColumn="0" w:firstRowLastColumn="0" w:lastRowFirstColumn="0" w:lastRowLastColumn="0"/>
+              <w:cnfStyle w:val="000000000000" w:firstRow="0" w:lastRow="0" w:firstColumn="0" w:lastColumn="0" w:oddVBand="0" w:evenVBand="0" w:oddHBand="0" w:evenHBand="0" w:firstRowFirstColumn="0" w:firstRowLastColumn="0" w:lastRowFirstColumn="0" w:lastRowLastColumn="0"/>
               <w:rPr>
                 <w:b/>
               </w:rPr>
@@ -3299,7 +3254,7 @@
           </w:p>
           <w:p>
             <w:pPr>
-              <w:cnfStyle w:val="000000100000" w:firstRow="0" w:lastRow="0" w:firstColumn="0" w:lastColumn="0" w:oddVBand="0" w:evenVBand="0" w:oddHBand="1" w:evenHBand="0" w:firstRowFirstColumn="0" w:firstRowLastColumn="0" w:lastRowFirstColumn="0" w:lastRowLastColumn="0"/>
+              <w:cnfStyle w:val="000000000000" w:firstRow="0" w:lastRow="0" w:firstColumn="0" w:lastColumn="0" w:oddVBand="0" w:evenVBand="0" w:oddHBand="0" w:evenHBand="0" w:firstRowFirstColumn="0" w:firstRowLastColumn="0" w:lastRowFirstColumn="0" w:lastRowLastColumn="0"/>
               <w:rPr>
                 <w:b/>
               </w:rPr>
@@ -3330,16 +3285,17 @@
           </w:p>
           <w:p>
             <w:pPr>
-              <w:cnfStyle w:val="000000100000" w:firstRow="0" w:lastRow="0" w:firstColumn="0" w:lastColumn="0" w:oddVBand="0" w:evenVBand="0" w:oddHBand="1" w:evenHBand="0" w:firstRowFirstColumn="0" w:firstRowLastColumn="0" w:lastRowFirstColumn="0" w:lastRowLastColumn="0"/>
-              <w:rPr>
-                <w:b/>
-              </w:rPr>
-            </w:pPr>
-            <w:proofErr w:type="spellStart"/>
-            <w:r>
-              <w:rPr>
-                <w:b/>
-              </w:rPr>
+              <w:cnfStyle w:val="000000000000" w:firstRow="0" w:lastRow="0" w:firstColumn="0" w:lastColumn="0" w:oddVBand="0" w:evenVBand="0" w:oddHBand="0" w:evenHBand="0" w:firstRowFirstColumn="0" w:firstRowLastColumn="0" w:lastRowFirstColumn="0" w:lastRowLastColumn="0"/>
+              <w:rPr>
+                <w:b/>
+              </w:rPr>
+            </w:pPr>
+            <w:proofErr w:type="spellStart"/>
+            <w:r>
+              <w:rPr>
+                <w:b/>
+              </w:rPr>
+              <w:lastRenderedPageBreak/>
               <w:t>campoCantidadAPagar</w:t>
             </w:r>
             <w:proofErr w:type="spellEnd"/>
@@ -3355,7 +3311,7 @@
           </w:p>
           <w:p>
             <w:pPr>
-              <w:cnfStyle w:val="000000100000" w:firstRow="0" w:lastRow="0" w:firstColumn="0" w:lastColumn="0" w:oddVBand="0" w:evenVBand="0" w:oddHBand="1" w:evenHBand="0" w:firstRowFirstColumn="0" w:firstRowLastColumn="0" w:lastRowFirstColumn="0" w:lastRowLastColumn="0"/>
+              <w:cnfStyle w:val="000000000000" w:firstRow="0" w:lastRow="0" w:firstColumn="0" w:lastColumn="0" w:oddVBand="0" w:evenVBand="0" w:oddHBand="0" w:evenHBand="0" w:firstRowFirstColumn="0" w:firstRowLastColumn="0" w:lastRowFirstColumn="0" w:lastRowLastColumn="0"/>
               <w:rPr>
                 <w:b/>
               </w:rPr>
@@ -3388,17 +3344,16 @@
           </w:p>
           <w:p>
             <w:pPr>
-              <w:cnfStyle w:val="000000100000" w:firstRow="0" w:lastRow="0" w:firstColumn="0" w:lastColumn="0" w:oddVBand="0" w:evenVBand="0" w:oddHBand="1" w:evenHBand="0" w:firstRowFirstColumn="0" w:firstRowLastColumn="0" w:lastRowFirstColumn="0" w:lastRowLastColumn="0"/>
-              <w:rPr>
-                <w:b/>
-              </w:rPr>
-            </w:pPr>
-            <w:proofErr w:type="spellStart"/>
-            <w:r>
-              <w:rPr>
-                <w:b/>
-              </w:rPr>
-              <w:lastRenderedPageBreak/>
+              <w:cnfStyle w:val="000000000000" w:firstRow="0" w:lastRow="0" w:firstColumn="0" w:lastColumn="0" w:oddVBand="0" w:evenVBand="0" w:oddHBand="0" w:evenHBand="0" w:firstRowFirstColumn="0" w:firstRowLastColumn="0" w:lastRowFirstColumn="0" w:lastRowLastColumn="0"/>
+              <w:rPr>
+                <w:b/>
+              </w:rPr>
+            </w:pPr>
+            <w:proofErr w:type="spellStart"/>
+            <w:r>
+              <w:rPr>
+                <w:b/>
+              </w:rPr>
               <w:t>campoContraseña</w:t>
             </w:r>
             <w:proofErr w:type="spellEnd"/>
@@ -3415,11 +3370,11 @@
         </w:tc>
         <w:tc>
           <w:tcPr>
-            <w:tcW w:w="1443" w:type="dxa"/>
-          </w:tcPr>
-          <w:p>
-            <w:pPr>
-              <w:cnfStyle w:val="000000100000" w:firstRow="0" w:lastRow="0" w:firstColumn="0" w:lastColumn="0" w:oddVBand="0" w:evenVBand="0" w:oddHBand="1" w:evenHBand="0" w:firstRowFirstColumn="0" w:firstRowLastColumn="0" w:lastRowFirstColumn="0" w:lastRowLastColumn="0"/>
+            <w:tcW w:w="2009" w:type="dxa"/>
+          </w:tcPr>
+          <w:p>
+            <w:pPr>
+              <w:cnfStyle w:val="000000000000" w:firstRow="0" w:lastRow="0" w:firstColumn="0" w:lastColumn="0" w:oddVBand="0" w:evenVBand="0" w:oddHBand="0" w:evenHBand="0" w:firstRowFirstColumn="0" w:firstRowLastColumn="0" w:lastRowFirstColumn="0" w:lastRowLastColumn="0"/>
             </w:pPr>
             <w:r>
               <w:lastRenderedPageBreak/>
@@ -3429,47 +3384,35 @@
         </w:tc>
         <w:tc>
           <w:tcPr>
-            <w:tcW w:w="2032" w:type="dxa"/>
-          </w:tcPr>
-          <w:p>
-            <w:pPr>
-              <w:cnfStyle w:val="000000100000" w:firstRow="0" w:lastRow="0" w:firstColumn="0" w:lastColumn="0" w:oddVBand="0" w:evenVBand="0" w:oddHBand="1" w:evenHBand="0" w:firstRowFirstColumn="0" w:firstRowLastColumn="0" w:lastRowFirstColumn="0" w:lastRowLastColumn="0"/>
-            </w:pPr>
-            <w:r>
-              <w:t>Valor “</w:t>
-            </w:r>
-            <w:r>
-              <w:t>false</w:t>
-            </w:r>
-            <w:r>
-              <w:t xml:space="preserve">” al </w:t>
-            </w:r>
-            <w:r>
-              <w:t>estar todos los</w:t>
-            </w:r>
-            <w:r>
-              <w:t xml:space="preserve"> campos completos</w:t>
-            </w:r>
-          </w:p>
-        </w:tc>
-        <w:tc>
-          <w:tcPr>
-            <w:tcW w:w="1547" w:type="dxa"/>
-          </w:tcPr>
-          <w:p>
-            <w:pPr>
-              <w:cnfStyle w:val="000000100000" w:firstRow="0" w:lastRow="0" w:firstColumn="0" w:lastColumn="0" w:oddVBand="0" w:evenVBand="0" w:oddHBand="1" w:evenHBand="0" w:firstRowFirstColumn="0" w:firstRowLastColumn="0" w:lastRowFirstColumn="0" w:lastRowLastColumn="0"/>
-            </w:pPr>
-          </w:p>
-        </w:tc>
-        <w:tc>
-          <w:tcPr>
-            <w:tcW w:w="1920" w:type="dxa"/>
-          </w:tcPr>
-          <w:p>
-            <w:pPr>
-              <w:jc w:val="center"/>
-              <w:cnfStyle w:val="000000100000" w:firstRow="0" w:lastRow="0" w:firstColumn="0" w:lastColumn="0" w:oddVBand="0" w:evenVBand="0" w:oddHBand="1" w:evenHBand="0" w:firstRowFirstColumn="0" w:firstRowLastColumn="0" w:lastRowFirstColumn="0" w:lastRowLastColumn="0"/>
+            <w:tcW w:w="2009" w:type="dxa"/>
+          </w:tcPr>
+          <w:p>
+            <w:pPr>
+              <w:cnfStyle w:val="000000000000" w:firstRow="0" w:lastRow="0" w:firstColumn="0" w:lastColumn="0" w:oddVBand="0" w:evenVBand="0" w:oddHBand="0" w:evenHBand="0" w:firstRowFirstColumn="0" w:firstRowLastColumn="0" w:lastRowFirstColumn="0" w:lastRowLastColumn="0"/>
+            </w:pPr>
+            <w:r>
+              <w:t>Valor “false” al estar todos los campos completos</w:t>
+            </w:r>
+          </w:p>
+        </w:tc>
+        <w:tc>
+          <w:tcPr>
+            <w:tcW w:w="1977" w:type="dxa"/>
+          </w:tcPr>
+          <w:p>
+            <w:pPr>
+              <w:cnfStyle w:val="000000000000" w:firstRow="0" w:lastRow="0" w:firstColumn="0" w:lastColumn="0" w:oddVBand="0" w:evenVBand="0" w:oddHBand="0" w:evenHBand="0" w:firstRowFirstColumn="0" w:firstRowLastColumn="0" w:lastRowFirstColumn="0" w:lastRowLastColumn="0"/>
+            </w:pPr>
+          </w:p>
+        </w:tc>
+        <w:tc>
+          <w:tcPr>
+            <w:tcW w:w="2640" w:type="dxa"/>
+          </w:tcPr>
+          <w:p>
+            <w:pPr>
+              <w:jc w:val="center"/>
+              <w:cnfStyle w:val="000000000000" w:firstRow="0" w:lastRow="0" w:firstColumn="0" w:lastColumn="0" w:oddVBand="0" w:evenVBand="0" w:oddHBand="0" w:evenHBand="0" w:firstRowFirstColumn="0" w:firstRowLastColumn="0" w:lastRowFirstColumn="0" w:lastRowLastColumn="0"/>
               <w:rPr>
                 <w:b/>
               </w:rPr>
@@ -3479,287 +3422,6 @@
                 <w:b/>
               </w:rPr>
               <w:t>False</w:t>
-            </w:r>
-          </w:p>
-        </w:tc>
-      </w:tr>
-      <w:tr>
-        <w:trPr>
-          <w:trHeight w:val="669"/>
-        </w:trPr>
-        <w:tc>
-          <w:tcPr>
-            <w:cnfStyle w:val="001000000000" w:firstRow="0" w:lastRow="0" w:firstColumn="1" w:lastColumn="0" w:oddVBand="0" w:evenVBand="0" w:oddHBand="0" w:evenHBand="0" w:firstRowFirstColumn="0" w:firstRowLastColumn="0" w:lastRowFirstColumn="0" w:lastRowLastColumn="0"/>
-            <w:tcW w:w="4856" w:type="dxa"/>
-          </w:tcPr>
-          <w:p>
-            <w:pPr>
-              <w:jc w:val="center"/>
-              <w:rPr>
-                <w:b w:val="0"/>
-                <w:bCs w:val="0"/>
-              </w:rPr>
-            </w:pPr>
-            <w:proofErr w:type="spellStart"/>
-            <w:r>
-              <w:t>verificarLongitudExcedida</w:t>
-            </w:r>
-            <w:proofErr w:type="spellEnd"/>
-          </w:p>
-          <w:p>
-            <w:pPr>
-              <w:jc w:val="center"/>
-              <w:rPr>
-                <w:b w:val="0"/>
-              </w:rPr>
-            </w:pPr>
-            <w:r>
-              <w:rPr>
-                <w:b w:val="0"/>
-              </w:rPr>
-              <w:t>(</w:t>
-            </w:r>
-            <w:r>
-              <w:rPr>
-                <w:b w:val="0"/>
-              </w:rPr>
-              <w:t>Exitoso</w:t>
-            </w:r>
-            <w:r>
-              <w:rPr>
-                <w:b w:val="0"/>
-              </w:rPr>
-              <w:t>)</w:t>
-            </w:r>
-          </w:p>
-        </w:tc>
-        <w:tc>
-          <w:tcPr>
-            <w:tcW w:w="2515" w:type="dxa"/>
-          </w:tcPr>
-          <w:p>
-            <w:pPr>
-              <w:cnfStyle w:val="000000000000" w:firstRow="0" w:lastRow="0" w:firstColumn="0" w:lastColumn="0" w:oddVBand="0" w:evenVBand="0" w:oddHBand="0" w:evenHBand="0" w:firstRowFirstColumn="0" w:firstRowLastColumn="0" w:lastRowFirstColumn="0" w:lastRowLastColumn="0"/>
-              <w:rPr>
-                <w:b/>
-              </w:rPr>
-            </w:pPr>
-            <w:proofErr w:type="spellStart"/>
-            <w:r>
-              <w:rPr>
-                <w:b/>
-              </w:rPr>
-              <w:t>campoNombre</w:t>
-            </w:r>
-            <w:proofErr w:type="spellEnd"/>
-            <w:r>
-              <w:rPr>
-                <w:b/>
-              </w:rPr>
-              <w:t xml:space="preserve">: </w:t>
-            </w:r>
-            <w:r>
-              <w:t>Numero</w:t>
-            </w:r>
-            <w:r>
-              <w:t>Caracteres:80</w:t>
-            </w:r>
-          </w:p>
-          <w:p>
-            <w:pPr>
-              <w:cnfStyle w:val="000000000000" w:firstRow="0" w:lastRow="0" w:firstColumn="0" w:lastColumn="0" w:oddVBand="0" w:evenVBand="0" w:oddHBand="0" w:evenHBand="0" w:firstRowFirstColumn="0" w:firstRowLastColumn="0" w:lastRowFirstColumn="0" w:lastRowLastColumn="0"/>
-              <w:rPr>
-                <w:b/>
-              </w:rPr>
-            </w:pPr>
-            <w:proofErr w:type="spellStart"/>
-            <w:r>
-              <w:rPr>
-                <w:b/>
-              </w:rPr>
-              <w:t>campoApellidos</w:t>
-            </w:r>
-            <w:proofErr w:type="spellEnd"/>
-            <w:r>
-              <w:rPr>
-                <w:b/>
-              </w:rPr>
-              <w:t xml:space="preserve">: </w:t>
-            </w:r>
-            <w:r>
-              <w:t>Numero</w:t>
-            </w:r>
-            <w:r>
-              <w:t>Caracteres:80</w:t>
-            </w:r>
-          </w:p>
-          <w:p>
-            <w:pPr>
-              <w:cnfStyle w:val="000000000000" w:firstRow="0" w:lastRow="0" w:firstColumn="0" w:lastColumn="0" w:oddVBand="0" w:evenVBand="0" w:oddHBand="0" w:evenHBand="0" w:firstRowFirstColumn="0" w:firstRowLastColumn="0" w:lastRowFirstColumn="0" w:lastRowLastColumn="0"/>
-              <w:rPr>
-                <w:b/>
-              </w:rPr>
-            </w:pPr>
-            <w:proofErr w:type="spellStart"/>
-            <w:r>
-              <w:rPr>
-                <w:b/>
-              </w:rPr>
-              <w:t>campoCorreoElectronico</w:t>
-            </w:r>
-            <w:proofErr w:type="spellEnd"/>
-            <w:r>
-              <w:rPr>
-                <w:b/>
-              </w:rPr>
-              <w:t xml:space="preserve">: </w:t>
-            </w:r>
-            <w:r>
-              <w:t>Numero</w:t>
-            </w:r>
-            <w:r>
-              <w:t>Caracteres:</w:t>
-            </w:r>
-            <w:r>
-              <w:t>20</w:t>
-            </w:r>
-          </w:p>
-          <w:p>
-            <w:pPr>
-              <w:cnfStyle w:val="000000000000" w:firstRow="0" w:lastRow="0" w:firstColumn="0" w:lastColumn="0" w:oddVBand="0" w:evenVBand="0" w:oddHBand="0" w:evenHBand="0" w:firstRowFirstColumn="0" w:firstRowLastColumn="0" w:lastRowFirstColumn="0" w:lastRowLastColumn="0"/>
-              <w:rPr>
-                <w:b/>
-              </w:rPr>
-            </w:pPr>
-            <w:proofErr w:type="spellStart"/>
-            <w:r>
-              <w:rPr>
-                <w:b/>
-              </w:rPr>
-              <w:t>campoTelefono</w:t>
-            </w:r>
-            <w:proofErr w:type="spellEnd"/>
-            <w:r>
-              <w:rPr>
-                <w:b/>
-              </w:rPr>
-              <w:t xml:space="preserve">: </w:t>
-            </w:r>
-            <w:r>
-              <w:t>Numero</w:t>
-            </w:r>
-            <w:r>
-              <w:t>Caracteres:</w:t>
-            </w:r>
-            <w:r>
-              <w:t>7</w:t>
-            </w:r>
-          </w:p>
-          <w:p>
-            <w:pPr>
-              <w:cnfStyle w:val="000000000000" w:firstRow="0" w:lastRow="0" w:firstColumn="0" w:lastColumn="0" w:oddVBand="0" w:evenVBand="0" w:oddHBand="0" w:evenHBand="0" w:firstRowFirstColumn="0" w:firstRowLastColumn="0" w:lastRowFirstColumn="0" w:lastRowLastColumn="0"/>
-              <w:rPr>
-                <w:b/>
-              </w:rPr>
-            </w:pPr>
-            <w:proofErr w:type="spellStart"/>
-            <w:r>
-              <w:rPr>
-                <w:b/>
-              </w:rPr>
-              <w:t>campoUsuario</w:t>
-            </w:r>
-            <w:proofErr w:type="spellEnd"/>
-            <w:r>
-              <w:rPr>
-                <w:b/>
-              </w:rPr>
-              <w:t xml:space="preserve">: </w:t>
-            </w:r>
-          </w:p>
-          <w:p>
-            <w:pPr>
-              <w:cnfStyle w:val="000000000000" w:firstRow="0" w:lastRow="0" w:firstColumn="0" w:lastColumn="0" w:oddVBand="0" w:evenVBand="0" w:oddHBand="0" w:evenHBand="0" w:firstRowFirstColumn="0" w:firstRowLastColumn="0" w:lastRowFirstColumn="0" w:lastRowLastColumn="0"/>
-              <w:rPr>
-                <w:b/>
-              </w:rPr>
-            </w:pPr>
-            <w:r>
-              <w:t>Numero</w:t>
-            </w:r>
-            <w:r>
-              <w:t>Caracteres:</w:t>
-            </w:r>
-            <w:r>
-              <w:t>10</w:t>
-            </w:r>
-          </w:p>
-        </w:tc>
-        <w:tc>
-          <w:tcPr>
-            <w:tcW w:w="1443" w:type="dxa"/>
-          </w:tcPr>
-          <w:p>
-            <w:pPr>
-              <w:cnfStyle w:val="000000000000" w:firstRow="0" w:lastRow="0" w:firstColumn="0" w:lastColumn="0" w:oddVBand="0" w:evenVBand="0" w:oddHBand="0" w:evenHBand="0" w:firstRowFirstColumn="0" w:firstRowLastColumn="0" w:lastRowFirstColumn="0" w:lastRowLastColumn="0"/>
-            </w:pPr>
-            <w:r>
-              <w:t xml:space="preserve">Algunos campos </w:t>
-            </w:r>
-            <w:r>
-              <w:t>exceden el límite de caracteres permitidos</w:t>
-            </w:r>
-          </w:p>
-        </w:tc>
-        <w:tc>
-          <w:tcPr>
-            <w:tcW w:w="2032" w:type="dxa"/>
-          </w:tcPr>
-          <w:p>
-            <w:pPr>
-              <w:cnfStyle w:val="000000000000" w:firstRow="0" w:lastRow="0" w:firstColumn="0" w:lastColumn="0" w:oddVBand="0" w:evenVBand="0" w:oddHBand="0" w:evenHBand="0" w:firstRowFirstColumn="0" w:firstRowLastColumn="0" w:lastRowFirstColumn="0" w:lastRowLastColumn="0"/>
-            </w:pPr>
-            <w:r>
-              <w:t xml:space="preserve">Valor “true” al </w:t>
-            </w:r>
-            <w:r>
-              <w:t>existir campos excediendo el límite de caracteres</w:t>
-            </w:r>
-          </w:p>
-        </w:tc>
-        <w:tc>
-          <w:tcPr>
-            <w:tcW w:w="1547" w:type="dxa"/>
-          </w:tcPr>
-          <w:p>
-            <w:pPr>
-              <w:cnfStyle w:val="000000000000" w:firstRow="0" w:lastRow="0" w:firstColumn="0" w:lastColumn="0" w:oddVBand="0" w:evenVBand="0" w:oddHBand="0" w:evenHBand="0" w:firstRowFirstColumn="0" w:firstRowLastColumn="0" w:lastRowFirstColumn="0" w:lastRowLastColumn="0"/>
-            </w:pPr>
-            <w:r>
-              <w:t xml:space="preserve">Mensaje de que algunos campos están </w:t>
-            </w:r>
-            <w:r>
-              <w:t>exceden el límite de caracteres</w:t>
-            </w:r>
-          </w:p>
-        </w:tc>
-        <w:tc>
-          <w:tcPr>
-            <w:tcW w:w="1920" w:type="dxa"/>
-          </w:tcPr>
-          <w:p>
-            <w:pPr>
-              <w:jc w:val="center"/>
-              <w:cnfStyle w:val="000000000000" w:firstRow="0" w:lastRow="0" w:firstColumn="0" w:lastColumn="0" w:oddVBand="0" w:evenVBand="0" w:oddHBand="0" w:evenHBand="0" w:firstRowFirstColumn="0" w:firstRowLastColumn="0" w:lastRowFirstColumn="0" w:lastRowLastColumn="0"/>
-              <w:rPr>
-                <w:b/>
-              </w:rPr>
-            </w:pPr>
-            <w:r>
-              <w:rPr>
-                <w:b/>
-              </w:rPr>
-              <w:t>True</w:t>
             </w:r>
           </w:p>
         </w:tc>
@@ -3767,12 +3429,11 @@
       <w:tr>
         <w:trPr>
           <w:cnfStyle w:val="000000100000" w:firstRow="0" w:lastRow="0" w:firstColumn="0" w:lastColumn="0" w:oddVBand="0" w:evenVBand="0" w:oddHBand="1" w:evenHBand="0" w:firstRowFirstColumn="0" w:firstRowLastColumn="0" w:lastRowFirstColumn="0" w:lastRowLastColumn="0"/>
-          <w:trHeight w:val="669"/>
         </w:trPr>
         <w:tc>
           <w:tcPr>
             <w:cnfStyle w:val="001000000000" w:firstRow="0" w:lastRow="0" w:firstColumn="1" w:lastColumn="0" w:oddVBand="0" w:evenVBand="0" w:oddHBand="0" w:evenHBand="0" w:firstRowFirstColumn="0" w:firstRowLastColumn="0" w:lastRowFirstColumn="0" w:lastRowLastColumn="0"/>
-            <w:tcW w:w="4856" w:type="dxa"/>
+            <w:tcW w:w="3149" w:type="dxa"/>
           </w:tcPr>
           <w:p>
             <w:pPr>
@@ -3805,6 +3466,266 @@
               <w:rPr>
                 <w:b w:val="0"/>
               </w:rPr>
+              <w:t>Exitoso</w:t>
+            </w:r>
+            <w:r>
+              <w:rPr>
+                <w:b w:val="0"/>
+              </w:rPr>
+              <w:t>)</w:t>
+            </w:r>
+          </w:p>
+        </w:tc>
+        <w:tc>
+          <w:tcPr>
+            <w:tcW w:w="2533" w:type="dxa"/>
+          </w:tcPr>
+          <w:p>
+            <w:pPr>
+              <w:cnfStyle w:val="000000100000" w:firstRow="0" w:lastRow="0" w:firstColumn="0" w:lastColumn="0" w:oddVBand="0" w:evenVBand="0" w:oddHBand="1" w:evenHBand="0" w:firstRowFirstColumn="0" w:firstRowLastColumn="0" w:lastRowFirstColumn="0" w:lastRowLastColumn="0"/>
+              <w:rPr>
+                <w:b/>
+              </w:rPr>
+            </w:pPr>
+            <w:proofErr w:type="spellStart"/>
+            <w:r>
+              <w:rPr>
+                <w:b/>
+              </w:rPr>
+              <w:t>campoNombre</w:t>
+            </w:r>
+            <w:proofErr w:type="spellEnd"/>
+            <w:r>
+              <w:rPr>
+                <w:b/>
+              </w:rPr>
+              <w:t xml:space="preserve">: </w:t>
+            </w:r>
+            <w:r>
+              <w:t>Numero</w:t>
+            </w:r>
+            <w:r>
+              <w:t>Caracteres:80</w:t>
+            </w:r>
+          </w:p>
+          <w:p>
+            <w:pPr>
+              <w:cnfStyle w:val="000000100000" w:firstRow="0" w:lastRow="0" w:firstColumn="0" w:lastColumn="0" w:oddVBand="0" w:evenVBand="0" w:oddHBand="1" w:evenHBand="0" w:firstRowFirstColumn="0" w:firstRowLastColumn="0" w:lastRowFirstColumn="0" w:lastRowLastColumn="0"/>
+              <w:rPr>
+                <w:b/>
+              </w:rPr>
+            </w:pPr>
+            <w:proofErr w:type="spellStart"/>
+            <w:r>
+              <w:rPr>
+                <w:b/>
+              </w:rPr>
+              <w:t>campoApellidos</w:t>
+            </w:r>
+            <w:proofErr w:type="spellEnd"/>
+            <w:r>
+              <w:rPr>
+                <w:b/>
+              </w:rPr>
+              <w:t xml:space="preserve">: </w:t>
+            </w:r>
+            <w:r>
+              <w:t>Numero</w:t>
+            </w:r>
+            <w:r>
+              <w:t>Caracteres:80</w:t>
+            </w:r>
+          </w:p>
+          <w:p>
+            <w:pPr>
+              <w:cnfStyle w:val="000000100000" w:firstRow="0" w:lastRow="0" w:firstColumn="0" w:lastColumn="0" w:oddVBand="0" w:evenVBand="0" w:oddHBand="1" w:evenHBand="0" w:firstRowFirstColumn="0" w:firstRowLastColumn="0" w:lastRowFirstColumn="0" w:lastRowLastColumn="0"/>
+              <w:rPr>
+                <w:b/>
+              </w:rPr>
+            </w:pPr>
+            <w:proofErr w:type="spellStart"/>
+            <w:r>
+              <w:rPr>
+                <w:b/>
+              </w:rPr>
+              <w:t>campoCorreoElectronico</w:t>
+            </w:r>
+            <w:proofErr w:type="spellEnd"/>
+            <w:r>
+              <w:rPr>
+                <w:b/>
+              </w:rPr>
+              <w:t xml:space="preserve">: </w:t>
+            </w:r>
+            <w:r>
+              <w:t>Numero</w:t>
+            </w:r>
+            <w:r>
+              <w:t>Caracteres:20</w:t>
+            </w:r>
+          </w:p>
+          <w:p>
+            <w:pPr>
+              <w:cnfStyle w:val="000000100000" w:firstRow="0" w:lastRow="0" w:firstColumn="0" w:lastColumn="0" w:oddVBand="0" w:evenVBand="0" w:oddHBand="1" w:evenHBand="0" w:firstRowFirstColumn="0" w:firstRowLastColumn="0" w:lastRowFirstColumn="0" w:lastRowLastColumn="0"/>
+              <w:rPr>
+                <w:b/>
+              </w:rPr>
+            </w:pPr>
+            <w:proofErr w:type="spellStart"/>
+            <w:r>
+              <w:rPr>
+                <w:b/>
+              </w:rPr>
+              <w:t>campoTelefono</w:t>
+            </w:r>
+            <w:proofErr w:type="spellEnd"/>
+            <w:r>
+              <w:rPr>
+                <w:b/>
+              </w:rPr>
+              <w:t xml:space="preserve">: </w:t>
+            </w:r>
+            <w:r>
+              <w:t>Numero</w:t>
+            </w:r>
+            <w:r>
+              <w:t>Caracteres:7</w:t>
+            </w:r>
+          </w:p>
+          <w:p>
+            <w:pPr>
+              <w:cnfStyle w:val="000000100000" w:firstRow="0" w:lastRow="0" w:firstColumn="0" w:lastColumn="0" w:oddVBand="0" w:evenVBand="0" w:oddHBand="1" w:evenHBand="0" w:firstRowFirstColumn="0" w:firstRowLastColumn="0" w:lastRowFirstColumn="0" w:lastRowLastColumn="0"/>
+              <w:rPr>
+                <w:b/>
+              </w:rPr>
+            </w:pPr>
+            <w:proofErr w:type="spellStart"/>
+            <w:r>
+              <w:rPr>
+                <w:b/>
+              </w:rPr>
+              <w:t>campoUsuario</w:t>
+            </w:r>
+            <w:proofErr w:type="spellEnd"/>
+            <w:r>
+              <w:rPr>
+                <w:b/>
+              </w:rPr>
+              <w:t xml:space="preserve">: </w:t>
+            </w:r>
+          </w:p>
+          <w:p>
+            <w:pPr>
+              <w:cnfStyle w:val="000000100000" w:firstRow="0" w:lastRow="0" w:firstColumn="0" w:lastColumn="0" w:oddVBand="0" w:evenVBand="0" w:oddHBand="1" w:evenHBand="0" w:firstRowFirstColumn="0" w:firstRowLastColumn="0" w:lastRowFirstColumn="0" w:lastRowLastColumn="0"/>
+              <w:rPr>
+                <w:b/>
+              </w:rPr>
+            </w:pPr>
+            <w:r>
+              <w:t>Numero</w:t>
+            </w:r>
+            <w:r>
+              <w:t>Caracteres:10</w:t>
+            </w:r>
+          </w:p>
+        </w:tc>
+        <w:tc>
+          <w:tcPr>
+            <w:tcW w:w="2009" w:type="dxa"/>
+          </w:tcPr>
+          <w:p>
+            <w:pPr>
+              <w:cnfStyle w:val="000000100000" w:firstRow="0" w:lastRow="0" w:firstColumn="0" w:lastColumn="0" w:oddVBand="0" w:evenVBand="0" w:oddHBand="1" w:evenHBand="0" w:firstRowFirstColumn="0" w:firstRowLastColumn="0" w:lastRowFirstColumn="0" w:lastRowLastColumn="0"/>
+            </w:pPr>
+            <w:r>
+              <w:t>Algunos campos exceden el límite de caracteres permitidos</w:t>
+            </w:r>
+          </w:p>
+        </w:tc>
+        <w:tc>
+          <w:tcPr>
+            <w:tcW w:w="2009" w:type="dxa"/>
+          </w:tcPr>
+          <w:p>
+            <w:pPr>
+              <w:cnfStyle w:val="000000100000" w:firstRow="0" w:lastRow="0" w:firstColumn="0" w:lastColumn="0" w:oddVBand="0" w:evenVBand="0" w:oddHBand="1" w:evenHBand="0" w:firstRowFirstColumn="0" w:firstRowLastColumn="0" w:lastRowFirstColumn="0" w:lastRowLastColumn="0"/>
+            </w:pPr>
+            <w:r>
+              <w:t>Valor “true” al existir campos excediendo el límite de caracteres</w:t>
+            </w:r>
+          </w:p>
+        </w:tc>
+        <w:tc>
+          <w:tcPr>
+            <w:tcW w:w="1977" w:type="dxa"/>
+          </w:tcPr>
+          <w:p>
+            <w:pPr>
+              <w:cnfStyle w:val="000000100000" w:firstRow="0" w:lastRow="0" w:firstColumn="0" w:lastColumn="0" w:oddVBand="0" w:evenVBand="0" w:oddHBand="1" w:evenHBand="0" w:firstRowFirstColumn="0" w:firstRowLastColumn="0" w:lastRowFirstColumn="0" w:lastRowLastColumn="0"/>
+            </w:pPr>
+            <w:r>
+              <w:t>Mensaje de que algunos campos están exceden el límite de caracteres</w:t>
+            </w:r>
+          </w:p>
+        </w:tc>
+        <w:tc>
+          <w:tcPr>
+            <w:tcW w:w="2640" w:type="dxa"/>
+          </w:tcPr>
+          <w:p>
+            <w:pPr>
+              <w:jc w:val="center"/>
+              <w:cnfStyle w:val="000000100000" w:firstRow="0" w:lastRow="0" w:firstColumn="0" w:lastColumn="0" w:oddVBand="0" w:evenVBand="0" w:oddHBand="1" w:evenHBand="0" w:firstRowFirstColumn="0" w:firstRowLastColumn="0" w:lastRowFirstColumn="0" w:lastRowLastColumn="0"/>
+              <w:rPr>
+                <w:b/>
+              </w:rPr>
+            </w:pPr>
+            <w:r>
+              <w:rPr>
+                <w:b/>
+              </w:rPr>
+              <w:t>True</w:t>
+            </w:r>
+          </w:p>
+        </w:tc>
+      </w:tr>
+      <w:tr>
+        <w:tc>
+          <w:tcPr>
+            <w:cnfStyle w:val="001000000000" w:firstRow="0" w:lastRow="0" w:firstColumn="1" w:lastColumn="0" w:oddVBand="0" w:evenVBand="0" w:oddHBand="0" w:evenHBand="0" w:firstRowFirstColumn="0" w:firstRowLastColumn="0" w:lastRowFirstColumn="0" w:lastRowLastColumn="0"/>
+            <w:tcW w:w="3149" w:type="dxa"/>
+          </w:tcPr>
+          <w:p>
+            <w:pPr>
+              <w:jc w:val="center"/>
+              <w:rPr>
+                <w:b w:val="0"/>
+                <w:bCs w:val="0"/>
+              </w:rPr>
+            </w:pPr>
+            <w:proofErr w:type="spellStart"/>
+            <w:r>
+              <w:t>verificarLongitudExcedida</w:t>
+            </w:r>
+            <w:proofErr w:type="spellEnd"/>
+          </w:p>
+          <w:p>
+            <w:pPr>
+              <w:jc w:val="center"/>
+              <w:rPr>
+                <w:b w:val="0"/>
+              </w:rPr>
+            </w:pPr>
+            <w:r>
+              <w:rPr>
+                <w:b w:val="0"/>
+              </w:rPr>
+              <w:t>(</w:t>
+            </w:r>
+            <w:r>
+              <w:rPr>
+                <w:b w:val="0"/>
+              </w:rPr>
               <w:t>Fallido</w:t>
             </w:r>
             <w:r>
@@ -3817,11 +3738,11 @@
         </w:tc>
         <w:tc>
           <w:tcPr>
-            <w:tcW w:w="2515" w:type="dxa"/>
-          </w:tcPr>
-          <w:p>
-            <w:pPr>
-              <w:cnfStyle w:val="000000100000" w:firstRow="0" w:lastRow="0" w:firstColumn="0" w:lastColumn="0" w:oddVBand="0" w:evenVBand="0" w:oddHBand="1" w:evenHBand="0" w:firstRowFirstColumn="0" w:firstRowLastColumn="0" w:lastRowFirstColumn="0" w:lastRowLastColumn="0"/>
+            <w:tcW w:w="2533" w:type="dxa"/>
+          </w:tcPr>
+          <w:p>
+            <w:pPr>
+              <w:cnfStyle w:val="000000000000" w:firstRow="0" w:lastRow="0" w:firstColumn="0" w:lastColumn="0" w:oddVBand="0" w:evenVBand="0" w:oddHBand="0" w:evenHBand="0" w:firstRowFirstColumn="0" w:firstRowLastColumn="0" w:lastRowFirstColumn="0" w:lastRowLastColumn="0"/>
               <w:rPr>
                 <w:b/>
               </w:rPr>
@@ -3844,18 +3765,12 @@
               <w:t>Numero</w:t>
             </w:r>
             <w:r>
-              <w:t>Caracteres:</w:t>
-            </w:r>
-            <w:r>
-              <w:t>2</w:t>
-            </w:r>
-            <w:r>
-              <w:t>0</w:t>
-            </w:r>
-          </w:p>
-          <w:p>
-            <w:pPr>
-              <w:cnfStyle w:val="000000100000" w:firstRow="0" w:lastRow="0" w:firstColumn="0" w:lastColumn="0" w:oddVBand="0" w:evenVBand="0" w:oddHBand="1" w:evenHBand="0" w:firstRowFirstColumn="0" w:firstRowLastColumn="0" w:lastRowFirstColumn="0" w:lastRowLastColumn="0"/>
+              <w:t>Caracteres:20</w:t>
+            </w:r>
+          </w:p>
+          <w:p>
+            <w:pPr>
+              <w:cnfStyle w:val="000000000000" w:firstRow="0" w:lastRow="0" w:firstColumn="0" w:lastColumn="0" w:oddVBand="0" w:evenVBand="0" w:oddHBand="0" w:evenHBand="0" w:firstRowFirstColumn="0" w:firstRowLastColumn="0" w:lastRowFirstColumn="0" w:lastRowLastColumn="0"/>
               <w:rPr>
                 <w:b/>
               </w:rPr>
@@ -3878,18 +3793,12 @@
               <w:t>Numero</w:t>
             </w:r>
             <w:r>
-              <w:t>Caracteres:</w:t>
-            </w:r>
-            <w:r>
-              <w:t>2</w:t>
-            </w:r>
-            <w:r>
-              <w:t>0</w:t>
-            </w:r>
-          </w:p>
-          <w:p>
-            <w:pPr>
-              <w:cnfStyle w:val="000000100000" w:firstRow="0" w:lastRow="0" w:firstColumn="0" w:lastColumn="0" w:oddVBand="0" w:evenVBand="0" w:oddHBand="1" w:evenHBand="0" w:firstRowFirstColumn="0" w:firstRowLastColumn="0" w:lastRowFirstColumn="0" w:lastRowLastColumn="0"/>
+              <w:t>Caracteres:20</w:t>
+            </w:r>
+          </w:p>
+          <w:p>
+            <w:pPr>
+              <w:cnfStyle w:val="000000000000" w:firstRow="0" w:lastRow="0" w:firstColumn="0" w:lastColumn="0" w:oddVBand="0" w:evenVBand="0" w:oddHBand="0" w:evenHBand="0" w:firstRowFirstColumn="0" w:firstRowLastColumn="0" w:lastRowFirstColumn="0" w:lastRowLastColumn="0"/>
               <w:rPr>
                 <w:b/>
               </w:rPr>
@@ -3917,7 +3826,7 @@
           </w:p>
           <w:p>
             <w:pPr>
-              <w:cnfStyle w:val="000000100000" w:firstRow="0" w:lastRow="0" w:firstColumn="0" w:lastColumn="0" w:oddVBand="0" w:evenVBand="0" w:oddHBand="1" w:evenHBand="0" w:firstRowFirstColumn="0" w:firstRowLastColumn="0" w:lastRowFirstColumn="0" w:lastRowLastColumn="0"/>
+              <w:cnfStyle w:val="000000000000" w:firstRow="0" w:lastRow="0" w:firstColumn="0" w:lastColumn="0" w:oddVBand="0" w:evenVBand="0" w:oddHBand="0" w:evenHBand="0" w:firstRowFirstColumn="0" w:firstRowLastColumn="0" w:lastRowFirstColumn="0" w:lastRowLastColumn="0"/>
               <w:rPr>
                 <w:b/>
               </w:rPr>
@@ -3945,7 +3854,7 @@
           </w:p>
           <w:p>
             <w:pPr>
-              <w:cnfStyle w:val="000000100000" w:firstRow="0" w:lastRow="0" w:firstColumn="0" w:lastColumn="0" w:oddVBand="0" w:evenVBand="0" w:oddHBand="1" w:evenHBand="0" w:firstRowFirstColumn="0" w:firstRowLastColumn="0" w:lastRowFirstColumn="0" w:lastRowLastColumn="0"/>
+              <w:cnfStyle w:val="000000000000" w:firstRow="0" w:lastRow="0" w:firstColumn="0" w:lastColumn="0" w:oddVBand="0" w:evenVBand="0" w:oddHBand="0" w:evenHBand="0" w:firstRowFirstColumn="0" w:firstRowLastColumn="0" w:lastRowFirstColumn="0" w:lastRowLastColumn="0"/>
               <w:rPr>
                 <w:b/>
               </w:rPr>
@@ -3967,7 +3876,7 @@
           </w:p>
           <w:p>
             <w:pPr>
-              <w:cnfStyle w:val="000000100000" w:firstRow="0" w:lastRow="0" w:firstColumn="0" w:lastColumn="0" w:oddVBand="0" w:evenVBand="0" w:oddHBand="1" w:evenHBand="0" w:firstRowFirstColumn="0" w:firstRowLastColumn="0" w:lastRowFirstColumn="0" w:lastRowLastColumn="0"/>
+              <w:cnfStyle w:val="000000000000" w:firstRow="0" w:lastRow="0" w:firstColumn="0" w:lastColumn="0" w:oddVBand="0" w:evenVBand="0" w:oddHBand="0" w:evenHBand="0" w:firstRowFirstColumn="0" w:firstRowLastColumn="0" w:lastRowFirstColumn="0" w:lastRowLastColumn="0"/>
               <w:rPr>
                 <w:b/>
               </w:rPr>
@@ -3982,71 +3891,48 @@
         </w:tc>
         <w:tc>
           <w:tcPr>
-            <w:tcW w:w="1443" w:type="dxa"/>
-          </w:tcPr>
-          <w:p>
-            <w:pPr>
-              <w:cnfStyle w:val="000000100000" w:firstRow="0" w:lastRow="0" w:firstColumn="0" w:lastColumn="0" w:oddVBand="0" w:evenVBand="0" w:oddHBand="1" w:evenHBand="0" w:firstRowFirstColumn="0" w:firstRowLastColumn="0" w:lastRowFirstColumn="0" w:lastRowLastColumn="0"/>
-            </w:pPr>
-            <w:r>
-              <w:t>ningún</w:t>
-            </w:r>
-            <w:r>
-              <w:t xml:space="preserve"> campo</w:t>
-            </w:r>
-            <w:r>
-              <w:t xml:space="preserve"> </w:t>
-            </w:r>
-            <w:r>
-              <w:t>excede el límite de caracteres permitidos</w:t>
-            </w:r>
-          </w:p>
-        </w:tc>
-        <w:tc>
-          <w:tcPr>
-            <w:tcW w:w="2032" w:type="dxa"/>
-          </w:tcPr>
-          <w:p>
-            <w:pPr>
-              <w:cnfStyle w:val="000000100000" w:firstRow="0" w:lastRow="0" w:firstColumn="0" w:lastColumn="0" w:oddVBand="0" w:evenVBand="0" w:oddHBand="1" w:evenHBand="0" w:firstRowFirstColumn="0" w:firstRowLastColumn="0" w:lastRowFirstColumn="0" w:lastRowLastColumn="0"/>
-            </w:pPr>
-            <w:r>
-              <w:t>Valor “</w:t>
-            </w:r>
-            <w:r>
-              <w:t>false</w:t>
-            </w:r>
-            <w:r>
-              <w:t>” al</w:t>
-            </w:r>
-            <w:r>
-              <w:t xml:space="preserve"> no</w:t>
-            </w:r>
-            <w:bookmarkStart w:id="0" w:name="_GoBack"/>
-            <w:bookmarkEnd w:id="0"/>
-            <w:r>
-              <w:t xml:space="preserve"> existir campos excediendo el límite de caracteres</w:t>
-            </w:r>
-          </w:p>
-        </w:tc>
-        <w:tc>
-          <w:tcPr>
-            <w:tcW w:w="1547" w:type="dxa"/>
-          </w:tcPr>
-          <w:p>
-            <w:pPr>
-              <w:cnfStyle w:val="000000100000" w:firstRow="0" w:lastRow="0" w:firstColumn="0" w:lastColumn="0" w:oddVBand="0" w:evenVBand="0" w:oddHBand="1" w:evenHBand="0" w:firstRowFirstColumn="0" w:firstRowLastColumn="0" w:lastRowFirstColumn="0" w:lastRowLastColumn="0"/>
-            </w:pPr>
-          </w:p>
-        </w:tc>
-        <w:tc>
-          <w:tcPr>
-            <w:tcW w:w="1920" w:type="dxa"/>
-          </w:tcPr>
-          <w:p>
-            <w:pPr>
-              <w:jc w:val="center"/>
-              <w:cnfStyle w:val="000000100000" w:firstRow="0" w:lastRow="0" w:firstColumn="0" w:lastColumn="0" w:oddVBand="0" w:evenVBand="0" w:oddHBand="1" w:evenHBand="0" w:firstRowFirstColumn="0" w:firstRowLastColumn="0" w:lastRowFirstColumn="0" w:lastRowLastColumn="0"/>
+            <w:tcW w:w="2009" w:type="dxa"/>
+          </w:tcPr>
+          <w:p>
+            <w:pPr>
+              <w:cnfStyle w:val="000000000000" w:firstRow="0" w:lastRow="0" w:firstColumn="0" w:lastColumn="0" w:oddVBand="0" w:evenVBand="0" w:oddHBand="0" w:evenHBand="0" w:firstRowFirstColumn="0" w:firstRowLastColumn="0" w:lastRowFirstColumn="0" w:lastRowLastColumn="0"/>
+            </w:pPr>
+            <w:r>
+              <w:t>ningún campo excede el límite de caracteres permitidos</w:t>
+            </w:r>
+          </w:p>
+        </w:tc>
+        <w:tc>
+          <w:tcPr>
+            <w:tcW w:w="2009" w:type="dxa"/>
+          </w:tcPr>
+          <w:p>
+            <w:pPr>
+              <w:cnfStyle w:val="000000000000" w:firstRow="0" w:lastRow="0" w:firstColumn="0" w:lastColumn="0" w:oddVBand="0" w:evenVBand="0" w:oddHBand="0" w:evenHBand="0" w:firstRowFirstColumn="0" w:firstRowLastColumn="0" w:lastRowFirstColumn="0" w:lastRowLastColumn="0"/>
+            </w:pPr>
+            <w:r>
+              <w:t>Valor “false” al no existir campos excediendo el límite de caracteres</w:t>
+            </w:r>
+          </w:p>
+        </w:tc>
+        <w:tc>
+          <w:tcPr>
+            <w:tcW w:w="1977" w:type="dxa"/>
+          </w:tcPr>
+          <w:p>
+            <w:pPr>
+              <w:cnfStyle w:val="000000000000" w:firstRow="0" w:lastRow="0" w:firstColumn="0" w:lastColumn="0" w:oddVBand="0" w:evenVBand="0" w:oddHBand="0" w:evenHBand="0" w:firstRowFirstColumn="0" w:firstRowLastColumn="0" w:lastRowFirstColumn="0" w:lastRowLastColumn="0"/>
+            </w:pPr>
+          </w:p>
+        </w:tc>
+        <w:tc>
+          <w:tcPr>
+            <w:tcW w:w="2640" w:type="dxa"/>
+          </w:tcPr>
+          <w:p>
+            <w:pPr>
+              <w:jc w:val="center"/>
+              <w:cnfStyle w:val="000000000000" w:firstRow="0" w:lastRow="0" w:firstColumn="0" w:lastColumn="0" w:oddVBand="0" w:evenVBand="0" w:oddHBand="0" w:evenHBand="0" w:firstRowFirstColumn="0" w:firstRowLastColumn="0" w:lastRowFirstColumn="0" w:lastRowLastColumn="0"/>
               <w:rPr>
                 <w:b/>
               </w:rPr>
@@ -4056,6 +3942,314 @@
                 <w:b/>
               </w:rPr>
               <w:t>False</w:t>
+            </w:r>
+          </w:p>
+        </w:tc>
+      </w:tr>
+      <w:tr>
+        <w:trPr>
+          <w:cnfStyle w:val="000000100000" w:firstRow="0" w:lastRow="0" w:firstColumn="0" w:lastColumn="0" w:oddVBand="0" w:evenVBand="0" w:oddHBand="1" w:evenHBand="0" w:firstRowFirstColumn="0" w:firstRowLastColumn="0" w:lastRowFirstColumn="0" w:lastRowLastColumn="0"/>
+        </w:trPr>
+        <w:tc>
+          <w:tcPr>
+            <w:cnfStyle w:val="001000000000" w:firstRow="0" w:lastRow="0" w:firstColumn="1" w:lastColumn="0" w:oddVBand="0" w:evenVBand="0" w:oddHBand="0" w:evenHBand="0" w:firstRowFirstColumn="0" w:firstRowLastColumn="0" w:lastRowFirstColumn="0" w:lastRowLastColumn="0"/>
+            <w:tcW w:w="3149" w:type="dxa"/>
+          </w:tcPr>
+          <w:p>
+            <w:pPr>
+              <w:jc w:val="center"/>
+              <w:rPr>
+                <w:b w:val="0"/>
+                <w:bCs w:val="0"/>
+              </w:rPr>
+            </w:pPr>
+            <w:proofErr w:type="spellStart"/>
+            <w:r>
+              <w:t>verificarCamposVacios</w:t>
+            </w:r>
+            <w:proofErr w:type="spellEnd"/>
+          </w:p>
+          <w:p>
+            <w:pPr>
+              <w:jc w:val="center"/>
+              <w:rPr>
+                <w:b w:val="0"/>
+              </w:rPr>
+            </w:pPr>
+            <w:r>
+              <w:rPr>
+                <w:b w:val="0"/>
+              </w:rPr>
+              <w:t>(</w:t>
+            </w:r>
+            <w:r>
+              <w:rPr>
+                <w:b w:val="0"/>
+              </w:rPr>
+              <w:t>Exitoso</w:t>
+            </w:r>
+            <w:r>
+              <w:rPr>
+                <w:b w:val="0"/>
+              </w:rPr>
+              <w:t>)</w:t>
+            </w:r>
+          </w:p>
+        </w:tc>
+        <w:tc>
+          <w:tcPr>
+            <w:tcW w:w="2533" w:type="dxa"/>
+          </w:tcPr>
+          <w:p>
+            <w:pPr>
+              <w:cnfStyle w:val="000000100000" w:firstRow="0" w:lastRow="0" w:firstColumn="0" w:lastColumn="0" w:oddVBand="0" w:evenVBand="0" w:oddHBand="1" w:evenHBand="0" w:firstRowFirstColumn="0" w:firstRowLastColumn="0" w:lastRowFirstColumn="0" w:lastRowLastColumn="0"/>
+              <w:rPr>
+                <w:b/>
+              </w:rPr>
+            </w:pPr>
+            <w:proofErr w:type="spellStart"/>
+            <w:r>
+              <w:rPr>
+                <w:b/>
+              </w:rPr>
+              <w:t>campoNombre</w:t>
+            </w:r>
+            <w:proofErr w:type="spellEnd"/>
+            <w:r>
+              <w:rPr>
+                <w:b/>
+              </w:rPr>
+              <w:t>: “</w:t>
+            </w:r>
+            <w:r>
+              <w:t>Jorge</w:t>
+            </w:r>
+            <w:r>
+              <w:t>”</w:t>
+            </w:r>
+          </w:p>
+          <w:p>
+            <w:pPr>
+              <w:cnfStyle w:val="000000100000" w:firstRow="0" w:lastRow="0" w:firstColumn="0" w:lastColumn="0" w:oddVBand="0" w:evenVBand="0" w:oddHBand="1" w:evenHBand="0" w:firstRowFirstColumn="0" w:firstRowLastColumn="0" w:lastRowFirstColumn="0" w:lastRowLastColumn="0"/>
+              <w:rPr>
+                <w:b/>
+              </w:rPr>
+            </w:pPr>
+            <w:proofErr w:type="spellStart"/>
+            <w:r>
+              <w:rPr>
+                <w:b/>
+              </w:rPr>
+              <w:t>campoApellidos</w:t>
+            </w:r>
+            <w:proofErr w:type="spellEnd"/>
+            <w:r>
+              <w:rPr>
+                <w:b/>
+              </w:rPr>
+              <w:t xml:space="preserve">: </w:t>
+            </w:r>
+            <w:r>
+              <w:t>“Campos”</w:t>
+            </w:r>
+          </w:p>
+          <w:p>
+            <w:pPr>
+              <w:cnfStyle w:val="000000100000" w:firstRow="0" w:lastRow="0" w:firstColumn="0" w:lastColumn="0" w:oddVBand="0" w:evenVBand="0" w:oddHBand="1" w:evenHBand="0" w:firstRowFirstColumn="0" w:firstRowLastColumn="0" w:lastRowFirstColumn="0" w:lastRowLastColumn="0"/>
+              <w:rPr>
+                <w:b/>
+              </w:rPr>
+            </w:pPr>
+            <w:proofErr w:type="spellStart"/>
+            <w:r>
+              <w:rPr>
+                <w:b/>
+              </w:rPr>
+              <w:t>campoCorreoElectronico</w:t>
+            </w:r>
+            <w:proofErr w:type="spellEnd"/>
+            <w:proofErr w:type="gramStart"/>
+            <w:r>
+              <w:rPr>
+                <w:b/>
+              </w:rPr>
+              <w:t xml:space="preserve">: </w:t>
+            </w:r>
+            <w:r>
+              <w:t>”</w:t>
+            </w:r>
+            <w:proofErr w:type="gramEnd"/>
+            <w:r>
+              <w:t>jorge@hotmail.com”</w:t>
+            </w:r>
+          </w:p>
+          <w:p>
+            <w:pPr>
+              <w:cnfStyle w:val="000000100000" w:firstRow="0" w:lastRow="0" w:firstColumn="0" w:lastColumn="0" w:oddVBand="0" w:evenVBand="0" w:oddHBand="1" w:evenHBand="0" w:firstRowFirstColumn="0" w:firstRowLastColumn="0" w:lastRowFirstColumn="0" w:lastRowLastColumn="0"/>
+              <w:rPr>
+                <w:b/>
+              </w:rPr>
+            </w:pPr>
+            <w:proofErr w:type="spellStart"/>
+            <w:r>
+              <w:rPr>
+                <w:b/>
+              </w:rPr>
+              <w:t>campoTelefono</w:t>
+            </w:r>
+            <w:proofErr w:type="spellEnd"/>
+            <w:r>
+              <w:rPr>
+                <w:b/>
+              </w:rPr>
+              <w:t xml:space="preserve">: </w:t>
+            </w:r>
+            <w:r>
+              <w:t>“”</w:t>
+            </w:r>
+          </w:p>
+          <w:p>
+            <w:pPr>
+              <w:cnfStyle w:val="000000100000" w:firstRow="0" w:lastRow="0" w:firstColumn="0" w:lastColumn="0" w:oddVBand="0" w:evenVBand="0" w:oddHBand="1" w:evenHBand="0" w:firstRowFirstColumn="0" w:firstRowLastColumn="0" w:lastRowFirstColumn="0" w:lastRowLastColumn="0"/>
+              <w:rPr>
+                <w:b/>
+              </w:rPr>
+            </w:pPr>
+            <w:proofErr w:type="spellStart"/>
+            <w:r>
+              <w:rPr>
+                <w:b/>
+              </w:rPr>
+              <w:lastRenderedPageBreak/>
+              <w:t>campoCantidadAPagar</w:t>
+            </w:r>
+            <w:proofErr w:type="spellEnd"/>
+            <w:r>
+              <w:rPr>
+                <w:b/>
+              </w:rPr>
+              <w:t xml:space="preserve">: </w:t>
+            </w:r>
+            <w:r>
+              <w:t>600</w:t>
+            </w:r>
+          </w:p>
+          <w:p>
+            <w:pPr>
+              <w:cnfStyle w:val="000000100000" w:firstRow="0" w:lastRow="0" w:firstColumn="0" w:lastColumn="0" w:oddVBand="0" w:evenVBand="0" w:oddHBand="1" w:evenHBand="0" w:firstRowFirstColumn="0" w:firstRowLastColumn="0" w:lastRowFirstColumn="0" w:lastRowLastColumn="0"/>
+              <w:rPr>
+                <w:b/>
+              </w:rPr>
+            </w:pPr>
+            <w:proofErr w:type="spellStart"/>
+            <w:r>
+              <w:rPr>
+                <w:b/>
+              </w:rPr>
+              <w:t>campoUsuario</w:t>
+            </w:r>
+            <w:proofErr w:type="spellEnd"/>
+            <w:r>
+              <w:rPr>
+                <w:b/>
+              </w:rPr>
+              <w:t xml:space="preserve">: </w:t>
+            </w:r>
+            <w:r>
+              <w:t>“</w:t>
+            </w:r>
+            <w:proofErr w:type="spellStart"/>
+            <w:r>
+              <w:t>jorge</w:t>
+            </w:r>
+            <w:proofErr w:type="spellEnd"/>
+            <w:r>
+              <w:t>”</w:t>
+            </w:r>
+          </w:p>
+          <w:p>
+            <w:pPr>
+              <w:cnfStyle w:val="000000100000" w:firstRow="0" w:lastRow="0" w:firstColumn="0" w:lastColumn="0" w:oddVBand="0" w:evenVBand="0" w:oddHBand="1" w:evenHBand="0" w:firstRowFirstColumn="0" w:firstRowLastColumn="0" w:lastRowFirstColumn="0" w:lastRowLastColumn="0"/>
+              <w:rPr>
+                <w:b/>
+              </w:rPr>
+            </w:pPr>
+            <w:proofErr w:type="spellStart"/>
+            <w:r>
+              <w:rPr>
+                <w:b/>
+              </w:rPr>
+              <w:t>campoContraseña</w:t>
+            </w:r>
+            <w:proofErr w:type="spellEnd"/>
+            <w:r>
+              <w:rPr>
+                <w:b/>
+              </w:rPr>
+              <w:t xml:space="preserve">: </w:t>
+            </w:r>
+            <w:r>
+              <w:t>“jorge123”</w:t>
+            </w:r>
+          </w:p>
+        </w:tc>
+        <w:tc>
+          <w:tcPr>
+            <w:tcW w:w="2009" w:type="dxa"/>
+          </w:tcPr>
+          <w:p>
+            <w:pPr>
+              <w:cnfStyle w:val="000000100000" w:firstRow="0" w:lastRow="0" w:firstColumn="0" w:lastColumn="0" w:oddVBand="0" w:evenVBand="0" w:oddHBand="1" w:evenHBand="0" w:firstRowFirstColumn="0" w:firstRowLastColumn="0" w:lastRowFirstColumn="0" w:lastRowLastColumn="0"/>
+            </w:pPr>
+            <w:r>
+              <w:lastRenderedPageBreak/>
+              <w:t>Algunos campos con incompletos</w:t>
+            </w:r>
+          </w:p>
+        </w:tc>
+        <w:tc>
+          <w:tcPr>
+            <w:tcW w:w="2009" w:type="dxa"/>
+          </w:tcPr>
+          <w:p>
+            <w:pPr>
+              <w:cnfStyle w:val="000000100000" w:firstRow="0" w:lastRow="0" w:firstColumn="0" w:lastColumn="0" w:oddVBand="0" w:evenVBand="0" w:oddHBand="1" w:evenHBand="0" w:firstRowFirstColumn="0" w:firstRowLastColumn="0" w:lastRowFirstColumn="0" w:lastRowLastColumn="0"/>
+            </w:pPr>
+            <w:r>
+              <w:t>Valor “true” al haber campos incompletos</w:t>
+            </w:r>
+          </w:p>
+        </w:tc>
+        <w:tc>
+          <w:tcPr>
+            <w:tcW w:w="1977" w:type="dxa"/>
+          </w:tcPr>
+          <w:p>
+            <w:pPr>
+              <w:cnfStyle w:val="000000100000" w:firstRow="0" w:lastRow="0" w:firstColumn="0" w:lastColumn="0" w:oddVBand="0" w:evenVBand="0" w:oddHBand="1" w:evenHBand="0" w:firstRowFirstColumn="0" w:firstRowLastColumn="0" w:lastRowFirstColumn="0" w:lastRowLastColumn="0"/>
+            </w:pPr>
+            <w:r>
+              <w:t>Mensaje de que algunos campos están vacíos y necesitan ser llenados</w:t>
+            </w:r>
+          </w:p>
+        </w:tc>
+        <w:tc>
+          <w:tcPr>
+            <w:tcW w:w="2640" w:type="dxa"/>
+          </w:tcPr>
+          <w:p>
+            <w:pPr>
+              <w:jc w:val="center"/>
+              <w:cnfStyle w:val="000000100000" w:firstRow="0" w:lastRow="0" w:firstColumn="0" w:lastColumn="0" w:oddVBand="0" w:evenVBand="0" w:oddHBand="1" w:evenHBand="0" w:firstRowFirstColumn="0" w:firstRowLastColumn="0" w:lastRowFirstColumn="0" w:lastRowLastColumn="0"/>
+              <w:rPr>
+                <w:b/>
+              </w:rPr>
+            </w:pPr>
+            <w:r>
+              <w:rPr>
+                <w:b/>
+              </w:rPr>
+              <w:t>True</w:t>
             </w:r>
           </w:p>
         </w:tc>
@@ -5029,4 +5223,16 @@
     </a:ext>
   </a:extLst>
 </a:theme>
+</file>
+
+<file path=customXml/item1.xml><?xml version="1.0" encoding="utf-8"?>
+<b:Sources xmlns:b="http://schemas.openxmlformats.org/officeDocument/2006/bibliography" xmlns="http://schemas.openxmlformats.org/officeDocument/2006/bibliography" SelectedStyle="\APASixthEditionOfficeOnline.xsl" StyleName="APA" Version="6"/>
+</file>
+
+<file path=customXml/itemProps1.xml><?xml version="1.0" encoding="utf-8"?>
+<ds:datastoreItem xmlns:ds="http://schemas.openxmlformats.org/officeDocument/2006/customXml" ds:itemID="{50365BE6-A375-4DD0-9932-85BC11E0EB1F}">
+  <ds:schemaRefs>
+    <ds:schemaRef ds:uri="http://schemas.openxmlformats.org/officeDocument/2006/bibliography"/>
+  </ds:schemaRefs>
+</ds:datastoreItem>
 </file>
</xml_diff>

<commit_message>
Pruebas untarias y registro de tiempos
Se crearon la pruebas unitaria de crear renta, se registraron los tiempos de la iteración, así como los de los CU y se actualizó el plan de pruebas
</commit_message>
<xml_diff>
--- a/Artefactos/Plan de prueba/PlanDePruebas_IrvinDerebVeraLópez.docx
+++ b/Artefactos/Plan de prueba/PlanDePruebas_IrvinDerebVeraLópez.docx
@@ -2071,7 +2071,7 @@
               <w:cnfStyle w:val="000000000000" w:firstRow="0" w:lastRow="0" w:firstColumn="0" w:lastColumn="0" w:oddVBand="0" w:evenVBand="0" w:oddHBand="0" w:evenHBand="0" w:firstRowFirstColumn="0" w:firstRowLastColumn="0" w:lastRowFirstColumn="0" w:lastRowLastColumn="0"/>
             </w:pPr>
             <w:r>
-              <w:t>Cuenta</w:t>
+              <w:t>Maestro</w:t>
             </w:r>
             <w:r>
               <w:t xml:space="preserve"> con valores completos y correctos</w:t>
@@ -2760,8 +2760,6 @@
             <w:r>
               <w:t>Interfaz</w:t>
             </w:r>
-            <w:bookmarkStart w:id="0" w:name="_GoBack"/>
-            <w:bookmarkEnd w:id="0"/>
           </w:p>
         </w:tc>
         <w:tc>
@@ -4251,6 +4249,1090 @@
               </w:rPr>
               <w:t>True</w:t>
             </w:r>
+          </w:p>
+        </w:tc>
+      </w:tr>
+    </w:tbl>
+    <w:p/>
+    <w:tbl>
+      <w:tblPr>
+        <w:tblStyle w:val="Tabladecuadrcula4-nfasis1"/>
+        <w:tblW w:w="14313" w:type="dxa"/>
+        <w:tblInd w:w="-572" w:type="dxa"/>
+        <w:tblLook w:val="04A0" w:firstRow="1" w:lastRow="0" w:firstColumn="1" w:lastColumn="0" w:noHBand="0" w:noVBand="1"/>
+      </w:tblPr>
+      <w:tblGrid>
+        <w:gridCol w:w="4502"/>
+        <w:gridCol w:w="2498"/>
+        <w:gridCol w:w="2112"/>
+        <w:gridCol w:w="2112"/>
+        <w:gridCol w:w="1544"/>
+        <w:gridCol w:w="1545"/>
+      </w:tblGrid>
+      <w:tr>
+        <w:trPr>
+          <w:cnfStyle w:val="100000000000" w:firstRow="1" w:lastRow="0" w:firstColumn="0" w:lastColumn="0" w:oddVBand="0" w:evenVBand="0" w:oddHBand="0" w:evenHBand="0" w:firstRowFirstColumn="0" w:firstRowLastColumn="0" w:lastRowFirstColumn="0" w:lastRowLastColumn="0"/>
+          <w:trHeight w:val="326"/>
+        </w:trPr>
+        <w:tc>
+          <w:tcPr>
+            <w:cnfStyle w:val="001000000000" w:firstRow="0" w:lastRow="0" w:firstColumn="1" w:lastColumn="0" w:oddVBand="0" w:evenVBand="0" w:oddHBand="0" w:evenHBand="0" w:firstRowFirstColumn="0" w:firstRowLastColumn="0" w:lastRowFirstColumn="0" w:lastRowLastColumn="0"/>
+            <w:tcW w:w="14313" w:type="dxa"/>
+            <w:gridSpan w:val="6"/>
+          </w:tcPr>
+          <w:p>
+            <w:r>
+              <w:t>Renta</w:t>
+            </w:r>
+          </w:p>
+        </w:tc>
+      </w:tr>
+      <w:tr>
+        <w:trPr>
+          <w:cnfStyle w:val="000000100000" w:firstRow="0" w:lastRow="0" w:firstColumn="0" w:lastColumn="0" w:oddVBand="0" w:evenVBand="0" w:oddHBand="1" w:evenHBand="0" w:firstRowFirstColumn="0" w:firstRowLastColumn="0" w:lastRowFirstColumn="0" w:lastRowLastColumn="0"/>
+          <w:trHeight w:val="635"/>
+        </w:trPr>
+        <w:tc>
+          <w:tcPr>
+            <w:cnfStyle w:val="001000000000" w:firstRow="0" w:lastRow="0" w:firstColumn="1" w:lastColumn="0" w:oddVBand="0" w:evenVBand="0" w:oddHBand="0" w:evenHBand="0" w:firstRowFirstColumn="0" w:firstRowLastColumn="0" w:lastRowFirstColumn="0" w:lastRowLastColumn="0"/>
+            <w:tcW w:w="4502" w:type="dxa"/>
+          </w:tcPr>
+          <w:p>
+            <w:pPr>
+              <w:jc w:val="center"/>
+            </w:pPr>
+            <w:r>
+              <w:t>Método</w:t>
+            </w:r>
+          </w:p>
+        </w:tc>
+        <w:tc>
+          <w:tcPr>
+            <w:tcW w:w="2498" w:type="dxa"/>
+          </w:tcPr>
+          <w:p>
+            <w:pPr>
+              <w:jc w:val="center"/>
+              <w:cnfStyle w:val="000000100000" w:firstRow="0" w:lastRow="0" w:firstColumn="0" w:lastColumn="0" w:oddVBand="0" w:evenVBand="0" w:oddHBand="1" w:evenHBand="0" w:firstRowFirstColumn="0" w:firstRowLastColumn="0" w:lastRowFirstColumn="0" w:lastRowLastColumn="0"/>
+            </w:pPr>
+            <w:r>
+              <w:t>Entrada</w:t>
+            </w:r>
+          </w:p>
+        </w:tc>
+        <w:tc>
+          <w:tcPr>
+            <w:tcW w:w="2112" w:type="dxa"/>
+          </w:tcPr>
+          <w:p>
+            <w:pPr>
+              <w:cnfStyle w:val="000000100000" w:firstRow="0" w:lastRow="0" w:firstColumn="0" w:lastColumn="0" w:oddVBand="0" w:evenVBand="0" w:oddHBand="1" w:evenHBand="0" w:firstRowFirstColumn="0" w:firstRowLastColumn="0" w:lastRowFirstColumn="0" w:lastRowLastColumn="0"/>
+              <w:rPr>
+                <w:b/>
+              </w:rPr>
+            </w:pPr>
+            <w:r>
+              <w:rPr>
+                <w:b/>
+              </w:rPr>
+              <w:t>Condiciones de entrada</w:t>
+            </w:r>
+          </w:p>
+        </w:tc>
+        <w:tc>
+          <w:tcPr>
+            <w:tcW w:w="2112" w:type="dxa"/>
+          </w:tcPr>
+          <w:p>
+            <w:pPr>
+              <w:jc w:val="center"/>
+              <w:cnfStyle w:val="000000100000" w:firstRow="0" w:lastRow="0" w:firstColumn="0" w:lastColumn="0" w:oddVBand="0" w:evenVBand="0" w:oddHBand="1" w:evenHBand="0" w:firstRowFirstColumn="0" w:firstRowLastColumn="0" w:lastRowFirstColumn="0" w:lastRowLastColumn="0"/>
+              <w:rPr>
+                <w:b/>
+              </w:rPr>
+            </w:pPr>
+            <w:r>
+              <w:rPr>
+                <w:b/>
+              </w:rPr>
+              <w:t>Condiciones de salida</w:t>
+            </w:r>
+          </w:p>
+        </w:tc>
+        <w:tc>
+          <w:tcPr>
+            <w:tcW w:w="1544" w:type="dxa"/>
+          </w:tcPr>
+          <w:p>
+            <w:pPr>
+              <w:jc w:val="center"/>
+              <w:cnfStyle w:val="000000100000" w:firstRow="0" w:lastRow="0" w:firstColumn="0" w:lastColumn="0" w:oddVBand="0" w:evenVBand="0" w:oddHBand="1" w:evenHBand="0" w:firstRowFirstColumn="0" w:firstRowLastColumn="0" w:lastRowFirstColumn="0" w:lastRowLastColumn="0"/>
+              <w:rPr>
+                <w:b/>
+              </w:rPr>
+            </w:pPr>
+            <w:r>
+              <w:rPr>
+                <w:b/>
+              </w:rPr>
+              <w:t>Salida</w:t>
+            </w:r>
+          </w:p>
+        </w:tc>
+        <w:tc>
+          <w:tcPr>
+            <w:tcW w:w="1545" w:type="dxa"/>
+          </w:tcPr>
+          <w:p>
+            <w:pPr>
+              <w:jc w:val="center"/>
+              <w:cnfStyle w:val="000000100000" w:firstRow="0" w:lastRow="0" w:firstColumn="0" w:lastColumn="0" w:oddVBand="0" w:evenVBand="0" w:oddHBand="1" w:evenHBand="0" w:firstRowFirstColumn="0" w:firstRowLastColumn="0" w:lastRowFirstColumn="0" w:lastRowLastColumn="0"/>
+              <w:rPr>
+                <w:b/>
+              </w:rPr>
+            </w:pPr>
+            <w:r>
+              <w:rPr>
+                <w:b/>
+              </w:rPr>
+              <w:t>Resultado</w:t>
+            </w:r>
+          </w:p>
+        </w:tc>
+      </w:tr>
+      <w:tr>
+        <w:trPr>
+          <w:trHeight w:val="635"/>
+        </w:trPr>
+        <w:tc>
+          <w:tcPr>
+            <w:cnfStyle w:val="001000000000" w:firstRow="0" w:lastRow="0" w:firstColumn="1" w:lastColumn="0" w:oddVBand="0" w:evenVBand="0" w:oddHBand="0" w:evenHBand="0" w:firstRowFirstColumn="0" w:firstRowLastColumn="0" w:lastRowFirstColumn="0" w:lastRowLastColumn="0"/>
+            <w:tcW w:w="4502" w:type="dxa"/>
+          </w:tcPr>
+          <w:p>
+            <w:pPr>
+              <w:jc w:val="center"/>
+              <w:rPr>
+                <w:b w:val="0"/>
+                <w:bCs w:val="0"/>
+              </w:rPr>
+            </w:pPr>
+            <w:proofErr w:type="spellStart"/>
+            <w:r>
+              <w:t>obtenerRentas</w:t>
+            </w:r>
+            <w:proofErr w:type="spellEnd"/>
+            <w:r>
+              <w:t xml:space="preserve"> </w:t>
+            </w:r>
+            <w:r>
+              <w:t>()</w:t>
+            </w:r>
+          </w:p>
+          <w:p>
+            <w:pPr>
+              <w:jc w:val="center"/>
+              <w:rPr>
+                <w:b w:val="0"/>
+              </w:rPr>
+            </w:pPr>
+            <w:r>
+              <w:rPr>
+                <w:b w:val="0"/>
+              </w:rPr>
+              <w:t>(Exitoso)</w:t>
+            </w:r>
+          </w:p>
+        </w:tc>
+        <w:tc>
+          <w:tcPr>
+            <w:tcW w:w="2498" w:type="dxa"/>
+          </w:tcPr>
+          <w:p>
+            <w:pPr>
+              <w:cnfStyle w:val="000000000000" w:firstRow="0" w:lastRow="0" w:firstColumn="0" w:lastColumn="0" w:oddVBand="0" w:evenVBand="0" w:oddHBand="0" w:evenHBand="0" w:firstRowFirstColumn="0" w:firstRowLastColumn="0" w:lastRowFirstColumn="0" w:lastRowLastColumn="0"/>
+            </w:pPr>
+          </w:p>
+        </w:tc>
+        <w:tc>
+          <w:tcPr>
+            <w:tcW w:w="2112" w:type="dxa"/>
+          </w:tcPr>
+          <w:p>
+            <w:pPr>
+              <w:cnfStyle w:val="000000000000" w:firstRow="0" w:lastRow="0" w:firstColumn="0" w:lastColumn="0" w:oddVBand="0" w:evenVBand="0" w:oddHBand="0" w:evenHBand="0" w:firstRowFirstColumn="0" w:firstRowLastColumn="0" w:lastRowFirstColumn="0" w:lastRowLastColumn="0"/>
+            </w:pPr>
+          </w:p>
+        </w:tc>
+        <w:tc>
+          <w:tcPr>
+            <w:tcW w:w="2112" w:type="dxa"/>
+          </w:tcPr>
+          <w:p>
+            <w:pPr>
+              <w:cnfStyle w:val="000000000000" w:firstRow="0" w:lastRow="0" w:firstColumn="0" w:lastColumn="0" w:oddVBand="0" w:evenVBand="0" w:oddHBand="0" w:evenHBand="0" w:firstRowFirstColumn="0" w:firstRowLastColumn="0" w:lastRowFirstColumn="0" w:lastRowLastColumn="0"/>
+            </w:pPr>
+            <w:r>
+              <w:t>Una lista que contiene todas las rentas registradas en el sistema</w:t>
+            </w:r>
+          </w:p>
+        </w:tc>
+        <w:tc>
+          <w:tcPr>
+            <w:tcW w:w="1544" w:type="dxa"/>
+          </w:tcPr>
+          <w:p>
+            <w:pPr>
+              <w:cnfStyle w:val="000000000000" w:firstRow="0" w:lastRow="0" w:firstColumn="0" w:lastColumn="0" w:oddVBand="0" w:evenVBand="0" w:oddHBand="0" w:evenHBand="0" w:firstRowFirstColumn="0" w:firstRowLastColumn="0" w:lastRowFirstColumn="0" w:lastRowLastColumn="0"/>
+            </w:pPr>
+            <w:r>
+              <w:t>Muestra todas las rentas registradas en el sistema</w:t>
+            </w:r>
+          </w:p>
+        </w:tc>
+        <w:tc>
+          <w:tcPr>
+            <w:tcW w:w="1545" w:type="dxa"/>
+          </w:tcPr>
+          <w:p>
+            <w:pPr>
+              <w:jc w:val="center"/>
+              <w:cnfStyle w:val="000000000000" w:firstRow="0" w:lastRow="0" w:firstColumn="0" w:lastColumn="0" w:oddVBand="0" w:evenVBand="0" w:oddHBand="0" w:evenHBand="0" w:firstRowFirstColumn="0" w:firstRowLastColumn="0" w:lastRowFirstColumn="0" w:lastRowLastColumn="0"/>
+              <w:rPr>
+                <w:b/>
+              </w:rPr>
+            </w:pPr>
+            <w:r>
+              <w:rPr>
+                <w:b/>
+              </w:rPr>
+              <w:t>Lista de rentas</w:t>
+            </w:r>
+          </w:p>
+        </w:tc>
+      </w:tr>
+      <w:tr>
+        <w:trPr>
+          <w:cnfStyle w:val="000000100000" w:firstRow="0" w:lastRow="0" w:firstColumn="0" w:lastColumn="0" w:oddVBand="0" w:evenVBand="0" w:oddHBand="1" w:evenHBand="0" w:firstRowFirstColumn="0" w:firstRowLastColumn="0" w:lastRowFirstColumn="0" w:lastRowLastColumn="0"/>
+          <w:trHeight w:val="326"/>
+        </w:trPr>
+        <w:tc>
+          <w:tcPr>
+            <w:cnfStyle w:val="001000000000" w:firstRow="0" w:lastRow="0" w:firstColumn="1" w:lastColumn="0" w:oddVBand="0" w:evenVBand="0" w:oddHBand="0" w:evenHBand="0" w:firstRowFirstColumn="0" w:firstRowLastColumn="0" w:lastRowFirstColumn="0" w:lastRowLastColumn="0"/>
+            <w:tcW w:w="4502" w:type="dxa"/>
+          </w:tcPr>
+          <w:p>
+            <w:pPr>
+              <w:jc w:val="center"/>
+              <w:rPr>
+                <w:b w:val="0"/>
+                <w:bCs w:val="0"/>
+              </w:rPr>
+            </w:pPr>
+            <w:r>
+              <w:t xml:space="preserve"> </w:t>
+            </w:r>
+            <w:proofErr w:type="spellStart"/>
+            <w:proofErr w:type="gramStart"/>
+            <w:r>
+              <w:t>obtenerRentasPorFecha</w:t>
+            </w:r>
+            <w:proofErr w:type="spellEnd"/>
+            <w:r>
+              <w:t>(</w:t>
+            </w:r>
+            <w:proofErr w:type="gramEnd"/>
+            <w:r>
+              <w:t>)</w:t>
+            </w:r>
+          </w:p>
+          <w:p>
+            <w:pPr>
+              <w:jc w:val="center"/>
+            </w:pPr>
+            <w:r>
+              <w:rPr>
+                <w:b w:val="0"/>
+              </w:rPr>
+              <w:t>(</w:t>
+            </w:r>
+            <w:r>
+              <w:rPr>
+                <w:b w:val="0"/>
+              </w:rPr>
+              <w:t>Exitoso</w:t>
+            </w:r>
+            <w:r>
+              <w:rPr>
+                <w:b w:val="0"/>
+              </w:rPr>
+              <w:t>)</w:t>
+            </w:r>
+          </w:p>
+        </w:tc>
+        <w:tc>
+          <w:tcPr>
+            <w:tcW w:w="2498" w:type="dxa"/>
+          </w:tcPr>
+          <w:p>
+            <w:pPr>
+              <w:cnfStyle w:val="000000100000" w:firstRow="0" w:lastRow="0" w:firstColumn="0" w:lastColumn="0" w:oddVBand="0" w:evenVBand="0" w:oddHBand="1" w:evenHBand="0" w:firstRowFirstColumn="0" w:firstRowLastColumn="0" w:lastRowFirstColumn="0" w:lastRowLastColumn="0"/>
+              <w:rPr>
+                <w:b/>
+              </w:rPr>
+            </w:pPr>
+            <w:r>
+              <w:rPr>
+                <w:b/>
+              </w:rPr>
+              <w:t>Fecha</w:t>
+            </w:r>
+            <w:r>
+              <w:rPr>
+                <w:b/>
+              </w:rPr>
+              <w:t xml:space="preserve">: </w:t>
+            </w:r>
+            <w:r>
+              <w:t>2018</w:t>
+            </w:r>
+            <w:r>
+              <w:t>-05-04</w:t>
+            </w:r>
+          </w:p>
+        </w:tc>
+        <w:tc>
+          <w:tcPr>
+            <w:tcW w:w="2112" w:type="dxa"/>
+          </w:tcPr>
+          <w:p>
+            <w:pPr>
+              <w:cnfStyle w:val="000000100000" w:firstRow="0" w:lastRow="0" w:firstColumn="0" w:lastColumn="0" w:oddVBand="0" w:evenVBand="0" w:oddHBand="1" w:evenHBand="0" w:firstRowFirstColumn="0" w:firstRowLastColumn="0" w:lastRowFirstColumn="0" w:lastRowLastColumn="0"/>
+            </w:pPr>
+            <w:r>
+              <w:t>Una fecha con el formato correcto</w:t>
+            </w:r>
+          </w:p>
+        </w:tc>
+        <w:tc>
+          <w:tcPr>
+            <w:tcW w:w="2112" w:type="dxa"/>
+          </w:tcPr>
+          <w:p>
+            <w:pPr>
+              <w:cnfStyle w:val="000000100000" w:firstRow="0" w:lastRow="0" w:firstColumn="0" w:lastColumn="0" w:oddVBand="0" w:evenVBand="0" w:oddHBand="1" w:evenHBand="0" w:firstRowFirstColumn="0" w:firstRowLastColumn="0" w:lastRowFirstColumn="0" w:lastRowLastColumn="0"/>
+            </w:pPr>
+            <w:r>
+              <w:t>Una lista con todas las rentas que están registradas en la fecha de entrada</w:t>
+            </w:r>
+          </w:p>
+        </w:tc>
+        <w:tc>
+          <w:tcPr>
+            <w:tcW w:w="1544" w:type="dxa"/>
+          </w:tcPr>
+          <w:p>
+            <w:pPr>
+              <w:cnfStyle w:val="000000100000" w:firstRow="0" w:lastRow="0" w:firstColumn="0" w:lastColumn="0" w:oddVBand="0" w:evenVBand="0" w:oddHBand="1" w:evenHBand="0" w:firstRowFirstColumn="0" w:firstRowLastColumn="0" w:lastRowFirstColumn="0" w:lastRowLastColumn="0"/>
+            </w:pPr>
+            <w:r>
+              <w:t>Muestra todas las rentas registradas en el sistema</w:t>
+            </w:r>
+            <w:r>
+              <w:t xml:space="preserve"> con esa fecha</w:t>
+            </w:r>
+          </w:p>
+        </w:tc>
+        <w:tc>
+          <w:tcPr>
+            <w:tcW w:w="1545" w:type="dxa"/>
+          </w:tcPr>
+          <w:p>
+            <w:pPr>
+              <w:cnfStyle w:val="000000100000" w:firstRow="0" w:lastRow="0" w:firstColumn="0" w:lastColumn="0" w:oddVBand="0" w:evenVBand="0" w:oddHBand="1" w:evenHBand="0" w:firstRowFirstColumn="0" w:firstRowLastColumn="0" w:lastRowFirstColumn="0" w:lastRowLastColumn="0"/>
+              <w:rPr>
+                <w:b/>
+              </w:rPr>
+            </w:pPr>
+            <w:r>
+              <w:rPr>
+                <w:b/>
+              </w:rPr>
+              <w:t>Lista de rentas</w:t>
+            </w:r>
+          </w:p>
+        </w:tc>
+      </w:tr>
+      <w:tr>
+        <w:trPr>
+          <w:trHeight w:val="326"/>
+        </w:trPr>
+        <w:tc>
+          <w:tcPr>
+            <w:cnfStyle w:val="001000000000" w:firstRow="0" w:lastRow="0" w:firstColumn="1" w:lastColumn="0" w:oddVBand="0" w:evenVBand="0" w:oddHBand="0" w:evenHBand="0" w:firstRowFirstColumn="0" w:firstRowLastColumn="0" w:lastRowFirstColumn="0" w:lastRowLastColumn="0"/>
+            <w:tcW w:w="4502" w:type="dxa"/>
+          </w:tcPr>
+          <w:p>
+            <w:pPr>
+              <w:jc w:val="center"/>
+              <w:rPr>
+                <w:b w:val="0"/>
+                <w:bCs w:val="0"/>
+              </w:rPr>
+            </w:pPr>
+            <w:proofErr w:type="spellStart"/>
+            <w:proofErr w:type="gramStart"/>
+            <w:r>
+              <w:t>obtenerRentasPorFecha</w:t>
+            </w:r>
+            <w:proofErr w:type="spellEnd"/>
+            <w:r>
+              <w:t>(</w:t>
+            </w:r>
+            <w:proofErr w:type="gramEnd"/>
+            <w:r>
+              <w:t>)</w:t>
+            </w:r>
+          </w:p>
+          <w:p>
+            <w:pPr>
+              <w:jc w:val="center"/>
+            </w:pPr>
+            <w:r>
+              <w:rPr>
+                <w:b w:val="0"/>
+              </w:rPr>
+              <w:t>(</w:t>
+            </w:r>
+            <w:r>
+              <w:rPr>
+                <w:b w:val="0"/>
+              </w:rPr>
+              <w:t>Fallido</w:t>
+            </w:r>
+            <w:r>
+              <w:rPr>
+                <w:b w:val="0"/>
+              </w:rPr>
+              <w:t>)</w:t>
+            </w:r>
+          </w:p>
+        </w:tc>
+        <w:tc>
+          <w:tcPr>
+            <w:tcW w:w="2498" w:type="dxa"/>
+          </w:tcPr>
+          <w:p>
+            <w:pPr>
+              <w:cnfStyle w:val="000000000000" w:firstRow="0" w:lastRow="0" w:firstColumn="0" w:lastColumn="0" w:oddVBand="0" w:evenVBand="0" w:oddHBand="0" w:evenHBand="0" w:firstRowFirstColumn="0" w:firstRowLastColumn="0" w:lastRowFirstColumn="0" w:lastRowLastColumn="0"/>
+            </w:pPr>
+            <w:r>
+              <w:rPr>
+                <w:b/>
+              </w:rPr>
+              <w:t>Fecha:</w:t>
+            </w:r>
+            <w:r>
+              <w:t xml:space="preserve"> </w:t>
+            </w:r>
+            <w:proofErr w:type="spellStart"/>
+            <w:r>
+              <w:t>null</w:t>
+            </w:r>
+            <w:proofErr w:type="spellEnd"/>
+          </w:p>
+        </w:tc>
+        <w:tc>
+          <w:tcPr>
+            <w:tcW w:w="2112" w:type="dxa"/>
+          </w:tcPr>
+          <w:p>
+            <w:pPr>
+              <w:cnfStyle w:val="000000000000" w:firstRow="0" w:lastRow="0" w:firstColumn="0" w:lastColumn="0" w:oddVBand="0" w:evenVBand="0" w:oddHBand="0" w:evenHBand="0" w:firstRowFirstColumn="0" w:firstRowLastColumn="0" w:lastRowFirstColumn="0" w:lastRowLastColumn="0"/>
+            </w:pPr>
+            <w:r>
+              <w:t>Una fecha con el formato incorrecto o nula</w:t>
+            </w:r>
+          </w:p>
+        </w:tc>
+        <w:tc>
+          <w:tcPr>
+            <w:tcW w:w="2112" w:type="dxa"/>
+          </w:tcPr>
+          <w:p>
+            <w:pPr>
+              <w:cnfStyle w:val="000000000000" w:firstRow="0" w:lastRow="0" w:firstColumn="0" w:lastColumn="0" w:oddVBand="0" w:evenVBand="0" w:oddHBand="0" w:evenHBand="0" w:firstRowFirstColumn="0" w:firstRowLastColumn="0" w:lastRowFirstColumn="0" w:lastRowLastColumn="0"/>
+            </w:pPr>
+            <w:r>
+              <w:t>No se encuentra ningún resultado de la búsqueda</w:t>
+            </w:r>
+          </w:p>
+        </w:tc>
+        <w:tc>
+          <w:tcPr>
+            <w:tcW w:w="1544" w:type="dxa"/>
+          </w:tcPr>
+          <w:p>
+            <w:pPr>
+              <w:cnfStyle w:val="000000000000" w:firstRow="0" w:lastRow="0" w:firstColumn="0" w:lastColumn="0" w:oddVBand="0" w:evenVBand="0" w:oddHBand="0" w:evenHBand="0" w:firstRowFirstColumn="0" w:firstRowLastColumn="0" w:lastRowFirstColumn="0" w:lastRowLastColumn="0"/>
+            </w:pPr>
+            <w:r>
+              <w:t>Muestra un mensaje de que no existen coincidencias</w:t>
+            </w:r>
+          </w:p>
+        </w:tc>
+        <w:tc>
+          <w:tcPr>
+            <w:tcW w:w="1545" w:type="dxa"/>
+          </w:tcPr>
+          <w:p>
+            <w:pPr>
+              <w:cnfStyle w:val="000000000000" w:firstRow="0" w:lastRow="0" w:firstColumn="0" w:lastColumn="0" w:oddVBand="0" w:evenVBand="0" w:oddHBand="0" w:evenHBand="0" w:firstRowFirstColumn="0" w:firstRowLastColumn="0" w:lastRowFirstColumn="0" w:lastRowLastColumn="0"/>
+              <w:rPr>
+                <w:b/>
+              </w:rPr>
+            </w:pPr>
+            <w:r>
+              <w:rPr>
+                <w:b/>
+              </w:rPr>
+              <w:t>Lista vacía</w:t>
+            </w:r>
+          </w:p>
+        </w:tc>
+      </w:tr>
+      <w:tr>
+        <w:trPr>
+          <w:cnfStyle w:val="000000100000" w:firstRow="0" w:lastRow="0" w:firstColumn="0" w:lastColumn="0" w:oddVBand="0" w:evenVBand="0" w:oddHBand="1" w:evenHBand="0" w:firstRowFirstColumn="0" w:firstRowLastColumn="0" w:lastRowFirstColumn="0" w:lastRowLastColumn="0"/>
+          <w:trHeight w:val="666"/>
+        </w:trPr>
+        <w:tc>
+          <w:tcPr>
+            <w:cnfStyle w:val="001000000000" w:firstRow="0" w:lastRow="0" w:firstColumn="1" w:lastColumn="0" w:oddVBand="0" w:evenVBand="0" w:oddHBand="0" w:evenHBand="0" w:firstRowFirstColumn="0" w:firstRowLastColumn="0" w:lastRowFirstColumn="0" w:lastRowLastColumn="0"/>
+            <w:tcW w:w="4502" w:type="dxa"/>
+          </w:tcPr>
+          <w:p>
+            <w:pPr>
+              <w:jc w:val="center"/>
+              <w:rPr>
+                <w:b w:val="0"/>
+                <w:bCs w:val="0"/>
+              </w:rPr>
+            </w:pPr>
+            <w:r>
+              <w:t xml:space="preserve"> </w:t>
+            </w:r>
+            <w:proofErr w:type="spellStart"/>
+            <w:proofErr w:type="gramStart"/>
+            <w:r>
+              <w:t>registrarRenta</w:t>
+            </w:r>
+            <w:proofErr w:type="spellEnd"/>
+            <w:r>
+              <w:t>(</w:t>
+            </w:r>
+            <w:proofErr w:type="gramEnd"/>
+            <w:r>
+              <w:t>)</w:t>
+            </w:r>
+          </w:p>
+          <w:p>
+            <w:pPr>
+              <w:jc w:val="center"/>
+              <w:rPr>
+                <w:b w:val="0"/>
+              </w:rPr>
+            </w:pPr>
+            <w:r>
+              <w:rPr>
+                <w:b w:val="0"/>
+              </w:rPr>
+              <w:t>(</w:t>
+            </w:r>
+            <w:r>
+              <w:rPr>
+                <w:b w:val="0"/>
+              </w:rPr>
+              <w:t>Exitoso</w:t>
+            </w:r>
+            <w:r>
+              <w:rPr>
+                <w:b w:val="0"/>
+              </w:rPr>
+              <w:t>)</w:t>
+            </w:r>
+          </w:p>
+        </w:tc>
+        <w:tc>
+          <w:tcPr>
+            <w:tcW w:w="2498" w:type="dxa"/>
+          </w:tcPr>
+          <w:p>
+            <w:pPr>
+              <w:cnfStyle w:val="000000100000" w:firstRow="0" w:lastRow="0" w:firstColumn="0" w:lastColumn="0" w:oddVBand="0" w:evenVBand="0" w:oddHBand="1" w:evenHBand="0" w:firstRowFirstColumn="0" w:firstRowLastColumn="0" w:lastRowFirstColumn="0" w:lastRowLastColumn="0"/>
+              <w:rPr>
+                <w:b/>
+              </w:rPr>
+            </w:pPr>
+            <w:r>
+              <w:rPr>
+                <w:b/>
+              </w:rPr>
+              <w:t>Nombre del cliente:</w:t>
+            </w:r>
+          </w:p>
+          <w:p>
+            <w:pPr>
+              <w:cnfStyle w:val="000000100000" w:firstRow="0" w:lastRow="0" w:firstColumn="0" w:lastColumn="0" w:oddVBand="0" w:evenVBand="0" w:oddHBand="1" w:evenHBand="0" w:firstRowFirstColumn="0" w:firstRowLastColumn="0" w:lastRowFirstColumn="0" w:lastRowLastColumn="0"/>
+            </w:pPr>
+            <w:r>
+              <w:t>Genaro Pérez</w:t>
+            </w:r>
+          </w:p>
+          <w:p>
+            <w:pPr>
+              <w:cnfStyle w:val="000000100000" w:firstRow="0" w:lastRow="0" w:firstColumn="0" w:lastColumn="0" w:oddVBand="0" w:evenVBand="0" w:oddHBand="1" w:evenHBand="0" w:firstRowFirstColumn="0" w:firstRowLastColumn="0" w:lastRowFirstColumn="0" w:lastRowLastColumn="0"/>
+              <w:rPr>
+                <w:b/>
+              </w:rPr>
+            </w:pPr>
+            <w:r>
+              <w:rPr>
+                <w:b/>
+              </w:rPr>
+              <w:t>Fecha:</w:t>
+            </w:r>
+          </w:p>
+          <w:p>
+            <w:pPr>
+              <w:cnfStyle w:val="000000100000" w:firstRow="0" w:lastRow="0" w:firstColumn="0" w:lastColumn="0" w:oddVBand="0" w:evenVBand="0" w:oddHBand="1" w:evenHBand="0" w:firstRowFirstColumn="0" w:firstRowLastColumn="0" w:lastRowFirstColumn="0" w:lastRowLastColumn="0"/>
+            </w:pPr>
+            <w:r>
+              <w:t>2018-03-06</w:t>
+            </w:r>
+          </w:p>
+          <w:p>
+            <w:pPr>
+              <w:cnfStyle w:val="000000100000" w:firstRow="0" w:lastRow="0" w:firstColumn="0" w:lastColumn="0" w:oddVBand="0" w:evenVBand="0" w:oddHBand="1" w:evenHBand="0" w:firstRowFirstColumn="0" w:firstRowLastColumn="0" w:lastRowFirstColumn="0" w:lastRowLastColumn="0"/>
+            </w:pPr>
+          </w:p>
+          <w:p>
+            <w:pPr>
+              <w:cnfStyle w:val="000000100000" w:firstRow="0" w:lastRow="0" w:firstColumn="0" w:lastColumn="0" w:oddVBand="0" w:evenVBand="0" w:oddHBand="1" w:evenHBand="0" w:firstRowFirstColumn="0" w:firstRowLastColumn="0" w:lastRowFirstColumn="0" w:lastRowLastColumn="0"/>
+              <w:rPr>
+                <w:b/>
+              </w:rPr>
+            </w:pPr>
+            <w:r>
+              <w:rPr>
+                <w:b/>
+              </w:rPr>
+              <w:t>Hora de inicio:</w:t>
+            </w:r>
+          </w:p>
+          <w:p>
+            <w:pPr>
+              <w:cnfStyle w:val="000000100000" w:firstRow="0" w:lastRow="0" w:firstColumn="0" w:lastColumn="0" w:oddVBand="0" w:evenVBand="0" w:oddHBand="1" w:evenHBand="0" w:firstRowFirstColumn="0" w:firstRowLastColumn="0" w:lastRowFirstColumn="0" w:lastRowLastColumn="0"/>
+            </w:pPr>
+            <w:r>
+              <w:t>13:00:00</w:t>
+            </w:r>
+          </w:p>
+          <w:p>
+            <w:pPr>
+              <w:cnfStyle w:val="000000100000" w:firstRow="0" w:lastRow="0" w:firstColumn="0" w:lastColumn="0" w:oddVBand="0" w:evenVBand="0" w:oddHBand="1" w:evenHBand="0" w:firstRowFirstColumn="0" w:firstRowLastColumn="0" w:lastRowFirstColumn="0" w:lastRowLastColumn="0"/>
+              <w:rPr>
+                <w:b/>
+              </w:rPr>
+            </w:pPr>
+            <w:r>
+              <w:rPr>
+                <w:b/>
+              </w:rPr>
+              <w:t>Hora fin:</w:t>
+            </w:r>
+          </w:p>
+          <w:p>
+            <w:pPr>
+              <w:cnfStyle w:val="000000100000" w:firstRow="0" w:lastRow="0" w:firstColumn="0" w:lastColumn="0" w:oddVBand="0" w:evenVBand="0" w:oddHBand="1" w:evenHBand="0" w:firstRowFirstColumn="0" w:firstRowLastColumn="0" w:lastRowFirstColumn="0" w:lastRowLastColumn="0"/>
+              <w:rPr>
+                <w:b/>
+              </w:rPr>
+            </w:pPr>
+            <w:r>
+              <w:t>1</w:t>
+            </w:r>
+            <w:r>
+              <w:t>4</w:t>
+            </w:r>
+            <w:r>
+              <w:t>:00:00</w:t>
+            </w:r>
+          </w:p>
+          <w:p>
+            <w:pPr>
+              <w:cnfStyle w:val="000000100000" w:firstRow="0" w:lastRow="0" w:firstColumn="0" w:lastColumn="0" w:oddVBand="0" w:evenVBand="0" w:oddHBand="1" w:evenHBand="0" w:firstRowFirstColumn="0" w:firstRowLastColumn="0" w:lastRowFirstColumn="0" w:lastRowLastColumn="0"/>
+              <w:rPr>
+                <w:b/>
+              </w:rPr>
+            </w:pPr>
+            <w:r>
+              <w:rPr>
+                <w:b/>
+              </w:rPr>
+              <w:lastRenderedPageBreak/>
+              <w:t>Cantidad:</w:t>
+            </w:r>
+          </w:p>
+          <w:p>
+            <w:pPr>
+              <w:cnfStyle w:val="000000100000" w:firstRow="0" w:lastRow="0" w:firstColumn="0" w:lastColumn="0" w:oddVBand="0" w:evenVBand="0" w:oddHBand="1" w:evenHBand="0" w:firstRowFirstColumn="0" w:firstRowLastColumn="0" w:lastRowFirstColumn="0" w:lastRowLastColumn="0"/>
+            </w:pPr>
+            <w:r>
+              <w:t>200</w:t>
+            </w:r>
+          </w:p>
+        </w:tc>
+        <w:tc>
+          <w:tcPr>
+            <w:tcW w:w="2112" w:type="dxa"/>
+          </w:tcPr>
+          <w:p>
+            <w:pPr>
+              <w:cnfStyle w:val="000000100000" w:firstRow="0" w:lastRow="0" w:firstColumn="0" w:lastColumn="0" w:oddVBand="0" w:evenVBand="0" w:oddHBand="1" w:evenHBand="0" w:firstRowFirstColumn="0" w:firstRowLastColumn="0" w:lastRowFirstColumn="0" w:lastRowLastColumn="0"/>
+            </w:pPr>
+            <w:r>
+              <w:lastRenderedPageBreak/>
+              <w:t>Maestro</w:t>
+            </w:r>
+            <w:r>
+              <w:t xml:space="preserve"> con valores completos y correctos</w:t>
+            </w:r>
+          </w:p>
+        </w:tc>
+        <w:tc>
+          <w:tcPr>
+            <w:tcW w:w="2112" w:type="dxa"/>
+          </w:tcPr>
+          <w:p>
+            <w:pPr>
+              <w:cnfStyle w:val="000000100000" w:firstRow="0" w:lastRow="0" w:firstColumn="0" w:lastColumn="0" w:oddVBand="0" w:evenVBand="0" w:oddHBand="1" w:evenHBand="0" w:firstRowFirstColumn="0" w:firstRowLastColumn="0" w:lastRowFirstColumn="0" w:lastRowLastColumn="0"/>
+            </w:pPr>
+            <w:r>
+              <w:t>Valor de “True” al registrarse correctamente la renta</w:t>
+            </w:r>
+          </w:p>
+        </w:tc>
+        <w:tc>
+          <w:tcPr>
+            <w:tcW w:w="1544" w:type="dxa"/>
+          </w:tcPr>
+          <w:p>
+            <w:pPr>
+              <w:cnfStyle w:val="000000100000" w:firstRow="0" w:lastRow="0" w:firstColumn="0" w:lastColumn="0" w:oddVBand="0" w:evenVBand="0" w:oddHBand="1" w:evenHBand="0" w:firstRowFirstColumn="0" w:firstRowLastColumn="0" w:lastRowFirstColumn="0" w:lastRowLastColumn="0"/>
+            </w:pPr>
+            <w:r>
+              <w:t>Muestra un mensaje de confirmación de que la renta ha sido registrada correctamente</w:t>
+            </w:r>
+          </w:p>
+        </w:tc>
+        <w:tc>
+          <w:tcPr>
+            <w:tcW w:w="1545" w:type="dxa"/>
+          </w:tcPr>
+          <w:p>
+            <w:pPr>
+              <w:cnfStyle w:val="000000100000" w:firstRow="0" w:lastRow="0" w:firstColumn="0" w:lastColumn="0" w:oddVBand="0" w:evenVBand="0" w:oddHBand="1" w:evenHBand="0" w:firstRowFirstColumn="0" w:firstRowLastColumn="0" w:lastRowFirstColumn="0" w:lastRowLastColumn="0"/>
+              <w:rPr>
+                <w:b/>
+              </w:rPr>
+            </w:pPr>
+            <w:r>
+              <w:rPr>
+                <w:b/>
+              </w:rPr>
+              <w:t>True</w:t>
+            </w:r>
+          </w:p>
+        </w:tc>
+      </w:tr>
+      <w:tr>
+        <w:trPr>
+          <w:trHeight w:val="669"/>
+        </w:trPr>
+        <w:tc>
+          <w:tcPr>
+            <w:cnfStyle w:val="001000000000" w:firstRow="0" w:lastRow="0" w:firstColumn="1" w:lastColumn="0" w:oddVBand="0" w:evenVBand="0" w:oddHBand="0" w:evenHBand="0" w:firstRowFirstColumn="0" w:firstRowLastColumn="0" w:lastRowFirstColumn="0" w:lastRowLastColumn="0"/>
+            <w:tcW w:w="4502" w:type="dxa"/>
+          </w:tcPr>
+          <w:p>
+            <w:pPr>
+              <w:jc w:val="center"/>
+              <w:rPr>
+                <w:b w:val="0"/>
+                <w:bCs w:val="0"/>
+              </w:rPr>
+            </w:pPr>
+            <w:r>
+              <w:t xml:space="preserve"> </w:t>
+            </w:r>
+            <w:proofErr w:type="spellStart"/>
+            <w:proofErr w:type="gramStart"/>
+            <w:r>
+              <w:t>registrarRenta</w:t>
+            </w:r>
+            <w:proofErr w:type="spellEnd"/>
+            <w:r>
+              <w:t>(</w:t>
+            </w:r>
+            <w:proofErr w:type="gramEnd"/>
+            <w:r>
+              <w:t>)</w:t>
+            </w:r>
+          </w:p>
+          <w:p>
+            <w:pPr>
+              <w:jc w:val="center"/>
+            </w:pPr>
+            <w:r>
+              <w:rPr>
+                <w:b w:val="0"/>
+              </w:rPr>
+              <w:t>(</w:t>
+            </w:r>
+            <w:r>
+              <w:rPr>
+                <w:b w:val="0"/>
+              </w:rPr>
+              <w:t>Fallido</w:t>
+            </w:r>
+            <w:r>
+              <w:rPr>
+                <w:b w:val="0"/>
+              </w:rPr>
+              <w:t>)</w:t>
+            </w:r>
+          </w:p>
+        </w:tc>
+        <w:tc>
+          <w:tcPr>
+            <w:tcW w:w="2498" w:type="dxa"/>
+          </w:tcPr>
+          <w:p>
+            <w:pPr>
+              <w:cnfStyle w:val="000000000000" w:firstRow="0" w:lastRow="0" w:firstColumn="0" w:lastColumn="0" w:oddVBand="0" w:evenVBand="0" w:oddHBand="0" w:evenHBand="0" w:firstRowFirstColumn="0" w:firstRowLastColumn="0" w:lastRowFirstColumn="0" w:lastRowLastColumn="0"/>
+              <w:rPr>
+                <w:b/>
+              </w:rPr>
+            </w:pPr>
+            <w:r>
+              <w:rPr>
+                <w:b/>
+              </w:rPr>
+              <w:t>Nombre del cliente:</w:t>
+            </w:r>
+          </w:p>
+          <w:p>
+            <w:pPr>
+              <w:cnfStyle w:val="000000000000" w:firstRow="0" w:lastRow="0" w:firstColumn="0" w:lastColumn="0" w:oddVBand="0" w:evenVBand="0" w:oddHBand="0" w:evenHBand="0" w:firstRowFirstColumn="0" w:firstRowLastColumn="0" w:lastRowFirstColumn="0" w:lastRowLastColumn="0"/>
+            </w:pPr>
+            <w:proofErr w:type="spellStart"/>
+            <w:r>
+              <w:t>null</w:t>
+            </w:r>
+            <w:proofErr w:type="spellEnd"/>
+          </w:p>
+          <w:p>
+            <w:pPr>
+              <w:cnfStyle w:val="000000000000" w:firstRow="0" w:lastRow="0" w:firstColumn="0" w:lastColumn="0" w:oddVBand="0" w:evenVBand="0" w:oddHBand="0" w:evenHBand="0" w:firstRowFirstColumn="0" w:firstRowLastColumn="0" w:lastRowFirstColumn="0" w:lastRowLastColumn="0"/>
+              <w:rPr>
+                <w:b/>
+              </w:rPr>
+            </w:pPr>
+            <w:r>
+              <w:rPr>
+                <w:b/>
+              </w:rPr>
+              <w:t>Fecha:</w:t>
+            </w:r>
+          </w:p>
+          <w:p>
+            <w:pPr>
+              <w:cnfStyle w:val="000000000000" w:firstRow="0" w:lastRow="0" w:firstColumn="0" w:lastColumn="0" w:oddVBand="0" w:evenVBand="0" w:oddHBand="0" w:evenHBand="0" w:firstRowFirstColumn="0" w:firstRowLastColumn="0" w:lastRowFirstColumn="0" w:lastRowLastColumn="0"/>
+            </w:pPr>
+            <w:proofErr w:type="spellStart"/>
+            <w:r>
+              <w:t>null</w:t>
+            </w:r>
+            <w:proofErr w:type="spellEnd"/>
+          </w:p>
+          <w:p>
+            <w:pPr>
+              <w:cnfStyle w:val="000000000000" w:firstRow="0" w:lastRow="0" w:firstColumn="0" w:lastColumn="0" w:oddVBand="0" w:evenVBand="0" w:oddHBand="0" w:evenHBand="0" w:firstRowFirstColumn="0" w:firstRowLastColumn="0" w:lastRowFirstColumn="0" w:lastRowLastColumn="0"/>
+              <w:rPr>
+                <w:b/>
+              </w:rPr>
+            </w:pPr>
+            <w:r>
+              <w:rPr>
+                <w:b/>
+              </w:rPr>
+              <w:t>Hora de inicio:</w:t>
+            </w:r>
+          </w:p>
+          <w:p>
+            <w:pPr>
+              <w:cnfStyle w:val="000000000000" w:firstRow="0" w:lastRow="0" w:firstColumn="0" w:lastColumn="0" w:oddVBand="0" w:evenVBand="0" w:oddHBand="0" w:evenHBand="0" w:firstRowFirstColumn="0" w:firstRowLastColumn="0" w:lastRowFirstColumn="0" w:lastRowLastColumn="0"/>
+            </w:pPr>
+            <w:proofErr w:type="spellStart"/>
+            <w:r>
+              <w:t>null</w:t>
+            </w:r>
+            <w:proofErr w:type="spellEnd"/>
+          </w:p>
+          <w:p>
+            <w:pPr>
+              <w:cnfStyle w:val="000000000000" w:firstRow="0" w:lastRow="0" w:firstColumn="0" w:lastColumn="0" w:oddVBand="0" w:evenVBand="0" w:oddHBand="0" w:evenHBand="0" w:firstRowFirstColumn="0" w:firstRowLastColumn="0" w:lastRowFirstColumn="0" w:lastRowLastColumn="0"/>
+              <w:rPr>
+                <w:b/>
+              </w:rPr>
+            </w:pPr>
+            <w:r>
+              <w:rPr>
+                <w:b/>
+              </w:rPr>
+              <w:t>Hora fin:</w:t>
+            </w:r>
+          </w:p>
+          <w:p>
+            <w:pPr>
+              <w:cnfStyle w:val="000000000000" w:firstRow="0" w:lastRow="0" w:firstColumn="0" w:lastColumn="0" w:oddVBand="0" w:evenVBand="0" w:oddHBand="0" w:evenHBand="0" w:firstRowFirstColumn="0" w:firstRowLastColumn="0" w:lastRowFirstColumn="0" w:lastRowLastColumn="0"/>
+              <w:rPr>
+                <w:b/>
+              </w:rPr>
+            </w:pPr>
+            <w:proofErr w:type="spellStart"/>
+            <w:r>
+              <w:t>null</w:t>
+            </w:r>
+            <w:proofErr w:type="spellEnd"/>
+          </w:p>
+          <w:p>
+            <w:pPr>
+              <w:cnfStyle w:val="000000000000" w:firstRow="0" w:lastRow="0" w:firstColumn="0" w:lastColumn="0" w:oddVBand="0" w:evenVBand="0" w:oddHBand="0" w:evenHBand="0" w:firstRowFirstColumn="0" w:firstRowLastColumn="0" w:lastRowFirstColumn="0" w:lastRowLastColumn="0"/>
+              <w:rPr>
+                <w:b/>
+              </w:rPr>
+            </w:pPr>
+            <w:r>
+              <w:rPr>
+                <w:b/>
+              </w:rPr>
+              <w:t>Cantidad:</w:t>
+            </w:r>
+          </w:p>
+          <w:p>
+            <w:pPr>
+              <w:cnfStyle w:val="000000000000" w:firstRow="0" w:lastRow="0" w:firstColumn="0" w:lastColumn="0" w:oddVBand="0" w:evenVBand="0" w:oddHBand="0" w:evenHBand="0" w:firstRowFirstColumn="0" w:firstRowLastColumn="0" w:lastRowFirstColumn="0" w:lastRowLastColumn="0"/>
+            </w:pPr>
+            <w:proofErr w:type="spellStart"/>
+            <w:r>
+              <w:t>null</w:t>
+            </w:r>
+            <w:proofErr w:type="spellEnd"/>
+          </w:p>
+        </w:tc>
+        <w:tc>
+          <w:tcPr>
+            <w:tcW w:w="2112" w:type="dxa"/>
+          </w:tcPr>
+          <w:p>
+            <w:pPr>
+              <w:cnfStyle w:val="000000000000" w:firstRow="0" w:lastRow="0" w:firstColumn="0" w:lastColumn="0" w:oddVBand="0" w:evenVBand="0" w:oddHBand="0" w:evenHBand="0" w:firstRowFirstColumn="0" w:firstRowLastColumn="0" w:lastRowFirstColumn="0" w:lastRowLastColumn="0"/>
+            </w:pPr>
+            <w:r>
+              <w:t>Maestro</w:t>
+            </w:r>
+            <w:r>
+              <w:t xml:space="preserve"> con valores </w:t>
+            </w:r>
+            <w:r>
+              <w:t>in</w:t>
+            </w:r>
+            <w:r>
+              <w:t xml:space="preserve">completos </w:t>
+            </w:r>
+            <w:r>
+              <w:t>e in</w:t>
+            </w:r>
+            <w:r>
+              <w:t>correctos</w:t>
+            </w:r>
+          </w:p>
+        </w:tc>
+        <w:tc>
+          <w:tcPr>
+            <w:tcW w:w="2112" w:type="dxa"/>
+          </w:tcPr>
+          <w:p>
+            <w:pPr>
+              <w:cnfStyle w:val="000000000000" w:firstRow="0" w:lastRow="0" w:firstColumn="0" w:lastColumn="0" w:oddVBand="0" w:evenVBand="0" w:oddHBand="0" w:evenHBand="0" w:firstRowFirstColumn="0" w:firstRowLastColumn="0" w:lastRowFirstColumn="0" w:lastRowLastColumn="0"/>
+            </w:pPr>
+            <w:r>
+              <w:t>Valor de “</w:t>
+            </w:r>
+            <w:r>
+              <w:t>false</w:t>
+            </w:r>
+            <w:r>
+              <w:t xml:space="preserve">” al </w:t>
+            </w:r>
+            <w:r>
+              <w:t xml:space="preserve">no </w:t>
+            </w:r>
+            <w:r>
+              <w:t>registrarse correctamente la renta</w:t>
+            </w:r>
+          </w:p>
+        </w:tc>
+        <w:tc>
+          <w:tcPr>
+            <w:tcW w:w="1544" w:type="dxa"/>
+          </w:tcPr>
+          <w:p>
+            <w:pPr>
+              <w:cnfStyle w:val="000000000000" w:firstRow="0" w:lastRow="0" w:firstColumn="0" w:lastColumn="0" w:oddVBand="0" w:evenVBand="0" w:oddHBand="0" w:evenHBand="0" w:firstRowFirstColumn="0" w:firstRowLastColumn="0" w:lastRowFirstColumn="0" w:lastRowLastColumn="0"/>
+            </w:pPr>
+            <w:r>
+              <w:t xml:space="preserve">Muestra un mensaje de confirmación de que la renta </w:t>
+            </w:r>
+            <w:r>
+              <w:t xml:space="preserve">no </w:t>
+            </w:r>
+            <w:r>
+              <w:t>ha sido registrada correctamente</w:t>
+            </w:r>
+          </w:p>
+        </w:tc>
+        <w:tc>
+          <w:tcPr>
+            <w:tcW w:w="1545" w:type="dxa"/>
+          </w:tcPr>
+          <w:p>
+            <w:pPr>
+              <w:cnfStyle w:val="000000000000" w:firstRow="0" w:lastRow="0" w:firstColumn="0" w:lastColumn="0" w:oddVBand="0" w:evenVBand="0" w:oddHBand="0" w:evenHBand="0" w:firstRowFirstColumn="0" w:firstRowLastColumn="0" w:lastRowFirstColumn="0" w:lastRowLastColumn="0"/>
+              <w:rPr>
+                <w:b/>
+              </w:rPr>
+            </w:pPr>
+            <w:r>
+              <w:rPr>
+                <w:b/>
+              </w:rPr>
+              <w:t>False</w:t>
+            </w:r>
+            <w:bookmarkStart w:id="0" w:name="_GoBack"/>
+            <w:bookmarkEnd w:id="0"/>
           </w:p>
         </w:tc>
       </w:tr>
@@ -5230,7 +6312,7 @@
 </file>
 
 <file path=customXml/itemProps1.xml><?xml version="1.0" encoding="utf-8"?>
-<ds:datastoreItem xmlns:ds="http://schemas.openxmlformats.org/officeDocument/2006/customXml" ds:itemID="{50365BE6-A375-4DD0-9932-85BC11E0EB1F}">
+<ds:datastoreItem xmlns:ds="http://schemas.openxmlformats.org/officeDocument/2006/customXml" ds:itemID="{41E6E6A4-BB7A-4774-B03C-8336F4C67FF7}">
   <ds:schemaRefs>
     <ds:schemaRef ds:uri="http://schemas.openxmlformats.org/officeDocument/2006/bibliography"/>
   </ds:schemaRefs>

</xml_diff>

<commit_message>
Pruebas unitarias de CU Editar Renta
Se hicieron las pruebas unitarias del CU Editar renta y se actualizó el plan de pruebas y se hicieron algunas correcciones en la implementación
</commit_message>
<xml_diff>
--- a/Artefactos/Plan de prueba/PlanDePruebas_IrvinDerebVeraLópez.docx
+++ b/Artefactos/Plan de prueba/PlanDePruebas_IrvinDerebVeraLópez.docx
@@ -4423,10 +4423,7 @@
             </w:r>
             <w:proofErr w:type="spellEnd"/>
             <w:r>
-              <w:t xml:space="preserve"> </w:t>
-            </w:r>
-            <w:r>
-              <w:t>()</w:t>
+              <w:t xml:space="preserve"> ()</w:t>
             </w:r>
           </w:p>
           <w:p>
@@ -4554,19 +4551,7 @@
               <w:rPr>
                 <w:b w:val="0"/>
               </w:rPr>
-              <w:t>(</w:t>
-            </w:r>
-            <w:r>
-              <w:rPr>
-                <w:b w:val="0"/>
-              </w:rPr>
-              <w:t>Exitoso</w:t>
-            </w:r>
-            <w:r>
-              <w:rPr>
-                <w:b w:val="0"/>
-              </w:rPr>
-              <w:t>)</w:t>
+              <w:t>(Exitoso)</w:t>
             </w:r>
           </w:p>
         </w:tc>
@@ -5003,7 +4988,7 @@
             </w:pPr>
             <w:r>
               <w:lastRenderedPageBreak/>
-              <w:t>Maestro</w:t>
+              <w:t>Renta</w:t>
             </w:r>
             <w:r>
               <w:t xml:space="preserve"> con valores completos y correctos</w:t>
@@ -5251,7 +5236,7 @@
               <w:cnfStyle w:val="000000000000" w:firstRow="0" w:lastRow="0" w:firstColumn="0" w:lastColumn="0" w:oddVBand="0" w:evenVBand="0" w:oddHBand="0" w:evenHBand="0" w:firstRowFirstColumn="0" w:firstRowLastColumn="0" w:lastRowFirstColumn="0" w:lastRowLastColumn="0"/>
             </w:pPr>
             <w:r>
-              <w:t>Maestro</w:t>
+              <w:t>Renta</w:t>
             </w:r>
             <w:r>
               <w:t xml:space="preserve"> con valores </w:t>
@@ -5279,19 +5264,7 @@
               <w:cnfStyle w:val="000000000000" w:firstRow="0" w:lastRow="0" w:firstColumn="0" w:lastColumn="0" w:oddVBand="0" w:evenVBand="0" w:oddHBand="0" w:evenHBand="0" w:firstRowFirstColumn="0" w:firstRowLastColumn="0" w:lastRowFirstColumn="0" w:lastRowLastColumn="0"/>
             </w:pPr>
             <w:r>
-              <w:t>Valor de “</w:t>
-            </w:r>
-            <w:r>
-              <w:t>false</w:t>
-            </w:r>
-            <w:r>
-              <w:t xml:space="preserve">” al </w:t>
-            </w:r>
-            <w:r>
-              <w:t xml:space="preserve">no </w:t>
-            </w:r>
-            <w:r>
-              <w:t>registrarse correctamente la renta</w:t>
+              <w:t>Valor de “false” al no registrarse correctamente la renta</w:t>
             </w:r>
           </w:p>
         </w:tc>
@@ -5304,35 +5277,642 @@
               <w:cnfStyle w:val="000000000000" w:firstRow="0" w:lastRow="0" w:firstColumn="0" w:lastColumn="0" w:oddVBand="0" w:evenVBand="0" w:oddHBand="0" w:evenHBand="0" w:firstRowFirstColumn="0" w:firstRowLastColumn="0" w:lastRowFirstColumn="0" w:lastRowLastColumn="0"/>
             </w:pPr>
             <w:r>
-              <w:t xml:space="preserve">Muestra un mensaje de confirmación de que la renta </w:t>
-            </w:r>
-            <w:r>
-              <w:t xml:space="preserve">no </w:t>
-            </w:r>
-            <w:r>
-              <w:t>ha sido registrada correctamente</w:t>
-            </w:r>
-          </w:p>
-        </w:tc>
-        <w:tc>
-          <w:tcPr>
-            <w:tcW w:w="1545" w:type="dxa"/>
-          </w:tcPr>
-          <w:p>
-            <w:pPr>
-              <w:cnfStyle w:val="000000000000" w:firstRow="0" w:lastRow="0" w:firstColumn="0" w:lastColumn="0" w:oddVBand="0" w:evenVBand="0" w:oddHBand="0" w:evenHBand="0" w:firstRowFirstColumn="0" w:firstRowLastColumn="0" w:lastRowFirstColumn="0" w:lastRowLastColumn="0"/>
-              <w:rPr>
-                <w:b/>
-              </w:rPr>
-            </w:pPr>
-            <w:r>
-              <w:rPr>
-                <w:b/>
-              </w:rPr>
-              <w:t>False</w:t>
+              <w:t xml:space="preserve">Muestra un mensaje de </w:t>
+            </w:r>
+            <w:r>
+              <w:t>advertencia</w:t>
             </w:r>
             <w:bookmarkStart w:id="0" w:name="_GoBack"/>
             <w:bookmarkEnd w:id="0"/>
+            <w:r>
+              <w:t xml:space="preserve"> de que la renta no ha sido registrada correctamente</w:t>
+            </w:r>
+          </w:p>
+        </w:tc>
+        <w:tc>
+          <w:tcPr>
+            <w:tcW w:w="1545" w:type="dxa"/>
+          </w:tcPr>
+          <w:p>
+            <w:pPr>
+              <w:cnfStyle w:val="000000000000" w:firstRow="0" w:lastRow="0" w:firstColumn="0" w:lastColumn="0" w:oddVBand="0" w:evenVBand="0" w:oddHBand="0" w:evenHBand="0" w:firstRowFirstColumn="0" w:firstRowLastColumn="0" w:lastRowFirstColumn="0" w:lastRowLastColumn="0"/>
+              <w:rPr>
+                <w:b/>
+              </w:rPr>
+            </w:pPr>
+            <w:r>
+              <w:rPr>
+                <w:b/>
+              </w:rPr>
+              <w:t>False</w:t>
+            </w:r>
+          </w:p>
+        </w:tc>
+      </w:tr>
+      <w:tr>
+        <w:trPr>
+          <w:cnfStyle w:val="000000100000" w:firstRow="0" w:lastRow="0" w:firstColumn="0" w:lastColumn="0" w:oddVBand="0" w:evenVBand="0" w:oddHBand="1" w:evenHBand="0" w:firstRowFirstColumn="0" w:firstRowLastColumn="0" w:lastRowFirstColumn="0" w:lastRowLastColumn="0"/>
+          <w:trHeight w:val="669"/>
+        </w:trPr>
+        <w:tc>
+          <w:tcPr>
+            <w:cnfStyle w:val="001000000000" w:firstRow="0" w:lastRow="0" w:firstColumn="1" w:lastColumn="0" w:oddVBand="0" w:evenVBand="0" w:oddHBand="0" w:evenHBand="0" w:firstRowFirstColumn="0" w:firstRowLastColumn="0" w:lastRowFirstColumn="0" w:lastRowLastColumn="0"/>
+            <w:tcW w:w="4502" w:type="dxa"/>
+          </w:tcPr>
+          <w:p>
+            <w:pPr>
+              <w:jc w:val="center"/>
+              <w:rPr>
+                <w:b w:val="0"/>
+                <w:bCs w:val="0"/>
+              </w:rPr>
+            </w:pPr>
+            <w:proofErr w:type="spellStart"/>
+            <w:proofErr w:type="gramStart"/>
+            <w:r>
+              <w:t>editar</w:t>
+            </w:r>
+            <w:r>
+              <w:t>Renta</w:t>
+            </w:r>
+            <w:proofErr w:type="spellEnd"/>
+            <w:r>
+              <w:t>(</w:t>
+            </w:r>
+            <w:proofErr w:type="gramEnd"/>
+            <w:r>
+              <w:t>)</w:t>
+            </w:r>
+          </w:p>
+          <w:p>
+            <w:pPr>
+              <w:jc w:val="center"/>
+            </w:pPr>
+            <w:r>
+              <w:rPr>
+                <w:b w:val="0"/>
+              </w:rPr>
+              <w:t>(</w:t>
+            </w:r>
+            <w:r>
+              <w:rPr>
+                <w:b w:val="0"/>
+              </w:rPr>
+              <w:t>Exitoso</w:t>
+            </w:r>
+            <w:r>
+              <w:rPr>
+                <w:b w:val="0"/>
+              </w:rPr>
+              <w:t>)</w:t>
+            </w:r>
+          </w:p>
+        </w:tc>
+        <w:tc>
+          <w:tcPr>
+            <w:tcW w:w="2498" w:type="dxa"/>
+          </w:tcPr>
+          <w:p>
+            <w:pPr>
+              <w:cnfStyle w:val="000000100000" w:firstRow="0" w:lastRow="0" w:firstColumn="0" w:lastColumn="0" w:oddVBand="0" w:evenVBand="0" w:oddHBand="1" w:evenHBand="0" w:firstRowFirstColumn="0" w:firstRowLastColumn="0" w:lastRowFirstColumn="0" w:lastRowLastColumn="0"/>
+              <w:rPr>
+                <w:b/>
+              </w:rPr>
+            </w:pPr>
+            <w:r>
+              <w:rPr>
+                <w:b/>
+              </w:rPr>
+              <w:t>Nombre del cliente:</w:t>
+            </w:r>
+          </w:p>
+          <w:p>
+            <w:pPr>
+              <w:cnfStyle w:val="000000100000" w:firstRow="0" w:lastRow="0" w:firstColumn="0" w:lastColumn="0" w:oddVBand="0" w:evenVBand="0" w:oddHBand="1" w:evenHBand="0" w:firstRowFirstColumn="0" w:firstRowLastColumn="0" w:lastRowFirstColumn="0" w:lastRowLastColumn="0"/>
+            </w:pPr>
+            <w:r>
+              <w:t xml:space="preserve">Mario </w:t>
+            </w:r>
+            <w:proofErr w:type="spellStart"/>
+            <w:r>
+              <w:t>hernandez</w:t>
+            </w:r>
+            <w:proofErr w:type="spellEnd"/>
+          </w:p>
+          <w:p>
+            <w:pPr>
+              <w:cnfStyle w:val="000000100000" w:firstRow="0" w:lastRow="0" w:firstColumn="0" w:lastColumn="0" w:oddVBand="0" w:evenVBand="0" w:oddHBand="1" w:evenHBand="0" w:firstRowFirstColumn="0" w:firstRowLastColumn="0" w:lastRowFirstColumn="0" w:lastRowLastColumn="0"/>
+              <w:rPr>
+                <w:b/>
+              </w:rPr>
+            </w:pPr>
+            <w:r>
+              <w:rPr>
+                <w:b/>
+              </w:rPr>
+              <w:t>Fecha:</w:t>
+            </w:r>
+          </w:p>
+          <w:p>
+            <w:pPr>
+              <w:cnfStyle w:val="000000100000" w:firstRow="0" w:lastRow="0" w:firstColumn="0" w:lastColumn="0" w:oddVBand="0" w:evenVBand="0" w:oddHBand="1" w:evenHBand="0" w:firstRowFirstColumn="0" w:firstRowLastColumn="0" w:lastRowFirstColumn="0" w:lastRowLastColumn="0"/>
+            </w:pPr>
+            <w:r>
+              <w:t>12-12-2018</w:t>
+            </w:r>
+          </w:p>
+          <w:p>
+            <w:pPr>
+              <w:cnfStyle w:val="000000100000" w:firstRow="0" w:lastRow="0" w:firstColumn="0" w:lastColumn="0" w:oddVBand="0" w:evenVBand="0" w:oddHBand="1" w:evenHBand="0" w:firstRowFirstColumn="0" w:firstRowLastColumn="0" w:lastRowFirstColumn="0" w:lastRowLastColumn="0"/>
+              <w:rPr>
+                <w:b/>
+              </w:rPr>
+            </w:pPr>
+            <w:r>
+              <w:rPr>
+                <w:b/>
+              </w:rPr>
+              <w:t>Hora de inicio:</w:t>
+            </w:r>
+          </w:p>
+          <w:p>
+            <w:pPr>
+              <w:cnfStyle w:val="000000100000" w:firstRow="0" w:lastRow="0" w:firstColumn="0" w:lastColumn="0" w:oddVBand="0" w:evenVBand="0" w:oddHBand="1" w:evenHBand="0" w:firstRowFirstColumn="0" w:firstRowLastColumn="0" w:lastRowFirstColumn="0" w:lastRowLastColumn="0"/>
+            </w:pPr>
+            <w:r>
+              <w:t>13:00:00</w:t>
+            </w:r>
+          </w:p>
+          <w:p>
+            <w:pPr>
+              <w:cnfStyle w:val="000000100000" w:firstRow="0" w:lastRow="0" w:firstColumn="0" w:lastColumn="0" w:oddVBand="0" w:evenVBand="0" w:oddHBand="1" w:evenHBand="0" w:firstRowFirstColumn="0" w:firstRowLastColumn="0" w:lastRowFirstColumn="0" w:lastRowLastColumn="0"/>
+              <w:rPr>
+                <w:b/>
+              </w:rPr>
+            </w:pPr>
+            <w:r>
+              <w:rPr>
+                <w:b/>
+              </w:rPr>
+              <w:t>Hora fin:</w:t>
+            </w:r>
+          </w:p>
+          <w:p>
+            <w:pPr>
+              <w:cnfStyle w:val="000000100000" w:firstRow="0" w:lastRow="0" w:firstColumn="0" w:lastColumn="0" w:oddVBand="0" w:evenVBand="0" w:oddHBand="1" w:evenHBand="0" w:firstRowFirstColumn="0" w:firstRowLastColumn="0" w:lastRowFirstColumn="0" w:lastRowLastColumn="0"/>
+            </w:pPr>
+            <w:r>
+              <w:t>1</w:t>
+            </w:r>
+            <w:r>
+              <w:t>4</w:t>
+            </w:r>
+            <w:r>
+              <w:t>:00:00</w:t>
+            </w:r>
+          </w:p>
+          <w:p>
+            <w:pPr>
+              <w:cnfStyle w:val="000000100000" w:firstRow="0" w:lastRow="0" w:firstColumn="0" w:lastColumn="0" w:oddVBand="0" w:evenVBand="0" w:oddHBand="1" w:evenHBand="0" w:firstRowFirstColumn="0" w:firstRowLastColumn="0" w:lastRowFirstColumn="0" w:lastRowLastColumn="0"/>
+              <w:rPr>
+                <w:b/>
+              </w:rPr>
+            </w:pPr>
+            <w:r>
+              <w:rPr>
+                <w:b/>
+              </w:rPr>
+              <w:t>Cantidad:</w:t>
+            </w:r>
+          </w:p>
+          <w:p>
+            <w:pPr>
+              <w:cnfStyle w:val="000000100000" w:firstRow="0" w:lastRow="0" w:firstColumn="0" w:lastColumn="0" w:oddVBand="0" w:evenVBand="0" w:oddHBand="1" w:evenHBand="0" w:firstRowFirstColumn="0" w:firstRowLastColumn="0" w:lastRowFirstColumn="0" w:lastRowLastColumn="0"/>
+            </w:pPr>
+            <w:r>
+              <w:t>200.0</w:t>
+            </w:r>
+          </w:p>
+          <w:p>
+            <w:pPr>
+              <w:cnfStyle w:val="000000100000" w:firstRow="0" w:lastRow="0" w:firstColumn="0" w:lastColumn="0" w:oddVBand="0" w:evenVBand="0" w:oddHBand="1" w:evenHBand="0" w:firstRowFirstColumn="0" w:firstRowLastColumn="0" w:lastRowFirstColumn="0" w:lastRowLastColumn="0"/>
+              <w:rPr>
+                <w:b/>
+              </w:rPr>
+            </w:pPr>
+            <w:proofErr w:type="spellStart"/>
+            <w:r>
+              <w:rPr>
+                <w:b/>
+              </w:rPr>
+              <w:t>idRenta</w:t>
+            </w:r>
+            <w:proofErr w:type="spellEnd"/>
+            <w:r>
+              <w:rPr>
+                <w:b/>
+              </w:rPr>
+              <w:t>:</w:t>
+            </w:r>
+          </w:p>
+          <w:p>
+            <w:pPr>
+              <w:cnfStyle w:val="000000100000" w:firstRow="0" w:lastRow="0" w:firstColumn="0" w:lastColumn="0" w:oddVBand="0" w:evenVBand="0" w:oddHBand="1" w:evenHBand="0" w:firstRowFirstColumn="0" w:firstRowLastColumn="0" w:lastRowFirstColumn="0" w:lastRowLastColumn="0"/>
+            </w:pPr>
+            <w:r>
+              <w:t>2</w:t>
+            </w:r>
+          </w:p>
+          <w:p>
+            <w:pPr>
+              <w:cnfStyle w:val="000000100000" w:firstRow="0" w:lastRow="0" w:firstColumn="0" w:lastColumn="0" w:oddVBand="0" w:evenVBand="0" w:oddHBand="1" w:evenHBand="0" w:firstRowFirstColumn="0" w:firstRowLastColumn="0" w:lastRowFirstColumn="0" w:lastRowLastColumn="0"/>
+              <w:rPr>
+                <w:b/>
+              </w:rPr>
+            </w:pPr>
+          </w:p>
+        </w:tc>
+        <w:tc>
+          <w:tcPr>
+            <w:tcW w:w="2112" w:type="dxa"/>
+          </w:tcPr>
+          <w:p>
+            <w:pPr>
+              <w:cnfStyle w:val="000000100000" w:firstRow="0" w:lastRow="0" w:firstColumn="0" w:lastColumn="0" w:oddVBand="0" w:evenVBand="0" w:oddHBand="1" w:evenHBand="0" w:firstRowFirstColumn="0" w:firstRowLastColumn="0" w:lastRowFirstColumn="0" w:lastRowLastColumn="0"/>
+            </w:pPr>
+            <w:r>
+              <w:t xml:space="preserve">Renta </w:t>
+            </w:r>
+            <w:r>
+              <w:t xml:space="preserve">con valores completos </w:t>
+            </w:r>
+            <w:r>
+              <w:t>y co</w:t>
+            </w:r>
+            <w:r>
+              <w:t>rrectos</w:t>
+            </w:r>
+          </w:p>
+        </w:tc>
+        <w:tc>
+          <w:tcPr>
+            <w:tcW w:w="2112" w:type="dxa"/>
+          </w:tcPr>
+          <w:p>
+            <w:pPr>
+              <w:cnfStyle w:val="000000100000" w:firstRow="0" w:lastRow="0" w:firstColumn="0" w:lastColumn="0" w:oddVBand="0" w:evenVBand="0" w:oddHBand="1" w:evenHBand="0" w:firstRowFirstColumn="0" w:firstRowLastColumn="0" w:lastRowFirstColumn="0" w:lastRowLastColumn="0"/>
+            </w:pPr>
+            <w:r>
+              <w:t>Valor de “</w:t>
+            </w:r>
+            <w:r>
+              <w:t>true</w:t>
+            </w:r>
+            <w:r>
+              <w:t>” al modificarse correctamente la renta</w:t>
+            </w:r>
+          </w:p>
+        </w:tc>
+        <w:tc>
+          <w:tcPr>
+            <w:tcW w:w="1544" w:type="dxa"/>
+          </w:tcPr>
+          <w:p>
+            <w:pPr>
+              <w:cnfStyle w:val="000000100000" w:firstRow="0" w:lastRow="0" w:firstColumn="0" w:lastColumn="0" w:oddVBand="0" w:evenVBand="0" w:oddHBand="1" w:evenHBand="0" w:firstRowFirstColumn="0" w:firstRowLastColumn="0" w:lastRowFirstColumn="0" w:lastRowLastColumn="0"/>
+            </w:pPr>
+            <w:r>
+              <w:t>Muestra un mensaje de confirmación de que la renta ha sido registrada correctamente</w:t>
+            </w:r>
+          </w:p>
+        </w:tc>
+        <w:tc>
+          <w:tcPr>
+            <w:tcW w:w="1545" w:type="dxa"/>
+          </w:tcPr>
+          <w:p>
+            <w:pPr>
+              <w:cnfStyle w:val="000000100000" w:firstRow="0" w:lastRow="0" w:firstColumn="0" w:lastColumn="0" w:oddVBand="0" w:evenVBand="0" w:oddHBand="1" w:evenHBand="0" w:firstRowFirstColumn="0" w:firstRowLastColumn="0" w:lastRowFirstColumn="0" w:lastRowLastColumn="0"/>
+              <w:rPr>
+                <w:b/>
+              </w:rPr>
+            </w:pPr>
+            <w:r>
+              <w:rPr>
+                <w:b/>
+              </w:rPr>
+              <w:t>True</w:t>
+            </w:r>
+          </w:p>
+        </w:tc>
+      </w:tr>
+      <w:tr>
+        <w:trPr>
+          <w:trHeight w:val="669"/>
+        </w:trPr>
+        <w:tc>
+          <w:tcPr>
+            <w:cnfStyle w:val="001000000000" w:firstRow="0" w:lastRow="0" w:firstColumn="1" w:lastColumn="0" w:oddVBand="0" w:evenVBand="0" w:oddHBand="0" w:evenHBand="0" w:firstRowFirstColumn="0" w:firstRowLastColumn="0" w:lastRowFirstColumn="0" w:lastRowLastColumn="0"/>
+            <w:tcW w:w="4502" w:type="dxa"/>
+          </w:tcPr>
+          <w:p>
+            <w:pPr>
+              <w:jc w:val="center"/>
+              <w:rPr>
+                <w:b w:val="0"/>
+                <w:bCs w:val="0"/>
+              </w:rPr>
+            </w:pPr>
+            <w:proofErr w:type="spellStart"/>
+            <w:proofErr w:type="gramStart"/>
+            <w:r>
+              <w:t>editar</w:t>
+            </w:r>
+            <w:r>
+              <w:t>Renta</w:t>
+            </w:r>
+            <w:proofErr w:type="spellEnd"/>
+            <w:r>
+              <w:t>(</w:t>
+            </w:r>
+            <w:proofErr w:type="gramEnd"/>
+            <w:r>
+              <w:t>)</w:t>
+            </w:r>
+          </w:p>
+          <w:p>
+            <w:pPr>
+              <w:jc w:val="center"/>
+            </w:pPr>
+            <w:r>
+              <w:rPr>
+                <w:b w:val="0"/>
+              </w:rPr>
+              <w:t>(</w:t>
+            </w:r>
+            <w:r>
+              <w:rPr>
+                <w:b w:val="0"/>
+              </w:rPr>
+              <w:t>Fallido</w:t>
+            </w:r>
+            <w:r>
+              <w:rPr>
+                <w:b w:val="0"/>
+              </w:rPr>
+              <w:t>)</w:t>
+            </w:r>
+          </w:p>
+        </w:tc>
+        <w:tc>
+          <w:tcPr>
+            <w:tcW w:w="2498" w:type="dxa"/>
+          </w:tcPr>
+          <w:p>
+            <w:pPr>
+              <w:cnfStyle w:val="000000000000" w:firstRow="0" w:lastRow="0" w:firstColumn="0" w:lastColumn="0" w:oddVBand="0" w:evenVBand="0" w:oddHBand="0" w:evenHBand="0" w:firstRowFirstColumn="0" w:firstRowLastColumn="0" w:lastRowFirstColumn="0" w:lastRowLastColumn="0"/>
+              <w:rPr>
+                <w:b/>
+              </w:rPr>
+            </w:pPr>
+            <w:r>
+              <w:rPr>
+                <w:b/>
+              </w:rPr>
+              <w:t>Nombre del cliente:</w:t>
+            </w:r>
+          </w:p>
+          <w:p>
+            <w:pPr>
+              <w:cnfStyle w:val="000000000000" w:firstRow="0" w:lastRow="0" w:firstColumn="0" w:lastColumn="0" w:oddVBand="0" w:evenVBand="0" w:oddHBand="0" w:evenHBand="0" w:firstRowFirstColumn="0" w:firstRowLastColumn="0" w:lastRowFirstColumn="0" w:lastRowLastColumn="0"/>
+            </w:pPr>
+            <w:proofErr w:type="spellStart"/>
+            <w:r>
+              <w:t>null</w:t>
+            </w:r>
+            <w:proofErr w:type="spellEnd"/>
+          </w:p>
+          <w:p>
+            <w:pPr>
+              <w:cnfStyle w:val="000000000000" w:firstRow="0" w:lastRow="0" w:firstColumn="0" w:lastColumn="0" w:oddVBand="0" w:evenVBand="0" w:oddHBand="0" w:evenHBand="0" w:firstRowFirstColumn="0" w:firstRowLastColumn="0" w:lastRowFirstColumn="0" w:lastRowLastColumn="0"/>
+              <w:rPr>
+                <w:b/>
+              </w:rPr>
+            </w:pPr>
+            <w:r>
+              <w:rPr>
+                <w:b/>
+              </w:rPr>
+              <w:t>Fecha:</w:t>
+            </w:r>
+          </w:p>
+          <w:p>
+            <w:pPr>
+              <w:cnfStyle w:val="000000000000" w:firstRow="0" w:lastRow="0" w:firstColumn="0" w:lastColumn="0" w:oddVBand="0" w:evenVBand="0" w:oddHBand="0" w:evenHBand="0" w:firstRowFirstColumn="0" w:firstRowLastColumn="0" w:lastRowFirstColumn="0" w:lastRowLastColumn="0"/>
+            </w:pPr>
+            <w:proofErr w:type="spellStart"/>
+            <w:r>
+              <w:t>null</w:t>
+            </w:r>
+            <w:proofErr w:type="spellEnd"/>
+          </w:p>
+          <w:p>
+            <w:pPr>
+              <w:cnfStyle w:val="000000000000" w:firstRow="0" w:lastRow="0" w:firstColumn="0" w:lastColumn="0" w:oddVBand="0" w:evenVBand="0" w:oddHBand="0" w:evenHBand="0" w:firstRowFirstColumn="0" w:firstRowLastColumn="0" w:lastRowFirstColumn="0" w:lastRowLastColumn="0"/>
+              <w:rPr>
+                <w:b/>
+              </w:rPr>
+            </w:pPr>
+            <w:r>
+              <w:rPr>
+                <w:b/>
+              </w:rPr>
+              <w:t>Hora de inicio:</w:t>
+            </w:r>
+          </w:p>
+          <w:p>
+            <w:pPr>
+              <w:cnfStyle w:val="000000000000" w:firstRow="0" w:lastRow="0" w:firstColumn="0" w:lastColumn="0" w:oddVBand="0" w:evenVBand="0" w:oddHBand="0" w:evenHBand="0" w:firstRowFirstColumn="0" w:firstRowLastColumn="0" w:lastRowFirstColumn="0" w:lastRowLastColumn="0"/>
+            </w:pPr>
+            <w:proofErr w:type="spellStart"/>
+            <w:r>
+              <w:t>null</w:t>
+            </w:r>
+            <w:proofErr w:type="spellEnd"/>
+          </w:p>
+          <w:p>
+            <w:pPr>
+              <w:cnfStyle w:val="000000000000" w:firstRow="0" w:lastRow="0" w:firstColumn="0" w:lastColumn="0" w:oddVBand="0" w:evenVBand="0" w:oddHBand="0" w:evenHBand="0" w:firstRowFirstColumn="0" w:firstRowLastColumn="0" w:lastRowFirstColumn="0" w:lastRowLastColumn="0"/>
+              <w:rPr>
+                <w:b/>
+              </w:rPr>
+            </w:pPr>
+            <w:r>
+              <w:rPr>
+                <w:b/>
+              </w:rPr>
+              <w:t>Hora fin:</w:t>
+            </w:r>
+          </w:p>
+          <w:p>
+            <w:pPr>
+              <w:cnfStyle w:val="000000000000" w:firstRow="0" w:lastRow="0" w:firstColumn="0" w:lastColumn="0" w:oddVBand="0" w:evenVBand="0" w:oddHBand="0" w:evenHBand="0" w:firstRowFirstColumn="0" w:firstRowLastColumn="0" w:lastRowFirstColumn="0" w:lastRowLastColumn="0"/>
+              <w:rPr>
+                <w:b/>
+              </w:rPr>
+            </w:pPr>
+            <w:proofErr w:type="spellStart"/>
+            <w:r>
+              <w:lastRenderedPageBreak/>
+              <w:t>null</w:t>
+            </w:r>
+            <w:proofErr w:type="spellEnd"/>
+          </w:p>
+          <w:p>
+            <w:pPr>
+              <w:cnfStyle w:val="000000000000" w:firstRow="0" w:lastRow="0" w:firstColumn="0" w:lastColumn="0" w:oddVBand="0" w:evenVBand="0" w:oddHBand="0" w:evenHBand="0" w:firstRowFirstColumn="0" w:firstRowLastColumn="0" w:lastRowFirstColumn="0" w:lastRowLastColumn="0"/>
+              <w:rPr>
+                <w:b/>
+              </w:rPr>
+            </w:pPr>
+            <w:r>
+              <w:rPr>
+                <w:b/>
+              </w:rPr>
+              <w:t>Cantidad:</w:t>
+            </w:r>
+          </w:p>
+          <w:p>
+            <w:pPr>
+              <w:cnfStyle w:val="000000000000" w:firstRow="0" w:lastRow="0" w:firstColumn="0" w:lastColumn="0" w:oddVBand="0" w:evenVBand="0" w:oddHBand="0" w:evenHBand="0" w:firstRowFirstColumn="0" w:firstRowLastColumn="0" w:lastRowFirstColumn="0" w:lastRowLastColumn="0"/>
+            </w:pPr>
+            <w:proofErr w:type="spellStart"/>
+            <w:r>
+              <w:t>N</w:t>
+            </w:r>
+            <w:r>
+              <w:t>ull</w:t>
+            </w:r>
+            <w:proofErr w:type="spellEnd"/>
+          </w:p>
+          <w:p>
+            <w:pPr>
+              <w:cnfStyle w:val="000000000000" w:firstRow="0" w:lastRow="0" w:firstColumn="0" w:lastColumn="0" w:oddVBand="0" w:evenVBand="0" w:oddHBand="0" w:evenHBand="0" w:firstRowFirstColumn="0" w:firstRowLastColumn="0" w:lastRowFirstColumn="0" w:lastRowLastColumn="0"/>
+              <w:rPr>
+                <w:b/>
+              </w:rPr>
+            </w:pPr>
+            <w:proofErr w:type="spellStart"/>
+            <w:r>
+              <w:rPr>
+                <w:b/>
+              </w:rPr>
+              <w:t>idRenta</w:t>
+            </w:r>
+            <w:proofErr w:type="spellEnd"/>
+            <w:r>
+              <w:rPr>
+                <w:b/>
+              </w:rPr>
+              <w:t>:</w:t>
+            </w:r>
+          </w:p>
+          <w:p>
+            <w:pPr>
+              <w:cnfStyle w:val="000000000000" w:firstRow="0" w:lastRow="0" w:firstColumn="0" w:lastColumn="0" w:oddVBand="0" w:evenVBand="0" w:oddHBand="0" w:evenHBand="0" w:firstRowFirstColumn="0" w:firstRowLastColumn="0" w:lastRowFirstColumn="0" w:lastRowLastColumn="0"/>
+            </w:pPr>
+            <w:r>
+              <w:t>0</w:t>
+            </w:r>
+          </w:p>
+        </w:tc>
+        <w:tc>
+          <w:tcPr>
+            <w:tcW w:w="2112" w:type="dxa"/>
+          </w:tcPr>
+          <w:p>
+            <w:pPr>
+              <w:cnfStyle w:val="000000000000" w:firstRow="0" w:lastRow="0" w:firstColumn="0" w:lastColumn="0" w:oddVBand="0" w:evenVBand="0" w:oddHBand="0" w:evenHBand="0" w:firstRowFirstColumn="0" w:firstRowLastColumn="0" w:lastRowFirstColumn="0" w:lastRowLastColumn="0"/>
+            </w:pPr>
+            <w:r>
+              <w:lastRenderedPageBreak/>
+              <w:t xml:space="preserve">Renta </w:t>
+            </w:r>
+            <w:r>
+              <w:t xml:space="preserve">con valores </w:t>
+            </w:r>
+            <w:r>
+              <w:t>in</w:t>
+            </w:r>
+            <w:r>
+              <w:t xml:space="preserve">completos </w:t>
+            </w:r>
+            <w:r>
+              <w:t>e in</w:t>
+            </w:r>
+            <w:r>
+              <w:t>co</w:t>
+            </w:r>
+            <w:r>
+              <w:t>rrectos</w:t>
+            </w:r>
+          </w:p>
+        </w:tc>
+        <w:tc>
+          <w:tcPr>
+            <w:tcW w:w="2112" w:type="dxa"/>
+          </w:tcPr>
+          <w:p>
+            <w:pPr>
+              <w:cnfStyle w:val="000000000000" w:firstRow="0" w:lastRow="0" w:firstColumn="0" w:lastColumn="0" w:oddVBand="0" w:evenVBand="0" w:oddHBand="0" w:evenHBand="0" w:firstRowFirstColumn="0" w:firstRowLastColumn="0" w:lastRowFirstColumn="0" w:lastRowLastColumn="0"/>
+            </w:pPr>
+            <w:r>
+              <w:t xml:space="preserve">Valor de “false” al no </w:t>
+            </w:r>
+            <w:r>
+              <w:t>modificarse</w:t>
+            </w:r>
+            <w:r>
+              <w:t xml:space="preserve"> correctamente la renta</w:t>
+            </w:r>
+          </w:p>
+        </w:tc>
+        <w:tc>
+          <w:tcPr>
+            <w:tcW w:w="1544" w:type="dxa"/>
+          </w:tcPr>
+          <w:p>
+            <w:pPr>
+              <w:cnfStyle w:val="000000000000" w:firstRow="0" w:lastRow="0" w:firstColumn="0" w:lastColumn="0" w:oddVBand="0" w:evenVBand="0" w:oddHBand="0" w:evenHBand="0" w:firstRowFirstColumn="0" w:firstRowLastColumn="0" w:lastRowFirstColumn="0" w:lastRowLastColumn="0"/>
+            </w:pPr>
+            <w:r>
+              <w:t xml:space="preserve">Muestra un mensaje de </w:t>
+            </w:r>
+            <w:r>
+              <w:t>advertencia</w:t>
+            </w:r>
+            <w:r>
+              <w:t xml:space="preserve"> de que la renta no ha sido registrada correctamente</w:t>
+            </w:r>
+          </w:p>
+        </w:tc>
+        <w:tc>
+          <w:tcPr>
+            <w:tcW w:w="1545" w:type="dxa"/>
+          </w:tcPr>
+          <w:p>
+            <w:pPr>
+              <w:cnfStyle w:val="000000000000" w:firstRow="0" w:lastRow="0" w:firstColumn="0" w:lastColumn="0" w:oddVBand="0" w:evenVBand="0" w:oddHBand="0" w:evenHBand="0" w:firstRowFirstColumn="0" w:firstRowLastColumn="0" w:lastRowFirstColumn="0" w:lastRowLastColumn="0"/>
+              <w:rPr>
+                <w:b/>
+              </w:rPr>
+            </w:pPr>
+            <w:r>
+              <w:rPr>
+                <w:b/>
+              </w:rPr>
+              <w:t>False</w:t>
+            </w:r>
           </w:p>
         </w:tc>
       </w:tr>
@@ -6312,7 +6892,7 @@
 </file>
 
 <file path=customXml/itemProps1.xml><?xml version="1.0" encoding="utf-8"?>
-<ds:datastoreItem xmlns:ds="http://schemas.openxmlformats.org/officeDocument/2006/customXml" ds:itemID="{41E6E6A4-BB7A-4774-B03C-8336F4C67FF7}">
+<ds:datastoreItem xmlns:ds="http://schemas.openxmlformats.org/officeDocument/2006/customXml" ds:itemID="{BD4455E0-F279-49FD-B7AD-107ECD7186F7}">
   <ds:schemaRefs>
     <ds:schemaRef ds:uri="http://schemas.openxmlformats.org/officeDocument/2006/bibliography"/>
   </ds:schemaRefs>

</xml_diff>